<commit_message>
Updated the main points and the structure of specification
</commit_message>
<xml_diff>
--- a/doc/Техническое задание.docx
+++ b/doc/Техническое задание.docx
@@ -5,6 +5,7 @@
     <w:p>
       <w:pPr>
         <w:pStyle w:val="1"/>
+        <w:spacing w:before="2" w:after="2"/>
       </w:pPr>
       <w:bookmarkStart w:id="0" w:name="_Toc181868582"/>
       <w:r>
@@ -15,6 +16,7 @@
     <w:p>
       <w:pPr>
         <w:pStyle w:val="2"/>
+        <w:spacing w:before="2" w:after="2"/>
       </w:pPr>
       <w:bookmarkStart w:id="1" w:name="_Toc181868583"/>
       <w:r>
@@ -30,50 +32,37 @@
     </w:p>
     <w:p>
       <w:r>
-        <w:t>Visualization the graph of the social structure (VSS)</w:t>
+        <w:t>Placer</w:t>
+      </w:r>
+      <w:r>
+        <w:rPr>
+          <w:lang w:val="ru-RU"/>
+        </w:rPr>
+        <w:t xml:space="preserve"> </w:t>
+      </w:r>
+      <w:r>
+        <w:t>2</w:t>
+      </w:r>
+      <w:r>
+        <w:rPr>
+          <w:lang w:val="ru-RU"/>
+        </w:rPr>
+        <w:t>D</w:t>
+      </w:r>
+      <w:r>
+        <w:t xml:space="preserve"> (VSS)</w:t>
       </w:r>
     </w:p>
     <w:p>
       <w:pPr>
         <w:pStyle w:val="2"/>
-      </w:pPr>
-      <w:bookmarkStart w:id="2" w:name="_Toc181868584"/>
-      <w:r>
-        <w:t>Номер договора</w:t>
+        <w:spacing w:before="2" w:after="2"/>
+      </w:pPr>
+      <w:bookmarkStart w:id="2" w:name="_Toc181868585"/>
+      <w:r>
+        <w:t>Наименование организации-заказчика и организаций-участников работ</w:t>
       </w:r>
       <w:bookmarkEnd w:id="2"/>
-    </w:p>
-    <w:p>
-      <w:r>
-        <w:t>[</w:t>
-      </w:r>
-      <w:commentRangeStart w:id="3"/>
-      <w:r>
-        <w:rPr>
-          <w:lang w:val="ru-RU"/>
-        </w:rPr>
-        <w:t>№</w:t>
-      </w:r>
-      <w:commentRangeEnd w:id="3"/>
-      <w:r>
-        <w:rPr>
-          <w:rStyle w:val="af5"/>
-        </w:rPr>
-        <w:commentReference w:id="3"/>
-      </w:r>
-      <w:r>
-        <w:t>]</w:t>
-      </w:r>
-    </w:p>
-    <w:p>
-      <w:pPr>
-        <w:pStyle w:val="2"/>
-      </w:pPr>
-      <w:bookmarkStart w:id="4" w:name="_Toc181868585"/>
-      <w:r>
-        <w:t>Наименование организации-заказчика и организаций-участников работ</w:t>
-      </w:r>
-      <w:bookmarkEnd w:id="4"/>
     </w:p>
     <w:p>
       <w:pPr>
@@ -114,19 +103,19 @@
         </w:rPr>
         <w:t xml:space="preserve"> компания </w:t>
       </w:r>
-      <w:commentRangeStart w:id="5"/>
+      <w:commentRangeStart w:id="3"/>
       <w:r>
         <w:rPr>
           <w:rFonts w:cs="Arial"/>
         </w:rPr>
         <w:t>X</w:t>
       </w:r>
-      <w:commentRangeEnd w:id="5"/>
+      <w:commentRangeEnd w:id="3"/>
       <w:r>
         <w:rPr>
           <w:rStyle w:val="af5"/>
         </w:rPr>
-        <w:commentReference w:id="5"/>
+        <w:commentReference w:id="3"/>
       </w:r>
       <w:r>
         <w:rPr>
@@ -175,26 +164,66 @@
         </w:rPr>
         <w:t xml:space="preserve">компания </w:t>
       </w:r>
+      <w:commentRangeStart w:id="4"/>
+      <w:r>
+        <w:rPr>
+          <w:rFonts w:cs="Arial"/>
+          <w:lang w:val="ru-RU"/>
+        </w:rPr>
+        <w:t>85</w:t>
+      </w:r>
+      <w:r>
+        <w:rPr>
+          <w:rFonts w:cs="Arial"/>
+        </w:rPr>
+        <w:t>m</w:t>
+      </w:r>
+      <w:r>
+        <w:rPr>
+          <w:rFonts w:cs="Arial"/>
+          <w:lang w:val="ru-RU"/>
+        </w:rPr>
+        <w:t>3</w:t>
+      </w:r>
+      <w:commentRangeEnd w:id="4"/>
+      <w:r>
+        <w:rPr>
+          <w:rStyle w:val="af5"/>
+        </w:rPr>
+        <w:commentReference w:id="4"/>
+      </w:r>
+      <w:r>
+        <w:rPr>
+          <w:rFonts w:cs="Arial"/>
+          <w:lang w:val="ru-RU"/>
+        </w:rPr>
+        <w:t>.</w:t>
+      </w:r>
+    </w:p>
+    <w:p>
+      <w:pPr>
+        <w:pStyle w:val="2"/>
+        <w:spacing w:before="2" w:after="2"/>
+      </w:pPr>
+      <w:bookmarkStart w:id="5" w:name="_Toc181868586"/>
+      <w:r>
+        <w:t>Перечень документов, на основании которых создается система</w:t>
+      </w:r>
+      <w:bookmarkEnd w:id="5"/>
+    </w:p>
+    <w:p>
+      <w:pPr>
+        <w:spacing w:before="2" w:after="2"/>
+        <w:rPr>
+          <w:lang w:val="ru-RU"/>
+        </w:rPr>
+      </w:pPr>
       <w:commentRangeStart w:id="6"/>
       <w:r>
         <w:rPr>
-          <w:rFonts w:cs="Arial"/>
-          <w:lang w:val="ru-RU"/>
-        </w:rPr>
-        <w:t>85</w:t>
-      </w:r>
-      <w:r>
-        <w:rPr>
-          <w:rFonts w:cs="Arial"/>
-        </w:rPr>
-        <w:t>m</w:t>
-      </w:r>
-      <w:r>
-        <w:rPr>
-          <w:rFonts w:cs="Arial"/>
-          <w:lang w:val="ru-RU"/>
-        </w:rPr>
-        <w:t>3</w:t>
+          <w:lang w:val="ru-RU"/>
+        </w:rPr>
+        <w:t>Добавить сюда поступающие документы:</w:t>
       </w:r>
       <w:commentRangeEnd w:id="6"/>
       <w:r>
@@ -203,21 +232,15 @@
         </w:rPr>
         <w:commentReference w:id="6"/>
       </w:r>
-      <w:r>
-        <w:rPr>
-          <w:rFonts w:cs="Arial"/>
-          <w:lang w:val="ru-RU"/>
-        </w:rPr>
-        <w:t>.</w:t>
-      </w:r>
     </w:p>
     <w:p>
       <w:pPr>
         <w:pStyle w:val="2"/>
-      </w:pPr>
-      <w:bookmarkStart w:id="7" w:name="_Toc181868586"/>
-      <w:r>
-        <w:t>Перечень документов, на основании которых создается система</w:t>
+        <w:spacing w:before="2" w:after="2"/>
+      </w:pPr>
+      <w:bookmarkStart w:id="7" w:name="_Toc181868587"/>
+      <w:r>
+        <w:t>Плановые сроки начала и окончания работ по созданию системы</w:t>
       </w:r>
       <w:bookmarkEnd w:id="7"/>
     </w:p>
@@ -232,14 +255,52 @@
         <w:rPr>
           <w:lang w:val="ru-RU"/>
         </w:rPr>
-        <w:t>[</w:t>
+        <w:t xml:space="preserve">Плановый срок начала работ – </w:t>
+      </w:r>
+      <w:r>
+        <w:rPr>
+          <w:lang w:val="ru-RU"/>
+        </w:rPr>
+        <w:t>1</w:t>
+      </w:r>
+      <w:r>
+        <w:rPr>
+          <w:lang w:val="ru-RU"/>
+        </w:rPr>
+        <w:t xml:space="preserve"> </w:t>
+      </w:r>
+      <w:r>
+        <w:rPr>
+          <w:lang w:val="ru-RU"/>
+        </w:rPr>
+        <w:t>октября</w:t>
+      </w:r>
+      <w:r>
+        <w:rPr>
+          <w:lang w:val="ru-RU"/>
+        </w:rPr>
+        <w:t xml:space="preserve"> 2013г.</w:t>
+      </w:r>
+    </w:p>
+    <w:p>
+      <w:pPr>
+        <w:spacing w:before="2" w:after="2"/>
+        <w:rPr>
+          <w:lang w:val="ru-RU"/>
+        </w:rPr>
+      </w:pPr>
+      <w:r>
+        <w:rPr>
+          <w:lang w:val="ru-RU"/>
+        </w:rPr>
+        <w:t xml:space="preserve">Плановый срок окончания работ – </w:t>
       </w:r>
       <w:commentRangeStart w:id="8"/>
       <w:r>
         <w:rPr>
           <w:lang w:val="ru-RU"/>
         </w:rPr>
-        <w:t>список</w:t>
+        <w:t xml:space="preserve">26 </w:t>
       </w:r>
       <w:commentRangeEnd w:id="8"/>
       <w:r>
@@ -252,162 +313,19 @@
         <w:rPr>
           <w:lang w:val="ru-RU"/>
         </w:rPr>
-        <w:t>]</w:t>
+        <w:t>декабря 2013г.</w:t>
       </w:r>
     </w:p>
     <w:p>
       <w:pPr>
         <w:pStyle w:val="2"/>
-      </w:pPr>
-      <w:bookmarkStart w:id="9" w:name="_Toc181868587"/>
-      <w:r>
-        <w:t>Плановые сроки начала и окончания работ по созданию системы</w:t>
+        <w:spacing w:before="2" w:after="2"/>
+      </w:pPr>
+      <w:bookmarkStart w:id="9" w:name="_Toc181868589"/>
+      <w:r>
+        <w:t>Порядок оформления и предъявления заказчику результатов работ по созданию системы</w:t>
       </w:r>
       <w:bookmarkEnd w:id="9"/>
-    </w:p>
-    <w:p>
-      <w:pPr>
-        <w:spacing w:before="2" w:after="2"/>
-        <w:rPr>
-          <w:lang w:val="ru-RU"/>
-        </w:rPr>
-      </w:pPr>
-      <w:r>
-        <w:rPr>
-          <w:lang w:val="ru-RU"/>
-        </w:rPr>
-        <w:t xml:space="preserve">Плановый срок начала работ – </w:t>
-      </w:r>
-      <w:commentRangeStart w:id="10"/>
-      <w:r>
-        <w:rPr>
-          <w:lang w:val="ru-RU"/>
-        </w:rPr>
-        <w:t>10</w:t>
-      </w:r>
-      <w:commentRangeEnd w:id="10"/>
-      <w:r>
-        <w:rPr>
-          <w:rStyle w:val="af5"/>
-        </w:rPr>
-        <w:commentReference w:id="10"/>
-      </w:r>
-      <w:r>
-        <w:rPr>
-          <w:lang w:val="ru-RU"/>
-        </w:rPr>
-        <w:t xml:space="preserve"> сентября 2013г.</w:t>
-      </w:r>
-    </w:p>
-    <w:p>
-      <w:pPr>
-        <w:spacing w:before="2" w:after="2"/>
-        <w:rPr>
-          <w:lang w:val="ru-RU"/>
-        </w:rPr>
-      </w:pPr>
-      <w:r>
-        <w:rPr>
-          <w:lang w:val="ru-RU"/>
-        </w:rPr>
-        <w:t xml:space="preserve">Плановый срок окончания работ – </w:t>
-      </w:r>
-      <w:commentRangeStart w:id="11"/>
-      <w:r>
-        <w:rPr>
-          <w:lang w:val="ru-RU"/>
-        </w:rPr>
-        <w:t xml:space="preserve">26 </w:t>
-      </w:r>
-      <w:commentRangeEnd w:id="11"/>
-      <w:r>
-        <w:rPr>
-          <w:rStyle w:val="af5"/>
-        </w:rPr>
-        <w:commentReference w:id="11"/>
-      </w:r>
-      <w:r>
-        <w:rPr>
-          <w:lang w:val="ru-RU"/>
-        </w:rPr>
-        <w:t>декабря 2013г.</w:t>
-      </w:r>
-    </w:p>
-    <w:p>
-      <w:pPr>
-        <w:spacing w:before="2" w:after="2"/>
-        <w:rPr>
-          <w:lang w:val="ru-RU"/>
-        </w:rPr>
-      </w:pPr>
-    </w:p>
-    <w:p>
-      <w:pPr>
-        <w:pStyle w:val="2"/>
-      </w:pPr>
-      <w:bookmarkStart w:id="12" w:name="_Toc181868588"/>
-      <w:r>
-        <w:t>Источники и порядок финансирования работ</w:t>
-      </w:r>
-      <w:bookmarkEnd w:id="12"/>
-    </w:p>
-    <w:p>
-      <w:pPr>
-        <w:spacing w:before="2" w:after="2"/>
-        <w:rPr>
-          <w:lang w:val="ru-RU"/>
-        </w:rPr>
-      </w:pPr>
-      <w:r>
-        <w:rPr>
-          <w:lang w:val="ru-RU"/>
-        </w:rPr>
-        <w:t>[</w:t>
-      </w:r>
-      <w:commentRangeStart w:id="13"/>
-      <w:r>
-        <w:rPr>
-          <w:lang w:val="ru-RU"/>
-        </w:rPr>
-        <w:t>Финансирование работ осуществляет Заказчик из собственных средств, поэтапно.</w:t>
-      </w:r>
-      <w:commentRangeEnd w:id="13"/>
-      <w:r>
-        <w:rPr>
-          <w:rStyle w:val="af5"/>
-        </w:rPr>
-        <w:commentReference w:id="13"/>
-      </w:r>
-      <w:r>
-        <w:rPr>
-          <w:lang w:val="ru-RU"/>
-        </w:rPr>
-        <w:t>]</w:t>
-      </w:r>
-      <w:r>
-        <w:rPr>
-          <w:lang w:val="ru-RU"/>
-        </w:rPr>
-        <w:t xml:space="preserve"> </w:t>
-      </w:r>
-    </w:p>
-    <w:p>
-      <w:pPr>
-        <w:spacing w:before="2" w:after="2"/>
-        <w:rPr>
-          <w:lang w:val="ru-RU"/>
-        </w:rPr>
-      </w:pPr>
-    </w:p>
-    <w:p>
-      <w:pPr>
-        <w:pStyle w:val="2"/>
-      </w:pPr>
-      <w:bookmarkStart w:id="14" w:name="_Toc181868589"/>
-      <w:r>
-        <w:t>Порядок оформления и предъявления заказчику результатов работ по созданию системы</w:t>
-      </w:r>
-      <w:bookmarkEnd w:id="14"/>
     </w:p>
     <w:p>
       <w:pPr>
@@ -438,37 +356,19 @@
         <w:rPr>
           <w:lang w:val="ru-RU"/>
         </w:rPr>
-        <w:t>Расчётную программную библиотеку с установленным</w:t>
-      </w:r>
-      <w:r>
-        <w:rPr>
-          <w:lang w:val="ru-RU"/>
-        </w:rPr>
-        <w:t xml:space="preserve"> </w:t>
+        <w:t xml:space="preserve">Расчётную программную библиотеку с </w:t>
+      </w:r>
+      <w:r>
+        <w:rPr>
+          <w:lang w:val="ru-RU"/>
+        </w:rPr>
+        <w:t>согласованным</w:t>
       </w:r>
       <w:r>
         <w:rPr>
           <w:lang w:val="ru-RU"/>
         </w:rPr>
         <w:t xml:space="preserve"> внешним интерфейсом</w:t>
-      </w:r>
-      <w:r>
-        <w:rPr>
-          <w:lang w:val="ru-RU"/>
-        </w:rPr>
-        <w:t xml:space="preserve"> (пункт</w:t>
-      </w:r>
-      <w:r>
-        <w:rPr>
-          <w:lang w:val="ru-RU"/>
-        </w:rPr>
-        <w:t>ы 3.2.1 и 3.2.2</w:t>
-      </w:r>
-      <w:r>
-        <w:rPr>
-          <w:lang w:val="ru-RU"/>
-        </w:rPr>
-        <w:t>)</w:t>
       </w:r>
       <w:r>
         <w:rPr>
@@ -492,31 +392,7 @@
         <w:rPr>
           <w:lang w:val="ru-RU"/>
         </w:rPr>
-        <w:t>Консольное приложение, использующее библиотеку для обработки данных</w:t>
-      </w:r>
-      <w:r>
-        <w:rPr>
-          <w:lang w:val="ru-RU"/>
-        </w:rPr>
-        <w:t xml:space="preserve">. Формат входных и выходных данных приложения описан в </w:t>
-      </w:r>
-      <w:r>
-        <w:rPr>
-          <w:lang w:val="ru-RU"/>
-        </w:rPr>
-        <w:t>пунктах</w:t>
-      </w:r>
-      <w:r>
-        <w:rPr>
-          <w:lang w:val="ru-RU"/>
-        </w:rPr>
-        <w:t xml:space="preserve"> </w:t>
-      </w:r>
-      <w:r>
-        <w:rPr>
-          <w:lang w:val="ru-RU"/>
-        </w:rPr>
-        <w:t>3.1.1 и 3.1.2</w:t>
+        <w:t>Руководство пользователя системы</w:t>
       </w:r>
       <w:r>
         <w:rPr>
@@ -540,51 +416,19 @@
         <w:rPr>
           <w:lang w:val="ru-RU"/>
         </w:rPr>
-        <w:t>Программу</w:t>
-      </w:r>
-      <w:r>
-        <w:rPr>
-          <w:lang w:val="ru-RU"/>
-        </w:rPr>
-        <w:t xml:space="preserve"> визуализации полученного графа</w:t>
-      </w:r>
-      <w:proofErr w:type="gramStart"/>
-      <w:r>
-        <w:rPr>
-          <w:lang w:val="ru-RU"/>
-        </w:rPr>
-        <w:t>.</w:t>
-      </w:r>
-      <w:proofErr w:type="gramEnd"/>
-      <w:r>
-        <w:rPr>
-          <w:lang w:val="ru-RU"/>
-        </w:rPr>
-        <w:t xml:space="preserve"> Формат входных и выходных данных приложения описан в </w:t>
-      </w:r>
-      <w:r>
-        <w:rPr>
-          <w:lang w:val="ru-RU"/>
-        </w:rPr>
-        <w:t>пункт</w:t>
-      </w:r>
-      <w:r>
-        <w:rPr>
-          <w:lang w:val="ru-RU"/>
-        </w:rPr>
-        <w:t>ах</w:t>
-      </w:r>
-      <w:r>
-        <w:rPr>
-          <w:lang w:val="ru-RU"/>
-        </w:rPr>
-        <w:t xml:space="preserve"> </w:t>
-      </w:r>
-      <w:r>
-        <w:rPr>
-          <w:lang w:val="ru-RU"/>
-        </w:rPr>
-        <w:t>3.3.1 и 3.2.2</w:t>
+        <w:t xml:space="preserve">Руководство </w:t>
+      </w:r>
+      <w:r>
+        <w:rPr>
+          <w:lang w:val="ru-RU"/>
+        </w:rPr>
+        <w:t>оператора</w:t>
+      </w:r>
+      <w:r>
+        <w:rPr>
+          <w:lang w:val="ru-RU"/>
+        </w:rPr>
+        <w:t xml:space="preserve"> системы</w:t>
       </w:r>
       <w:r>
         <w:rPr>
@@ -608,105 +452,13 @@
         <w:rPr>
           <w:lang w:val="ru-RU"/>
         </w:rPr>
-        <w:t>Руководство пользователя системы</w:t>
-      </w:r>
-      <w:r>
-        <w:rPr>
-          <w:lang w:val="ru-RU"/>
-        </w:rPr>
-        <w:t xml:space="preserve"> в формате </w:t>
-      </w:r>
-      <w:proofErr w:type="spellStart"/>
-      <w:r>
-        <w:t>pdf</w:t>
-      </w:r>
-      <w:proofErr w:type="spellEnd"/>
-      <w:r>
-        <w:rPr>
-          <w:lang w:val="ru-RU"/>
-        </w:rPr>
-        <w:t>;</w:t>
-      </w:r>
-    </w:p>
-    <w:p>
-      <w:pPr>
-        <w:numPr>
-          <w:ilvl w:val="0"/>
-          <w:numId w:val="2"/>
-        </w:numPr>
-        <w:spacing w:beforeLines="1" w:afterLines="1" w:line="240" w:lineRule="auto"/>
-        <w:rPr>
-          <w:lang w:val="ru-RU"/>
-        </w:rPr>
-      </w:pPr>
-      <w:r>
-        <w:rPr>
-          <w:lang w:val="ru-RU"/>
-        </w:rPr>
-        <w:t>Руководство администратора системы</w:t>
-      </w:r>
-      <w:r>
-        <w:rPr>
-          <w:lang w:val="ru-RU"/>
-        </w:rPr>
-        <w:t xml:space="preserve"> в формате </w:t>
-      </w:r>
-      <w:proofErr w:type="spellStart"/>
-      <w:r>
-        <w:t>pdf</w:t>
-      </w:r>
-      <w:proofErr w:type="spellEnd"/>
-      <w:r>
-        <w:rPr>
-          <w:lang w:val="ru-RU"/>
-        </w:rPr>
-        <w:t>;</w:t>
-      </w:r>
-    </w:p>
-    <w:p>
-      <w:pPr>
-        <w:numPr>
-          <w:ilvl w:val="0"/>
-          <w:numId w:val="2"/>
-        </w:numPr>
-        <w:spacing w:beforeLines="1" w:afterLines="1" w:line="240" w:lineRule="auto"/>
-        <w:rPr>
-          <w:lang w:val="ru-RU"/>
-        </w:rPr>
-      </w:pPr>
-      <w:r>
-        <w:rPr>
-          <w:lang w:val="ru-RU"/>
-        </w:rPr>
-        <w:t>Исходные коды системы</w:t>
-      </w:r>
-      <w:r>
-        <w:rPr>
-          <w:lang w:val="ru-RU"/>
-        </w:rPr>
-        <w:t xml:space="preserve"> </w:t>
-      </w:r>
-      <w:commentRangeStart w:id="15"/>
-      <w:r>
-        <w:rPr>
-          <w:lang w:val="ru-RU"/>
-        </w:rPr>
-        <w:t xml:space="preserve">на носителе или в </w:t>
-      </w:r>
-      <w:proofErr w:type="spellStart"/>
-      <w:r>
-        <w:rPr>
-          <w:lang w:val="ru-RU"/>
-        </w:rPr>
-        <w:t>репозитории</w:t>
-      </w:r>
-      <w:commentRangeEnd w:id="15"/>
-      <w:proofErr w:type="spellEnd"/>
-      <w:r>
-        <w:rPr>
-          <w:rStyle w:val="af5"/>
-        </w:rPr>
-        <w:commentReference w:id="15"/>
+        <w:t>Исходные коды систем</w:t>
+      </w:r>
+      <w:r>
+        <w:rPr>
+          <w:lang w:val="ru-RU"/>
+        </w:rPr>
+        <w:t>ы</w:t>
       </w:r>
       <w:r>
         <w:rPr>
@@ -740,65 +492,14 @@
     </w:p>
     <w:p>
       <w:pPr>
+        <w:pStyle w:val="2"/>
         <w:spacing w:before="2" w:after="2"/>
-        <w:rPr>
-          <w:lang w:val="ru-RU"/>
-        </w:rPr>
-      </w:pPr>
-    </w:p>
-    <w:p>
-      <w:pPr>
-        <w:pStyle w:val="2"/>
-      </w:pPr>
-      <w:bookmarkStart w:id="16" w:name="_Toc181868590"/>
-      <w:r>
-        <w:t>Перечень нормативно-технических документов, использованных при разработке ТЗ</w:t>
-      </w:r>
-      <w:bookmarkEnd w:id="16"/>
-    </w:p>
-    <w:p>
-      <w:pPr>
-        <w:spacing w:before="2" w:after="2"/>
-        <w:rPr>
-          <w:lang w:val="ru-RU"/>
-        </w:rPr>
-      </w:pPr>
-      <w:r>
-        <w:rPr>
-          <w:lang w:val="ru-RU"/>
-        </w:rPr>
-        <w:t>[</w:t>
-      </w:r>
-      <w:commentRangeStart w:id="17"/>
-      <w:r>
-        <w:rPr>
-          <w:lang w:val="ru-RU"/>
-        </w:rPr>
-        <w:t>список</w:t>
-      </w:r>
-      <w:commentRangeEnd w:id="17"/>
-      <w:r>
-        <w:rPr>
-          <w:rStyle w:val="af5"/>
-        </w:rPr>
-        <w:commentReference w:id="17"/>
-      </w:r>
-      <w:r>
-        <w:rPr>
-          <w:lang w:val="ru-RU"/>
-        </w:rPr>
-        <w:t>]</w:t>
-      </w:r>
-    </w:p>
-    <w:p>
-      <w:pPr>
-        <w:pStyle w:val="2"/>
-      </w:pPr>
-      <w:bookmarkStart w:id="18" w:name="_Toc181868591"/>
+      </w:pPr>
+      <w:bookmarkStart w:id="10" w:name="_Toc181868591"/>
       <w:r>
         <w:t>Определения, обозначения и сокращения</w:t>
       </w:r>
-      <w:bookmarkEnd w:id="18"/>
+      <w:bookmarkEnd w:id="10"/>
     </w:p>
     <w:p>
       <w:pPr>
@@ -807,74 +508,45 @@
           <w:numId w:val="3"/>
         </w:numPr>
         <w:spacing w:beforeLines="1" w:afterLines="1" w:line="240" w:lineRule="auto"/>
-        <w:rPr>
-          <w:lang w:val="ru-RU"/>
-        </w:rPr>
-      </w:pPr>
-      <w:r>
-        <w:rPr>
-          <w:lang w:val="ru-RU"/>
-        </w:rPr>
-        <w:t xml:space="preserve">Граф — </w:t>
-      </w:r>
-      <w:r>
-        <w:rPr>
-          <w:lang w:val="ru-RU"/>
-        </w:rPr>
-        <w:t>это совокупность непустого множества вершин и наборов пар вершин (связей между вершинами)</w:t>
-      </w:r>
-    </w:p>
-    <w:p>
-      <w:pPr>
-        <w:numPr>
-          <w:ilvl w:val="0"/>
-          <w:numId w:val="3"/>
-        </w:numPr>
-        <w:spacing w:beforeLines="1" w:afterLines="1" w:line="240" w:lineRule="auto"/>
-      </w:pPr>
-      <w:r>
-        <w:t>ИС</w:t>
-      </w:r>
-      <w:r>
-        <w:t xml:space="preserve"> — </w:t>
-      </w:r>
-      <w:r>
-        <w:rPr>
-          <w:lang w:val="ru-RU"/>
-        </w:rPr>
-        <w:t>Информационная</w:t>
-      </w:r>
-      <w:r>
-        <w:t xml:space="preserve"> </w:t>
-      </w:r>
-      <w:r>
-        <w:rPr>
-          <w:lang w:val="ru-RU"/>
-        </w:rPr>
-        <w:t>система</w:t>
+      </w:pPr>
+      <w:commentRangeStart w:id="11"/>
+      <w:r>
+        <w:rPr>
+          <w:lang w:val="ru-RU"/>
+        </w:rPr>
+        <w:t>Добавить если появятся</w:t>
+      </w:r>
+      <w:commentRangeEnd w:id="11"/>
+      <w:r>
+        <w:rPr>
+          <w:rStyle w:val="af5"/>
+        </w:rPr>
+        <w:commentReference w:id="11"/>
       </w:r>
     </w:p>
     <w:p>
       <w:pPr>
         <w:pStyle w:val="1"/>
+        <w:spacing w:before="2" w:after="2"/>
         <w:ind w:left="432" w:hanging="432"/>
       </w:pPr>
-      <w:bookmarkStart w:id="19" w:name="_Toc181868592"/>
+      <w:bookmarkStart w:id="12" w:name="_Toc181868592"/>
       <w:r>
         <w:t>Назначение и цели создания системы</w:t>
       </w:r>
-      <w:bookmarkEnd w:id="19"/>
+      <w:bookmarkEnd w:id="12"/>
     </w:p>
     <w:p>
       <w:pPr>
         <w:pStyle w:val="2"/>
+        <w:spacing w:before="2" w:after="2"/>
         <w:ind w:left="576" w:hanging="576"/>
       </w:pPr>
-      <w:bookmarkStart w:id="20" w:name="_Toc181868593"/>
+      <w:bookmarkStart w:id="13" w:name="_Toc181868593"/>
       <w:r>
         <w:t>Назначение системы</w:t>
       </w:r>
-      <w:bookmarkEnd w:id="20"/>
+      <w:bookmarkEnd w:id="13"/>
     </w:p>
     <w:p>
       <w:pPr>
@@ -998,20 +670,20 @@
           <w:rFonts w:cs="Arial"/>
           <w:lang w:val="ru-RU"/>
         </w:rPr>
-        <w:lastRenderedPageBreak/>
         <w:t>Каждой вершине должны быть приписаны координаты на плоскости заданного размера</w:t>
       </w:r>
     </w:p>
     <w:p>
       <w:pPr>
         <w:pStyle w:val="2"/>
+        <w:spacing w:before="2" w:after="2"/>
         <w:ind w:left="576" w:hanging="576"/>
       </w:pPr>
-      <w:bookmarkStart w:id="21" w:name="_Toc181868594"/>
+      <w:bookmarkStart w:id="14" w:name="_Toc181868594"/>
       <w:r>
         <w:t>Цели создания системы</w:t>
       </w:r>
-      <w:bookmarkEnd w:id="21"/>
+      <w:bookmarkEnd w:id="14"/>
     </w:p>
     <w:p>
       <w:pPr>
@@ -1020,291 +692,50 @@
           <w:lang w:val="ru-RU"/>
         </w:rPr>
       </w:pPr>
-      <w:r>
-        <w:rPr>
-          <w:lang w:val="ru-RU"/>
-        </w:rPr>
-        <w:t xml:space="preserve">Цель создания системы — </w:t>
-      </w:r>
-      <w:r>
-        <w:rPr>
-          <w:lang w:val="ru-RU"/>
-        </w:rPr>
-        <w:t xml:space="preserve">визуализация графа социальной структуры и </w:t>
-      </w:r>
-      <w:r>
-        <w:rPr>
-          <w:lang w:val="ru-RU"/>
-        </w:rPr>
-        <w:t>решение задачи укладки графа на плоскость</w:t>
-      </w:r>
-      <w:r>
-        <w:rPr>
-          <w:lang w:val="ru-RU"/>
-        </w:rPr>
-        <w:t>.</w:t>
-      </w:r>
+      <w:proofErr w:type="gramStart"/>
+      <w:r>
+        <w:rPr>
+          <w:lang w:val="ru-RU"/>
+        </w:rPr>
+        <w:t xml:space="preserve">Разрабатываемая система должна быть в строена в проект </w:t>
+      </w:r>
+      <w:r>
+        <w:t>Y</w:t>
+      </w:r>
+      <w:r>
+        <w:rPr>
+          <w:lang w:val="ru-RU"/>
+        </w:rPr>
+        <w:t xml:space="preserve"> </w:t>
+      </w:r>
+      <w:r>
+        <w:rPr>
+          <w:lang w:val="ru-RU"/>
+        </w:rPr>
+        <w:t>для его полноценного функционирования (перефразировать)</w:t>
+      </w:r>
+      <w:proofErr w:type="gramEnd"/>
+    </w:p>
+    <w:p>
+      <w:pPr>
+        <w:rPr>
+          <w:lang w:val="ru-RU"/>
+        </w:rPr>
+      </w:pPr>
     </w:p>
     <w:p>
       <w:pPr>
         <w:pStyle w:val="1"/>
-        <w:ind w:left="432" w:hanging="432"/>
-      </w:pPr>
-      <w:commentRangeStart w:id="22"/>
-      <w:r>
-        <w:t>Описание</w:t>
-      </w:r>
-      <w:commentRangeEnd w:id="22"/>
-      <w:r>
-        <w:rPr>
-          <w:rStyle w:val="af5"/>
-          <w:rFonts w:asciiTheme="minorHAnsi" w:eastAsiaTheme="minorEastAsia" w:hAnsiTheme="minorHAnsi" w:cstheme="minorBidi"/>
-          <w:b w:val="0"/>
-          <w:bCs w:val="0"/>
-          <w:lang w:val="en-US"/>
-        </w:rPr>
-        <w:commentReference w:id="22"/>
-      </w:r>
-      <w:r>
-        <w:t xml:space="preserve"> </w:t>
-      </w:r>
-      <w:r>
-        <w:t>системы</w:t>
+        <w:spacing w:before="2" w:after="2"/>
+      </w:pPr>
+      <w:r>
+        <w:t>Требования к продукту</w:t>
       </w:r>
     </w:p>
     <w:p>
       <w:pPr>
         <w:pStyle w:val="2"/>
-      </w:pPr>
-      <w:r>
-        <w:t>Данные консольного приложения</w:t>
-      </w:r>
-    </w:p>
-    <w:p>
-      <w:pPr>
-        <w:pStyle w:val="3"/>
-      </w:pPr>
-      <w:bookmarkStart w:id="23" w:name="_Toc181868599"/>
-      <w:r>
-        <w:t xml:space="preserve">Входные </w:t>
-      </w:r>
-      <w:bookmarkEnd w:id="23"/>
-      <w:commentRangeStart w:id="24"/>
-      <w:r>
-        <w:t>данные</w:t>
-      </w:r>
-      <w:commentRangeEnd w:id="24"/>
-      <w:r>
-        <w:rPr>
-          <w:rStyle w:val="af5"/>
-          <w:rFonts w:asciiTheme="minorHAnsi" w:eastAsiaTheme="minorEastAsia" w:hAnsiTheme="minorHAnsi" w:cstheme="minorBidi"/>
-          <w:b w:val="0"/>
-          <w:bCs w:val="0"/>
-          <w:lang w:val="en-US"/>
-        </w:rPr>
-        <w:commentReference w:id="24"/>
-      </w:r>
-    </w:p>
-    <w:p>
-      <w:pPr>
-        <w:rPr>
-          <w:lang w:val="ru-RU"/>
-        </w:rPr>
-      </w:pPr>
-      <w:r>
-        <w:rPr>
-          <w:lang w:val="ru-RU"/>
-        </w:rPr>
-        <w:t xml:space="preserve">Граф в формате </w:t>
-      </w:r>
-      <w:r>
-        <w:t>CRS</w:t>
-      </w:r>
-      <w:r>
-        <w:rPr>
-          <w:lang w:val="ru-RU"/>
-        </w:rPr>
-        <w:t xml:space="preserve"> </w:t>
-      </w:r>
-      <w:r>
-        <w:rPr>
-          <w:lang w:val="ru-RU"/>
-        </w:rPr>
-        <w:t>представленный текстовым файлом (</w:t>
-      </w:r>
-      <w:r>
-        <w:rPr>
-          <w:lang w:val="ru-RU"/>
-        </w:rPr>
-        <w:t>.</w:t>
-      </w:r>
-      <w:r>
-        <w:t>txt</w:t>
-      </w:r>
-      <w:r>
-        <w:rPr>
-          <w:lang w:val="ru-RU"/>
-        </w:rPr>
-        <w:t>).</w:t>
-      </w:r>
-    </w:p>
-    <w:p>
-      <w:pPr>
-        <w:pStyle w:val="2"/>
-        <w:numPr>
-          <w:ilvl w:val="2"/>
-          <w:numId w:val="4"/>
-        </w:numPr>
-      </w:pPr>
-      <w:bookmarkStart w:id="25" w:name="_Toc181868600"/>
-      <w:r>
-        <w:t xml:space="preserve">Выходные </w:t>
-      </w:r>
-      <w:bookmarkEnd w:id="25"/>
-      <w:commentRangeStart w:id="26"/>
-      <w:r>
-        <w:t>данные</w:t>
-      </w:r>
-      <w:commentRangeEnd w:id="26"/>
-      <w:r>
-        <w:rPr>
-          <w:rStyle w:val="af5"/>
-          <w:rFonts w:asciiTheme="minorHAnsi" w:eastAsiaTheme="minorEastAsia" w:hAnsiTheme="minorHAnsi" w:cstheme="minorBidi"/>
-          <w:b w:val="0"/>
-          <w:bCs w:val="0"/>
-          <w:lang w:val="en-US"/>
-        </w:rPr>
-        <w:commentReference w:id="26"/>
-      </w:r>
-    </w:p>
-    <w:p>
-      <w:pPr>
-        <w:rPr>
-          <w:lang w:val="ru-RU"/>
-        </w:rPr>
-      </w:pPr>
-      <w:r>
-        <w:rPr>
-          <w:lang w:val="ru-RU"/>
-        </w:rPr>
-        <w:t>Файл, содержащий координаты вершин графа</w:t>
-      </w:r>
-      <w:r>
-        <w:rPr>
-          <w:lang w:val="ru-RU"/>
-        </w:rPr>
-        <w:t>.</w:t>
-      </w:r>
-    </w:p>
-    <w:p>
-      <w:pPr>
-        <w:pStyle w:val="2"/>
-      </w:pPr>
-      <w:r>
-        <w:t>Данные библиотеки</w:t>
-      </w:r>
-    </w:p>
-    <w:p>
-      <w:pPr>
-        <w:pStyle w:val="3"/>
-      </w:pPr>
-      <w:r>
-        <w:t>Входные интерфейсы</w:t>
-      </w:r>
-    </w:p>
-    <w:p>
-      <w:commentRangeStart w:id="27"/>
-      <w:r>
-        <w:rPr>
-          <w:lang w:val="ru-RU"/>
-        </w:rPr>
-        <w:t>Согласование</w:t>
-      </w:r>
-      <w:r>
-        <w:t xml:space="preserve"> </w:t>
-      </w:r>
-      <w:commentRangeEnd w:id="27"/>
-      <w:r>
-        <w:rPr>
-          <w:rStyle w:val="af5"/>
-        </w:rPr>
-        <w:commentReference w:id="27"/>
-      </w:r>
-    </w:p>
-    <w:p>
-      <w:pPr>
-        <w:pStyle w:val="3"/>
-      </w:pPr>
-      <w:r>
-        <w:t>Выходные интерфейсы</w:t>
-      </w:r>
-    </w:p>
-    <w:p>
-      <w:commentRangeStart w:id="28"/>
-      <w:r>
-        <w:rPr>
-          <w:lang w:val="ru-RU"/>
-        </w:rPr>
-        <w:t>Согласование</w:t>
-      </w:r>
-      <w:r>
-        <w:t xml:space="preserve"> </w:t>
-      </w:r>
-      <w:commentRangeEnd w:id="28"/>
-      <w:r>
-        <w:rPr>
-          <w:rStyle w:val="af5"/>
-        </w:rPr>
-        <w:commentReference w:id="28"/>
-      </w:r>
-    </w:p>
-    <w:p>
-      <w:pPr>
-        <w:pStyle w:val="2"/>
-      </w:pPr>
-      <w:r>
-        <w:t>Данные программы визуализации</w:t>
-      </w:r>
-    </w:p>
-    <w:p>
-      <w:pPr>
-        <w:pStyle w:val="3"/>
-      </w:pPr>
-      <w:r>
-        <w:t>Входные данные</w:t>
-      </w:r>
-    </w:p>
-    <w:p>
-      <w:pPr>
-        <w:rPr>
-          <w:lang w:val="ru-RU"/>
-        </w:rPr>
-      </w:pPr>
-      <w:r>
-        <w:rPr>
-          <w:lang w:val="ru-RU"/>
-        </w:rPr>
-        <w:t>Файлы, описанные в пунктах 3.1.1 и 3.1.2</w:t>
-      </w:r>
-    </w:p>
-    <w:p>
-      <w:pPr>
-        <w:rPr>
-          <w:lang w:val="ru-RU"/>
-        </w:rPr>
-      </w:pPr>
-    </w:p>
-    <w:p>
-      <w:pPr>
-        <w:pStyle w:val="1"/>
-      </w:pPr>
-      <w:r>
-        <w:t>Требования к продукту</w:t>
-      </w:r>
-    </w:p>
-    <w:p>
-      <w:pPr>
-        <w:pStyle w:val="2"/>
+        <w:spacing w:before="2" w:after="2"/>
       </w:pPr>
       <w:r>
         <w:t>Функциональные требования</w:t>
@@ -1338,7 +769,10 @@
         <w:rPr>
           <w:lang w:val="ru-RU"/>
         </w:rPr>
-        <w:t>Преобразовывать полученный граф для расположения на плоскости</w:t>
+        <w:t xml:space="preserve">Получать граф в формате </w:t>
+      </w:r>
+      <w:r>
+        <w:t>CRS</w:t>
       </w:r>
     </w:p>
     <w:p>
@@ -1356,7 +790,7 @@
         <w:rPr>
           <w:lang w:val="ru-RU"/>
         </w:rPr>
-        <w:t>Учесть веса связей и вершин исходного графа</w:t>
+        <w:t>Возвращать вектор вещественных координат вершин</w:t>
       </w:r>
     </w:p>
     <w:p>
@@ -1370,19 +804,11 @@
           <w:lang w:val="ru-RU"/>
         </w:rPr>
       </w:pPr>
-      <w:proofErr w:type="spellStart"/>
-      <w:r>
-        <w:rPr>
-          <w:lang w:val="ru-RU"/>
-        </w:rPr>
-        <w:t>Минимализировать</w:t>
-      </w:r>
-      <w:proofErr w:type="spellEnd"/>
-      <w:r>
-        <w:rPr>
-          <w:lang w:val="ru-RU"/>
-        </w:rPr>
-        <w:t xml:space="preserve"> число (площадь) пересечений/наложений вершин друг на друга</w:t>
+      <w:r>
+        <w:rPr>
+          <w:lang w:val="ru-RU"/>
+        </w:rPr>
+        <w:t>Рассчитывать координаты с учётом весов связей и радиусов окружностей вершин</w:t>
       </w:r>
     </w:p>
     <w:p>
@@ -1408,14 +834,66 @@
         <w:rPr>
           <w:lang w:val="ru-RU"/>
         </w:rPr>
+        <w:t xml:space="preserve"> площадь </w:t>
+      </w:r>
+      <w:r>
+        <w:rPr>
+          <w:lang w:val="ru-RU"/>
+        </w:rPr>
+        <w:t>налож</w:t>
+      </w:r>
+      <w:r>
+        <w:rPr>
+          <w:lang w:val="ru-RU"/>
+        </w:rPr>
+        <w:t>ения окружностей</w:t>
+      </w:r>
+      <w:r>
+        <w:rPr>
+          <w:lang w:val="ru-RU"/>
+        </w:rPr>
+        <w:t xml:space="preserve"> вершин друг на друга</w:t>
+      </w:r>
+    </w:p>
+    <w:p>
+      <w:pPr>
+        <w:pStyle w:val="aa"/>
+        <w:numPr>
+          <w:ilvl w:val="0"/>
+          <w:numId w:val="31"/>
+        </w:numPr>
+        <w:rPr>
+          <w:lang w:val="ru-RU"/>
+        </w:rPr>
+      </w:pPr>
+      <w:proofErr w:type="spellStart"/>
+      <w:r>
+        <w:rPr>
+          <w:lang w:val="ru-RU"/>
+        </w:rPr>
+        <w:t>Минимализировать</w:t>
+      </w:r>
+      <w:proofErr w:type="spellEnd"/>
+      <w:r>
+        <w:rPr>
+          <w:lang w:val="ru-RU"/>
+        </w:rPr>
         <w:t xml:space="preserve"> суммарную длину связей между вершинами</w:t>
       </w:r>
+      <w:r>
+        <w:rPr>
+          <w:lang w:val="ru-RU"/>
+        </w:rPr>
+        <w:t xml:space="preserve"> пропорционально весам</w:t>
+      </w:r>
     </w:p>
     <w:p>
       <w:pPr>
         <w:pStyle w:val="3"/>
-      </w:pPr>
-      <w:r>
+        <w:spacing w:before="2" w:after="2"/>
+      </w:pPr>
+      <w:r>
+        <w:lastRenderedPageBreak/>
         <w:t>Требования к информационной совместимости</w:t>
       </w:r>
     </w:p>
@@ -1429,12 +907,19 @@
         <w:rPr>
           <w:lang w:val="ru-RU"/>
         </w:rPr>
-        <w:t>Библиотека должна предоставлять интерфейс, описанный в пунктах 3.2.1 и 3.2.2</w:t>
+        <w:t xml:space="preserve">Библиотека </w:t>
+      </w:r>
+      <w:r>
+        <w:rPr>
+          <w:lang w:val="ru-RU"/>
+        </w:rPr>
+        <w:t>должна предоставлять интерфейс …</w:t>
       </w:r>
     </w:p>
     <w:p>
       <w:pPr>
         <w:pStyle w:val="3"/>
+        <w:spacing w:before="2" w:after="2"/>
       </w:pPr>
       <w:r>
         <w:t>Требования к программной совместимости</w:t>
@@ -1486,6 +971,7 @@
     <w:p>
       <w:pPr>
         <w:pStyle w:val="3"/>
+        <w:spacing w:before="2" w:after="2"/>
       </w:pPr>
       <w:r>
         <w:t>Требования к физической модели</w:t>
@@ -1494,6 +980,7 @@
     <w:p>
       <w:pPr>
         <w:pStyle w:val="3"/>
+        <w:spacing w:before="2" w:after="2"/>
       </w:pPr>
       <w:r>
         <w:t xml:space="preserve">Требования к построению </w:t>
@@ -1505,6 +992,7 @@
     <w:p>
       <w:pPr>
         <w:pStyle w:val="3"/>
+        <w:spacing w:before="2" w:after="2"/>
       </w:pPr>
       <w:r>
         <w:t>Требования к практическому внедрению</w:t>
@@ -1529,12 +1017,19 @@
         <w:rPr>
           <w:lang w:val="ru-RU"/>
         </w:rPr>
-        <w:t>. Для этого необходимо выполнить требования выходных данных описанных в пункте 3.1.2</w:t>
+        <w:t xml:space="preserve">. Для этого необходимо выполнить требования </w:t>
+      </w:r>
+      <w:r>
+        <w:rPr>
+          <w:lang w:val="ru-RU"/>
+        </w:rPr>
+        <w:t>информационной совместимости</w:t>
       </w:r>
     </w:p>
     <w:p>
       <w:pPr>
         <w:pStyle w:val="3"/>
+        <w:spacing w:before="2" w:after="2"/>
       </w:pPr>
       <w:r>
         <w:t>Требования к условиям эксплуатации</w:t>
@@ -1542,15 +1037,24 @@
     </w:p>
     <w:p>
       <w:pPr>
-        <w:rPr>
-          <w:lang w:val="ru-RU"/>
-        </w:rPr>
-      </w:pPr>
-      <w:r>
-        <w:rPr>
-          <w:lang w:val="ru-RU"/>
-        </w:rPr>
-        <w:t>В ходе эксплуатации к системе предоставляются следующие требования:</w:t>
+        <w:pStyle w:val="3"/>
+        <w:spacing w:before="2" w:after="2"/>
+      </w:pPr>
+      <w:r>
+        <w:t>Требования к эксплуатационным характеристикам</w:t>
+      </w:r>
+    </w:p>
+    <w:p>
+      <w:pPr>
+        <w:rPr>
+          <w:lang w:val="ru-RU"/>
+        </w:rPr>
+      </w:pPr>
+      <w:r>
+        <w:rPr>
+          <w:lang w:val="ru-RU"/>
+        </w:rPr>
+        <w:t>Для функционирования продукта необходимо наличие следующих эксплуатационных характеристик:</w:t>
       </w:r>
     </w:p>
     <w:p>
@@ -1609,6 +1113,88 @@
     </w:p>
     <w:p>
       <w:pPr>
+        <w:pStyle w:val="3"/>
+        <w:spacing w:before="2" w:after="2"/>
+      </w:pPr>
+      <w:r>
+        <w:t xml:space="preserve">Технико-экономические требования </w:t>
+      </w:r>
+    </w:p>
+    <w:p>
+      <w:pPr>
+        <w:pStyle w:val="3"/>
+        <w:spacing w:before="2" w:after="2"/>
+      </w:pPr>
+      <w:r>
+        <w:t>Требования к видам обеспечения</w:t>
+      </w:r>
+    </w:p>
+    <w:p>
+      <w:pPr>
+        <w:pStyle w:val="3"/>
+        <w:spacing w:before="2" w:after="2"/>
+      </w:pPr>
+      <w:r>
+        <w:t>Требования к математическому программному и информационному обеспечению</w:t>
+      </w:r>
+    </w:p>
+    <w:p>
+      <w:pPr>
+        <w:pStyle w:val="3"/>
+        <w:spacing w:before="2" w:after="2"/>
+        <w:rPr>
+          <w:lang w:val="en-US"/>
+        </w:rPr>
+      </w:pPr>
+      <w:r>
+        <w:t>Требов</w:t>
+      </w:r>
+      <w:r>
+        <w:t>ания к программному обеспечению</w:t>
+      </w:r>
+    </w:p>
+    <w:p>
+      <w:pPr>
+        <w:pStyle w:val="3"/>
+        <w:spacing w:before="2" w:after="2"/>
+      </w:pPr>
+      <w:r>
+        <w:t>Требования к патентной частоте и патентопригодности</w:t>
+      </w:r>
+    </w:p>
+    <w:p>
+      <w:pPr>
+        <w:rPr>
+          <w:lang w:val="ru-RU"/>
+        </w:rPr>
+      </w:pPr>
+      <w:r>
+        <w:rPr>
+          <w:lang w:val="ru-RU"/>
+        </w:rPr>
+        <w:t>В проекте могут использоваться любые открытые сторонние решения. Авторское право на код, алгоритмы их реализацию, техническую документацию остаётся за Исполнителем.</w:t>
+      </w:r>
+    </w:p>
+    <w:p>
+      <w:pPr>
+        <w:pStyle w:val="1"/>
+        <w:spacing w:before="2" w:after="2"/>
+      </w:pPr>
+      <w:r>
+        <w:t>Этапы выполнения ОКР</w:t>
+      </w:r>
+      <w:r>
+        <w:rPr>
+          <w:lang w:val="en-US"/>
+        </w:rPr>
+        <w:t xml:space="preserve"> </w:t>
+      </w:r>
+      <w:r>
+        <w:t>(НИР)</w:t>
+      </w:r>
+    </w:p>
+    <w:p>
+      <w:pPr>
         <w:pStyle w:val="aa"/>
         <w:rPr>
           <w:lang w:val="ru-RU"/>
@@ -1617,135 +1203,8 @@
     </w:p>
     <w:p>
       <w:pPr>
-        <w:pStyle w:val="3"/>
-      </w:pPr>
-      <w:r>
-        <w:t>Требования к эксплуатационным характеристикам</w:t>
-      </w:r>
-    </w:p>
-    <w:p>
-      <w:pPr>
-        <w:rPr>
-          <w:lang w:val="ru-RU"/>
-        </w:rPr>
-      </w:pPr>
-      <w:r>
-        <w:rPr>
-          <w:lang w:val="ru-RU"/>
-        </w:rPr>
-        <w:t>Для функционирования продукта необходимо наличие следующих эксплуатационных характеристик:</w:t>
-      </w:r>
-    </w:p>
-    <w:p>
-      <w:commentRangeStart w:id="29"/>
-      <w:r>
-        <w:rPr>
-          <w:lang w:val="ru-RU"/>
-        </w:rPr>
-        <w:t>Уточнить характеристики после прототипа</w:t>
-      </w:r>
-      <w:commentRangeEnd w:id="29"/>
-      <w:r>
-        <w:rPr>
-          <w:rStyle w:val="af5"/>
-        </w:rPr>
-        <w:commentReference w:id="29"/>
-      </w:r>
-    </w:p>
-    <w:p>
-      <w:pPr>
-        <w:pStyle w:val="3"/>
-      </w:pPr>
-      <w:r>
-        <w:t xml:space="preserve">Технико-экономические требования </w:t>
-      </w:r>
-    </w:p>
-    <w:p>
-      <w:pPr>
-        <w:pStyle w:val="3"/>
-      </w:pPr>
-      <w:r>
-        <w:t>Требования к видам обеспечения</w:t>
-      </w:r>
-    </w:p>
-    <w:p>
-      <w:pPr>
-        <w:pStyle w:val="3"/>
-      </w:pPr>
-      <w:r>
-        <w:t>Требования к математическому программному и информационному обеспечению</w:t>
-      </w:r>
-    </w:p>
-    <w:p>
-      <w:pPr>
-        <w:pStyle w:val="3"/>
-        <w:rPr>
-          <w:lang w:val="en-US"/>
-        </w:rPr>
-      </w:pPr>
-      <w:r>
-        <w:t>Требов</w:t>
-      </w:r>
-      <w:r>
-        <w:t>ания к программному обеспечению</w:t>
-      </w:r>
-    </w:p>
-    <w:p>
-      <w:pPr>
-        <w:pStyle w:val="3"/>
-      </w:pPr>
-      <w:r>
-        <w:t>Требования к патентной частоте и патентопригодности</w:t>
-      </w:r>
-    </w:p>
-    <w:p>
-      <w:pPr>
-        <w:rPr>
-          <w:lang w:val="ru-RU"/>
-        </w:rPr>
-      </w:pPr>
-      <w:r>
-        <w:rPr>
-          <w:lang w:val="ru-RU"/>
-        </w:rPr>
-        <w:t>В проекте могут использоваться любые открытые сторонние решения. Авторское право на код, алгоритмы их реализацию, техническую документацию остаётся за Исполнителем.</w:t>
-      </w:r>
-    </w:p>
-    <w:p>
-      <w:pPr>
         <w:pStyle w:val="1"/>
-      </w:pPr>
-      <w:r>
-        <w:t>Этапы выполнения ОКР</w:t>
-      </w:r>
-      <w:r>
-        <w:rPr>
-          <w:lang w:val="en-US"/>
-        </w:rPr>
-        <w:t xml:space="preserve"> </w:t>
-      </w:r>
-      <w:r>
-        <w:t>(НИР)</w:t>
-      </w:r>
-    </w:p>
-    <w:p>
-      <w:r>
-        <w:t>ГОСТ 19.102-77 Стадии разработки</w:t>
-      </w:r>
-    </w:p>
-    <w:p>
-      <w:hyperlink r:id="rId7" w:tgtFrame="_blank" w:history="1">
-        <w:r>
-          <w:rPr>
-            <w:rStyle w:val="afc"/>
-          </w:rPr>
-          <w:t>http://www.rugost.com/index.php?option=com_content&amp;view=article&amp;id=49:19102-77&amp;catid=19&amp;Itemid=50</w:t>
-        </w:r>
-      </w:hyperlink>
-    </w:p>
-    <w:p>
-      <w:pPr>
-        <w:pStyle w:val="1"/>
+        <w:spacing w:before="2" w:after="2"/>
       </w:pPr>
       <w:r>
         <w:t>Порядок выполнения и приёмки этапов</w:t>
@@ -1996,7 +1455,7 @@
 
 <file path=word/comments.xml><?xml version="1.0" encoding="utf-8"?>
 <w:comments xmlns:ve="http://schemas.openxmlformats.org/markup-compatibility/2006" xmlns:o="urn:schemas-microsoft-com:office:office" xmlns:r="http://schemas.openxmlformats.org/officeDocument/2006/relationships" xmlns:m="http://schemas.openxmlformats.org/officeDocument/2006/math" xmlns:v="urn:schemas-microsoft-com:vml" xmlns:wp="http://schemas.openxmlformats.org/drawingml/2006/wordprocessingDrawing" xmlns:w10="urn:schemas-microsoft-com:office:word" xmlns:w="http://schemas.openxmlformats.org/wordprocessingml/2006/main" xmlns:wne="http://schemas.microsoft.com/office/word/2006/wordml">
-  <w:comment w:id="3" w:author="Сергей" w:date="2013-09-30T22:51:00Z" w:initials="С">
+  <w:comment w:id="3" w:author="Сергей" w:date="2013-09-30T22:09:00Z" w:initials="С">
     <w:p>
       <w:pPr>
         <w:pStyle w:val="af6"/>
@@ -2012,13 +1471,14 @@
       </w:r>
       <w:r>
         <w:rPr>
-          <w:lang w:val="ru-RU"/>
-        </w:rPr>
-        <w:t>Убрать за ненадобностью</w:t>
+          <w:rStyle w:val="af5"/>
+          <w:lang w:val="ru-RU"/>
+        </w:rPr>
+        <w:t>Название компании Заказчика</w:t>
       </w:r>
     </w:p>
   </w:comment>
-  <w:comment w:id="5" w:author="Сергей" w:date="2013-09-30T22:09:00Z" w:initials="С">
+  <w:comment w:id="4" w:author="Сергей" w:date="2013-09-30T22:09:00Z" w:initials="С">
     <w:p>
       <w:pPr>
         <w:pStyle w:val="af6"/>
@@ -2034,14 +1494,26 @@
       </w:r>
       <w:r>
         <w:rPr>
+          <w:lang w:val="ru-RU"/>
+        </w:rPr>
+        <w:t>Изменить</w:t>
+      </w:r>
+    </w:p>
+  </w:comment>
+  <w:comment w:id="6" w:author="Сергей" w:date="2013-10-02T23:32:00Z" w:initials="С">
+    <w:p>
+      <w:pPr>
+        <w:pStyle w:val="af6"/>
+      </w:pPr>
+      <w:r>
+        <w:rPr>
           <w:rStyle w:val="af5"/>
-          <w:lang w:val="ru-RU"/>
-        </w:rPr>
-        <w:t>Название компании Заказчика</w:t>
+        </w:rPr>
+        <w:annotationRef/>
       </w:r>
     </w:p>
   </w:comment>
-  <w:comment w:id="6" w:author="Сергей" w:date="2013-09-30T22:09:00Z" w:initials="С">
+  <w:comment w:id="8" w:author="Сергей" w:date="2013-10-02T23:30:00Z" w:initials="С">
     <w:p>
       <w:pPr>
         <w:pStyle w:val="af6"/>
@@ -2059,271 +1531,20 @@
         <w:rPr>
           <w:lang w:val="ru-RU"/>
         </w:rPr>
-        <w:t>Изменить</w:t>
+        <w:t>Лучше раньше 25ого</w:t>
       </w:r>
     </w:p>
   </w:comment>
-  <w:comment w:id="8" w:author="Сергей" w:date="2013-09-30T22:13:00Z" w:initials="С">
+  <w:comment w:id="11" w:author="Сергей" w:date="2013-10-02T23:33:00Z" w:initials="С">
     <w:p>
       <w:pPr>
         <w:pStyle w:val="af6"/>
-        <w:rPr>
-          <w:lang w:val="ru-RU"/>
-        </w:rPr>
       </w:pPr>
       <w:r>
         <w:rPr>
           <w:rStyle w:val="af5"/>
         </w:rPr>
         <w:annotationRef/>
-      </w:r>
-      <w:r>
-        <w:rPr>
-          <w:lang w:val="ru-RU"/>
-        </w:rPr>
-        <w:t>приложить список если таковой будет востребован</w:t>
-      </w:r>
-    </w:p>
-  </w:comment>
-  <w:comment w:id="10" w:author="Сергей" w:date="2013-09-30T22:12:00Z" w:initials="С">
-    <w:p>
-      <w:pPr>
-        <w:pStyle w:val="af6"/>
-        <w:rPr>
-          <w:lang w:val="ru-RU"/>
-        </w:rPr>
-      </w:pPr>
-      <w:r>
-        <w:rPr>
-          <w:rStyle w:val="af5"/>
-        </w:rPr>
-        <w:annotationRef/>
-      </w:r>
-      <w:r>
-        <w:rPr>
-          <w:lang w:val="ru-RU"/>
-        </w:rPr>
-        <w:t>Первое занятие</w:t>
-      </w:r>
-    </w:p>
-  </w:comment>
-  <w:comment w:id="11" w:author="Сергей" w:date="2013-09-30T22:12:00Z" w:initials="С">
-    <w:p>
-      <w:pPr>
-        <w:pStyle w:val="af6"/>
-        <w:rPr>
-          <w:lang w:val="ru-RU"/>
-        </w:rPr>
-      </w:pPr>
-      <w:r>
-        <w:rPr>
-          <w:rStyle w:val="af5"/>
-        </w:rPr>
-        <w:annotationRef/>
-      </w:r>
-      <w:r>
-        <w:rPr>
-          <w:lang w:val="ru-RU"/>
-        </w:rPr>
-        <w:t>Последнее возможное занятие</w:t>
-      </w:r>
-    </w:p>
-  </w:comment>
-  <w:comment w:id="13" w:author="Сергей" w:date="2013-09-30T22:16:00Z" w:initials="С">
-    <w:p>
-      <w:pPr>
-        <w:pStyle w:val="af6"/>
-        <w:rPr>
-          <w:lang w:val="ru-RU"/>
-        </w:rPr>
-      </w:pPr>
-      <w:r>
-        <w:rPr>
-          <w:rStyle w:val="af5"/>
-        </w:rPr>
-        <w:annotationRef/>
-      </w:r>
-      <w:r>
-        <w:rPr>
-          <w:lang w:val="ru-RU"/>
-        </w:rPr>
-        <w:t>Убрать за ненадобностью</w:t>
-      </w:r>
-    </w:p>
-  </w:comment>
-  <w:comment w:id="15" w:author="Сергей" w:date="2013-09-30T22:18:00Z" w:initials="С">
-    <w:p>
-      <w:pPr>
-        <w:pStyle w:val="af6"/>
-        <w:rPr>
-          <w:lang w:val="ru-RU"/>
-        </w:rPr>
-      </w:pPr>
-      <w:r>
-        <w:rPr>
-          <w:rStyle w:val="af5"/>
-        </w:rPr>
-        <w:annotationRef/>
-      </w:r>
-      <w:r>
-        <w:rPr>
-          <w:lang w:val="ru-RU"/>
-        </w:rPr>
-        <w:t>Уточнить либо установить удобный вариант</w:t>
-      </w:r>
-    </w:p>
-  </w:comment>
-  <w:comment w:id="17" w:author="Сергей" w:date="2013-09-30T22:25:00Z" w:initials="С">
-    <w:p>
-      <w:pPr>
-        <w:pStyle w:val="af6"/>
-        <w:rPr>
-          <w:lang w:val="ru-RU"/>
-        </w:rPr>
-      </w:pPr>
-      <w:r>
-        <w:rPr>
-          <w:rStyle w:val="af5"/>
-        </w:rPr>
-        <w:annotationRef/>
-      </w:r>
-      <w:r>
-        <w:rPr>
-          <w:lang w:val="ru-RU"/>
-        </w:rPr>
-        <w:t>приложить список если таковой будет востребован</w:t>
-      </w:r>
-    </w:p>
-  </w:comment>
-  <w:comment w:id="22" w:author="Сергей" w:date="2013-10-01T00:55:00Z" w:initials="С">
-    <w:p>
-      <w:pPr>
-        <w:pStyle w:val="af6"/>
-        <w:rPr>
-          <w:lang w:val="ru-RU"/>
-        </w:rPr>
-      </w:pPr>
-      <w:r>
-        <w:rPr>
-          <w:rStyle w:val="af5"/>
-        </w:rPr>
-        <w:annotationRef/>
-      </w:r>
-      <w:r>
-        <w:rPr>
-          <w:lang w:val="ru-RU"/>
-        </w:rPr>
-        <w:t>Добавить описания частей системы или вообще убрать пункты не связанные с библиотекой</w:t>
-      </w:r>
-    </w:p>
-  </w:comment>
-  <w:comment w:id="24" w:author="Сергей" w:date="2013-09-30T22:58:00Z" w:initials="С">
-    <w:p>
-      <w:pPr>
-        <w:pStyle w:val="af6"/>
-        <w:rPr>
-          <w:lang w:val="ru-RU"/>
-        </w:rPr>
-      </w:pPr>
-      <w:r>
-        <w:rPr>
-          <w:rStyle w:val="af5"/>
-        </w:rPr>
-        <w:annotationRef/>
-      </w:r>
-      <w:r>
-        <w:rPr>
-          <w:lang w:val="ru-RU"/>
-        </w:rPr>
-        <w:t>Согласовать</w:t>
-      </w:r>
-    </w:p>
-  </w:comment>
-  <w:comment w:id="26" w:author="Сергей" w:date="2013-09-30T22:58:00Z" w:initials="С">
-    <w:p>
-      <w:pPr>
-        <w:pStyle w:val="af6"/>
-        <w:rPr>
-          <w:lang w:val="ru-RU"/>
-        </w:rPr>
-      </w:pPr>
-      <w:r>
-        <w:rPr>
-          <w:rStyle w:val="af5"/>
-        </w:rPr>
-        <w:annotationRef/>
-      </w:r>
-      <w:r>
-        <w:rPr>
-          <w:lang w:val="ru-RU"/>
-        </w:rPr>
-        <w:t>Согласовать</w:t>
-      </w:r>
-    </w:p>
-  </w:comment>
-  <w:comment w:id="27" w:author="Сергей" w:date="2013-10-01T01:22:00Z" w:initials="С">
-    <w:p>
-      <w:pPr>
-        <w:pStyle w:val="af6"/>
-        <w:rPr>
-          <w:lang w:val="ru-RU"/>
-        </w:rPr>
-      </w:pPr>
-      <w:r>
-        <w:rPr>
-          <w:rStyle w:val="af5"/>
-        </w:rPr>
-        <w:annotationRef/>
-      </w:r>
-      <w:r>
-        <w:rPr>
-          <w:lang w:val="ru-RU"/>
-        </w:rPr>
-        <w:t>Не согласовано</w:t>
-      </w:r>
-    </w:p>
-  </w:comment>
-  <w:comment w:id="28" w:author="Сергей" w:date="2013-10-01T01:22:00Z" w:initials="С">
-    <w:p>
-      <w:pPr>
-        <w:pStyle w:val="af6"/>
-        <w:rPr>
-          <w:lang w:val="ru-RU"/>
-        </w:rPr>
-      </w:pPr>
-      <w:r>
-        <w:rPr>
-          <w:rStyle w:val="af5"/>
-        </w:rPr>
-        <w:annotationRef/>
-      </w:r>
-      <w:r>
-        <w:rPr>
-          <w:lang w:val="ru-RU"/>
-        </w:rPr>
-        <w:t>Не согласовано</w:t>
-      </w:r>
-    </w:p>
-  </w:comment>
-  <w:comment w:id="29" w:author="Сергей" w:date="2013-10-01T01:12:00Z" w:initials="С">
-    <w:p>
-      <w:pPr>
-        <w:pStyle w:val="af6"/>
-        <w:rPr>
-          <w:lang w:val="ru-RU"/>
-        </w:rPr>
-      </w:pPr>
-      <w:r>
-        <w:rPr>
-          <w:rStyle w:val="af5"/>
-        </w:rPr>
-        <w:annotationRef/>
-      </w:r>
-      <w:r>
-        <w:rPr>
-          <w:lang w:val="ru-RU"/>
-        </w:rPr>
-        <w:t>уточнить</w:t>
       </w:r>
     </w:p>
   </w:comment>
@@ -3946,6 +3167,95 @@
     </w:lvl>
   </w:abstractNum>
   <w:abstractNum w:abstractNumId="26">
+    <w:nsid w:val="2E3E42B9"/>
+    <w:multiLevelType w:val="hybridMultilevel"/>
+    <w:tmpl w:val="BC4078CE"/>
+    <w:lvl w:ilvl="0" w:tplc="0419000F">
+      <w:start w:val="1"/>
+      <w:numFmt w:val="decimal"/>
+      <w:lvlText w:val="%1."/>
+      <w:lvlJc w:val="left"/>
+      <w:pPr>
+        <w:ind w:left="720" w:hanging="360"/>
+      </w:pPr>
+      <w:rPr>
+        <w:rFonts w:hint="default"/>
+      </w:rPr>
+    </w:lvl>
+    <w:lvl w:ilvl="1" w:tplc="04190019">
+      <w:start w:val="1"/>
+      <w:numFmt w:val="lowerLetter"/>
+      <w:lvlText w:val="%2."/>
+      <w:lvlJc w:val="left"/>
+      <w:pPr>
+        <w:ind w:left="1440" w:hanging="360"/>
+      </w:pPr>
+    </w:lvl>
+    <w:lvl w:ilvl="2" w:tplc="0419001B" w:tentative="1">
+      <w:start w:val="1"/>
+      <w:numFmt w:val="lowerRoman"/>
+      <w:lvlText w:val="%3."/>
+      <w:lvlJc w:val="right"/>
+      <w:pPr>
+        <w:ind w:left="2160" w:hanging="180"/>
+      </w:pPr>
+    </w:lvl>
+    <w:lvl w:ilvl="3" w:tplc="0419000F" w:tentative="1">
+      <w:start w:val="1"/>
+      <w:numFmt w:val="decimal"/>
+      <w:lvlText w:val="%4."/>
+      <w:lvlJc w:val="left"/>
+      <w:pPr>
+        <w:ind w:left="2880" w:hanging="360"/>
+      </w:pPr>
+    </w:lvl>
+    <w:lvl w:ilvl="4" w:tplc="04190019" w:tentative="1">
+      <w:start w:val="1"/>
+      <w:numFmt w:val="lowerLetter"/>
+      <w:lvlText w:val="%5."/>
+      <w:lvlJc w:val="left"/>
+      <w:pPr>
+        <w:ind w:left="3600" w:hanging="360"/>
+      </w:pPr>
+    </w:lvl>
+    <w:lvl w:ilvl="5" w:tplc="0419001B" w:tentative="1">
+      <w:start w:val="1"/>
+      <w:numFmt w:val="lowerRoman"/>
+      <w:lvlText w:val="%6."/>
+      <w:lvlJc w:val="right"/>
+      <w:pPr>
+        <w:ind w:left="4320" w:hanging="180"/>
+      </w:pPr>
+    </w:lvl>
+    <w:lvl w:ilvl="6" w:tplc="0419000F" w:tentative="1">
+      <w:start w:val="1"/>
+      <w:numFmt w:val="decimal"/>
+      <w:lvlText w:val="%7."/>
+      <w:lvlJc w:val="left"/>
+      <w:pPr>
+        <w:ind w:left="5040" w:hanging="360"/>
+      </w:pPr>
+    </w:lvl>
+    <w:lvl w:ilvl="7" w:tplc="04190019" w:tentative="1">
+      <w:start w:val="1"/>
+      <w:numFmt w:val="lowerLetter"/>
+      <w:lvlText w:val="%8."/>
+      <w:lvlJc w:val="left"/>
+      <w:pPr>
+        <w:ind w:left="5760" w:hanging="360"/>
+      </w:pPr>
+    </w:lvl>
+    <w:lvl w:ilvl="8" w:tplc="0419001B" w:tentative="1">
+      <w:start w:val="1"/>
+      <w:numFmt w:val="lowerRoman"/>
+      <w:lvlText w:val="%9."/>
+      <w:lvlJc w:val="right"/>
+      <w:pPr>
+        <w:ind w:left="6480" w:hanging="180"/>
+      </w:pPr>
+    </w:lvl>
+  </w:abstractNum>
+  <w:abstractNum w:abstractNumId="27">
     <w:nsid w:val="32604D4C"/>
     <w:multiLevelType w:val="hybridMultilevel"/>
     <w:tmpl w:val="6C682ECA"/>
@@ -4058,7 +3368,96 @@
       </w:rPr>
     </w:lvl>
   </w:abstractNum>
-  <w:abstractNum w:abstractNumId="27">
+  <w:abstractNum w:abstractNumId="28">
+    <w:nsid w:val="36756E6B"/>
+    <w:multiLevelType w:val="hybridMultilevel"/>
+    <w:tmpl w:val="EC2A9A28"/>
+    <w:lvl w:ilvl="0" w:tplc="0419000F">
+      <w:start w:val="1"/>
+      <w:numFmt w:val="decimal"/>
+      <w:lvlText w:val="%1."/>
+      <w:lvlJc w:val="left"/>
+      <w:pPr>
+        <w:ind w:left="720" w:hanging="360"/>
+      </w:pPr>
+      <w:rPr>
+        <w:rFonts w:hint="default"/>
+      </w:rPr>
+    </w:lvl>
+    <w:lvl w:ilvl="1" w:tplc="04190019" w:tentative="1">
+      <w:start w:val="1"/>
+      <w:numFmt w:val="lowerLetter"/>
+      <w:lvlText w:val="%2."/>
+      <w:lvlJc w:val="left"/>
+      <w:pPr>
+        <w:ind w:left="1440" w:hanging="360"/>
+      </w:pPr>
+    </w:lvl>
+    <w:lvl w:ilvl="2" w:tplc="0419001B" w:tentative="1">
+      <w:start w:val="1"/>
+      <w:numFmt w:val="lowerRoman"/>
+      <w:lvlText w:val="%3."/>
+      <w:lvlJc w:val="right"/>
+      <w:pPr>
+        <w:ind w:left="2160" w:hanging="180"/>
+      </w:pPr>
+    </w:lvl>
+    <w:lvl w:ilvl="3" w:tplc="0419000F" w:tentative="1">
+      <w:start w:val="1"/>
+      <w:numFmt w:val="decimal"/>
+      <w:lvlText w:val="%4."/>
+      <w:lvlJc w:val="left"/>
+      <w:pPr>
+        <w:ind w:left="2880" w:hanging="360"/>
+      </w:pPr>
+    </w:lvl>
+    <w:lvl w:ilvl="4" w:tplc="04190019" w:tentative="1">
+      <w:start w:val="1"/>
+      <w:numFmt w:val="lowerLetter"/>
+      <w:lvlText w:val="%5."/>
+      <w:lvlJc w:val="left"/>
+      <w:pPr>
+        <w:ind w:left="3600" w:hanging="360"/>
+      </w:pPr>
+    </w:lvl>
+    <w:lvl w:ilvl="5" w:tplc="0419001B" w:tentative="1">
+      <w:start w:val="1"/>
+      <w:numFmt w:val="lowerRoman"/>
+      <w:lvlText w:val="%6."/>
+      <w:lvlJc w:val="right"/>
+      <w:pPr>
+        <w:ind w:left="4320" w:hanging="180"/>
+      </w:pPr>
+    </w:lvl>
+    <w:lvl w:ilvl="6" w:tplc="0419000F" w:tentative="1">
+      <w:start w:val="1"/>
+      <w:numFmt w:val="decimal"/>
+      <w:lvlText w:val="%7."/>
+      <w:lvlJc w:val="left"/>
+      <w:pPr>
+        <w:ind w:left="5040" w:hanging="360"/>
+      </w:pPr>
+    </w:lvl>
+    <w:lvl w:ilvl="7" w:tplc="04190019" w:tentative="1">
+      <w:start w:val="1"/>
+      <w:numFmt w:val="lowerLetter"/>
+      <w:lvlText w:val="%8."/>
+      <w:lvlJc w:val="left"/>
+      <w:pPr>
+        <w:ind w:left="5760" w:hanging="360"/>
+      </w:pPr>
+    </w:lvl>
+    <w:lvl w:ilvl="8" w:tplc="0419001B" w:tentative="1">
+      <w:start w:val="1"/>
+      <w:numFmt w:val="lowerRoman"/>
+      <w:lvlText w:val="%9."/>
+      <w:lvlJc w:val="right"/>
+      <w:pPr>
+        <w:ind w:left="6480" w:hanging="180"/>
+      </w:pPr>
+    </w:lvl>
+  </w:abstractNum>
+  <w:abstractNum w:abstractNumId="29">
     <w:nsid w:val="36DC42E1"/>
     <w:multiLevelType w:val="hybridMultilevel"/>
     <w:tmpl w:val="F4B69AFA"/>
@@ -4174,7 +3573,7 @@
       </w:rPr>
     </w:lvl>
   </w:abstractNum>
-  <w:abstractNum w:abstractNumId="28">
+  <w:abstractNum w:abstractNumId="30">
     <w:nsid w:val="417E391C"/>
     <w:multiLevelType w:val="hybridMultilevel"/>
     <w:tmpl w:val="6B9822F8"/>
@@ -4287,7 +3686,7 @@
       </w:rPr>
     </w:lvl>
   </w:abstractNum>
-  <w:abstractNum w:abstractNumId="29">
+  <w:abstractNum w:abstractNumId="31">
     <w:nsid w:val="4B037963"/>
     <w:multiLevelType w:val="hybridMultilevel"/>
     <w:tmpl w:val="AD2E2F9C"/>
@@ -4376,7 +3775,7 @@
       </w:pPr>
     </w:lvl>
   </w:abstractNum>
-  <w:abstractNum w:abstractNumId="30">
+  <w:abstractNum w:abstractNumId="32">
     <w:nsid w:val="537C0FF1"/>
     <w:multiLevelType w:val="multilevel"/>
     <w:tmpl w:val="0419001F"/>
@@ -4462,7 +3861,7 @@
       </w:pPr>
     </w:lvl>
   </w:abstractNum>
-  <w:abstractNum w:abstractNumId="31">
+  <w:abstractNum w:abstractNumId="33">
     <w:nsid w:val="5A7B5DDA"/>
     <w:multiLevelType w:val="hybridMultilevel"/>
     <w:tmpl w:val="48A2C3DA"/>
@@ -4551,7 +3950,7 @@
       </w:pPr>
     </w:lvl>
   </w:abstractNum>
-  <w:abstractNum w:abstractNumId="32">
+  <w:abstractNum w:abstractNumId="34">
     <w:nsid w:val="6DDC527C"/>
     <w:multiLevelType w:val="multilevel"/>
     <w:tmpl w:val="0E18214C"/>
@@ -4562,7 +3961,7 @@
       <w:lvlText w:val="%1."/>
       <w:lvlJc w:val="left"/>
       <w:pPr>
-        <w:ind w:left="360" w:hanging="360"/>
+        <w:ind w:left="1778" w:hanging="360"/>
       </w:pPr>
     </w:lvl>
     <w:lvl w:ilvl="1">
@@ -4640,7 +4039,7 @@
       </w:pPr>
     </w:lvl>
   </w:abstractNum>
-  <w:abstractNum w:abstractNumId="33">
+  <w:abstractNum w:abstractNumId="35">
     <w:nsid w:val="79273107"/>
     <w:multiLevelType w:val="hybridMultilevel"/>
     <w:tmpl w:val="3E24646C"/>
@@ -4729,7 +4128,7 @@
       </w:pPr>
     </w:lvl>
   </w:abstractNum>
-  <w:abstractNum w:abstractNumId="34">
+  <w:abstractNum w:abstractNumId="36">
     <w:nsid w:val="7F6D4BC7"/>
     <w:multiLevelType w:val="hybridMultilevel"/>
     <w:tmpl w:val="BF6C4320"/>
@@ -4843,16 +4242,16 @@
     </w:lvl>
   </w:abstractNum>
   <w:num w:numId="1">
-    <w:abstractNumId w:val="31"/>
+    <w:abstractNumId w:val="33"/>
   </w:num>
   <w:num w:numId="2">
-    <w:abstractNumId w:val="27"/>
+    <w:abstractNumId w:val="29"/>
   </w:num>
   <w:num w:numId="3">
     <w:abstractNumId w:val="22"/>
   </w:num>
   <w:num w:numId="4">
-    <w:abstractNumId w:val="32"/>
+    <w:abstractNumId w:val="34"/>
   </w:num>
   <w:num w:numId="5">
     <w:abstractNumId w:val="0"/>
@@ -4864,13 +4263,13 @@
     <w:abstractNumId w:val="24"/>
   </w:num>
   <w:num w:numId="8">
-    <w:abstractNumId w:val="28"/>
+    <w:abstractNumId w:val="30"/>
   </w:num>
   <w:num w:numId="9">
     <w:abstractNumId w:val="23"/>
   </w:num>
   <w:num w:numId="10">
-    <w:abstractNumId w:val="30"/>
+    <w:abstractNumId w:val="32"/>
   </w:num>
   <w:num w:numId="11">
     <w:abstractNumId w:val="1"/>
@@ -4936,16 +4335,22 @@
     <w:abstractNumId w:val="25"/>
   </w:num>
   <w:num w:numId="32">
-    <w:abstractNumId w:val="34"/>
+    <w:abstractNumId w:val="36"/>
   </w:num>
   <w:num w:numId="33">
-    <w:abstractNumId w:val="29"/>
+    <w:abstractNumId w:val="31"/>
   </w:num>
   <w:num w:numId="34">
-    <w:abstractNumId w:val="33"/>
+    <w:abstractNumId w:val="35"/>
   </w:num>
   <w:num w:numId="35">
+    <w:abstractNumId w:val="27"/>
+  </w:num>
+  <w:num w:numId="36">
     <w:abstractNumId w:val="26"/>
+  </w:num>
+  <w:num w:numId="37">
+    <w:abstractNumId w:val="28"/>
   </w:num>
 </w:numbering>
 </file>
@@ -5125,6 +4530,7 @@
         <w:numId w:val="4"/>
       </w:numPr>
       <w:spacing w:beforeLines="1" w:afterLines="1" w:line="240" w:lineRule="auto"/>
+      <w:ind w:left="360"/>
       <w:outlineLvl w:val="0"/>
     </w:pPr>
     <w:rPr>
@@ -6141,7 +5547,7 @@
 </file>
 
 <file path=customXml/itemProps1.xml><?xml version="1.0" encoding="utf-8"?>
-<ds:datastoreItem xmlns:ds="http://schemas.openxmlformats.org/officeDocument/2006/customXml" ds:itemID="{9BA7E62C-4D89-4E01-BB96-7E16A8ED65D6}">
+<ds:datastoreItem xmlns:ds="http://schemas.openxmlformats.org/officeDocument/2006/customXml" ds:itemID="{4F8D9944-F1E0-422D-A191-74D96E0B5F85}">
   <ds:schemaRefs>
     <ds:schemaRef ds:uri="http://schemas.openxmlformats.org/officeDocument/2006/bibliography"/>
   </ds:schemaRefs>

</xml_diff>

<commit_message>
Update specification. Added risks.
</commit_message>
<xml_diff>
--- a/doc/Техническое задание.docx
+++ b/doc/Техническое задание.docx
@@ -31,26 +31,32 @@
       <w:bookmarkEnd w:id="1"/>
     </w:p>
     <w:p>
-      <w:r>
-        <w:t>Placer</w:t>
-      </w:r>
-      <w:r>
-        <w:rPr>
-          <w:lang w:val="ru-RU"/>
-        </w:rPr>
-        <w:t xml:space="preserve"> </w:t>
-      </w:r>
-      <w:r>
-        <w:t>2</w:t>
-      </w:r>
-      <w:r>
-        <w:rPr>
-          <w:lang w:val="ru-RU"/>
-        </w:rPr>
-        <w:t>D</w:t>
-      </w:r>
-      <w:r>
-        <w:t xml:space="preserve"> (VSS)</w:t>
+      <w:pPr>
+        <w:rPr>
+          <w:lang w:val="ru-RU"/>
+        </w:rPr>
+      </w:pPr>
+      <w:r>
+        <w:rPr>
+          <w:lang w:val="ru-RU"/>
+        </w:rPr>
+        <w:t xml:space="preserve">Название системы: </w:t>
+      </w:r>
+      <w:proofErr w:type="gramStart"/>
+      <w:r>
+        <w:t>Buddy</w:t>
+      </w:r>
+      <w:proofErr w:type="gramEnd"/>
+    </w:p>
+    <w:p>
+      <w:r>
+        <w:rPr>
+          <w:lang w:val="ru-RU"/>
+        </w:rPr>
+        <w:t>Условное обозначение:</w:t>
+      </w:r>
+      <w:r>
+        <w:t xml:space="preserve"> VSS</w:t>
       </w:r>
     </w:p>
     <w:p>
@@ -1443,6 +1449,444 @@
         <w:t xml:space="preserve"> после чего возможен переход к следующему этапу.</w:t>
       </w:r>
     </w:p>
+    <w:p>
+      <w:pPr>
+        <w:rPr>
+          <w:lang w:val="ru-RU"/>
+        </w:rPr>
+      </w:pPr>
+      <w:r>
+        <w:rPr>
+          <w:lang w:val="ru-RU"/>
+        </w:rPr>
+        <w:br w:type="page"/>
+      </w:r>
+    </w:p>
+    <w:tbl>
+      <w:tblPr>
+        <w:tblStyle w:val="afd"/>
+        <w:tblpPr w:leftFromText="180" w:rightFromText="180" w:vertAnchor="text" w:horzAnchor="margin" w:tblpXSpec="right" w:tblpY="242"/>
+        <w:tblW w:w="0" w:type="auto"/>
+        <w:tblLook w:val="04A0"/>
+      </w:tblPr>
+      <w:tblGrid>
+        <w:gridCol w:w="766"/>
+        <w:gridCol w:w="1417"/>
+        <w:gridCol w:w="1417"/>
+        <w:gridCol w:w="1417"/>
+      </w:tblGrid>
+      <w:tr>
+        <w:trPr>
+          <w:cantSplit/>
+          <w:trHeight w:val="1417"/>
+        </w:trPr>
+        <w:tc>
+          <w:tcPr>
+            <w:tcW w:w="766" w:type="dxa"/>
+            <w:vMerge w:val="restart"/>
+            <w:textDirection w:val="btLr"/>
+          </w:tcPr>
+          <w:p>
+            <w:pPr>
+              <w:ind w:left="113" w:right="113"/>
+            </w:pPr>
+            <w:r>
+              <w:t>——————</w:t>
+            </w:r>
+            <w:r>
+              <w:rPr>
+                <w:lang w:val="ru-RU"/>
+              </w:rPr>
+              <w:t>Стоимость</w:t>
+            </w:r>
+            <w:r>
+              <w:t xml:space="preserve"> ——————</w:t>
+            </w:r>
+            <w:r>
+              <w:sym w:font="Wingdings" w:char="F0E0"/>
+            </w:r>
+          </w:p>
+        </w:tc>
+        <w:tc>
+          <w:tcPr>
+            <w:tcW w:w="1417" w:type="dxa"/>
+            <w:shd w:val="clear" w:color="auto" w:fill="FFC000"/>
+          </w:tcPr>
+          <w:p>
+            <w:pPr>
+              <w:rPr>
+                <w:lang w:val="ru-RU"/>
+              </w:rPr>
+            </w:pPr>
+          </w:p>
+        </w:tc>
+        <w:tc>
+          <w:tcPr>
+            <w:tcW w:w="1417" w:type="dxa"/>
+            <w:shd w:val="clear" w:color="auto" w:fill="FF0000"/>
+          </w:tcPr>
+          <w:p>
+            <w:pPr>
+              <w:rPr>
+                <w:lang w:val="ru-RU"/>
+              </w:rPr>
+            </w:pPr>
+            <w:r>
+              <w:rPr>
+                <w:lang w:val="ru-RU"/>
+              </w:rPr>
+              <w:t>2</w:t>
+            </w:r>
+          </w:p>
+        </w:tc>
+        <w:tc>
+          <w:tcPr>
+            <w:tcW w:w="1417" w:type="dxa"/>
+            <w:shd w:val="clear" w:color="auto" w:fill="FF0000"/>
+          </w:tcPr>
+          <w:p>
+            <w:pPr>
+              <w:rPr>
+                <w:lang w:val="ru-RU"/>
+              </w:rPr>
+            </w:pPr>
+            <w:r>
+              <w:rPr>
+                <w:lang w:val="ru-RU"/>
+              </w:rPr>
+              <w:t>5</w:t>
+            </w:r>
+          </w:p>
+        </w:tc>
+      </w:tr>
+      <w:tr>
+        <w:trPr>
+          <w:cantSplit/>
+          <w:trHeight w:val="1417"/>
+        </w:trPr>
+        <w:tc>
+          <w:tcPr>
+            <w:tcW w:w="766" w:type="dxa"/>
+            <w:vMerge/>
+          </w:tcPr>
+          <w:p>
+            <w:pPr>
+              <w:rPr>
+                <w:lang w:val="ru-RU"/>
+              </w:rPr>
+            </w:pPr>
+          </w:p>
+        </w:tc>
+        <w:tc>
+          <w:tcPr>
+            <w:tcW w:w="1417" w:type="dxa"/>
+            <w:shd w:val="clear" w:color="auto" w:fill="00B050"/>
+          </w:tcPr>
+          <w:p>
+            <w:pPr>
+              <w:rPr>
+                <w:lang w:val="ru-RU"/>
+              </w:rPr>
+            </w:pPr>
+            <w:r>
+              <w:rPr>
+                <w:lang w:val="ru-RU"/>
+              </w:rPr>
+              <w:t>1</w:t>
+            </w:r>
+          </w:p>
+        </w:tc>
+        <w:tc>
+          <w:tcPr>
+            <w:tcW w:w="1417" w:type="dxa"/>
+            <w:shd w:val="clear" w:color="auto" w:fill="FFC000"/>
+          </w:tcPr>
+          <w:p>
+            <w:pPr>
+              <w:rPr>
+                <w:lang w:val="ru-RU"/>
+              </w:rPr>
+            </w:pPr>
+            <w:r>
+              <w:rPr>
+                <w:lang w:val="ru-RU"/>
+              </w:rPr>
+              <w:t>4</w:t>
+            </w:r>
+          </w:p>
+        </w:tc>
+        <w:tc>
+          <w:tcPr>
+            <w:tcW w:w="1417" w:type="dxa"/>
+            <w:shd w:val="clear" w:color="auto" w:fill="FF0000"/>
+          </w:tcPr>
+          <w:p>
+            <w:pPr>
+              <w:rPr>
+                <w:lang w:val="ru-RU"/>
+              </w:rPr>
+            </w:pPr>
+          </w:p>
+        </w:tc>
+      </w:tr>
+      <w:tr>
+        <w:trPr>
+          <w:cantSplit/>
+          <w:trHeight w:val="1417"/>
+        </w:trPr>
+        <w:tc>
+          <w:tcPr>
+            <w:tcW w:w="766" w:type="dxa"/>
+            <w:vMerge/>
+          </w:tcPr>
+          <w:p>
+            <w:pPr>
+              <w:rPr>
+                <w:lang w:val="ru-RU"/>
+              </w:rPr>
+            </w:pPr>
+          </w:p>
+        </w:tc>
+        <w:tc>
+          <w:tcPr>
+            <w:tcW w:w="1417" w:type="dxa"/>
+            <w:shd w:val="clear" w:color="auto" w:fill="00B050"/>
+          </w:tcPr>
+          <w:p>
+            <w:pPr>
+              <w:rPr>
+                <w:lang w:val="ru-RU"/>
+              </w:rPr>
+            </w:pPr>
+            <w:r>
+              <w:rPr>
+                <w:lang w:val="ru-RU"/>
+              </w:rPr>
+              <w:t>3</w:t>
+            </w:r>
+          </w:p>
+        </w:tc>
+        <w:tc>
+          <w:tcPr>
+            <w:tcW w:w="1417" w:type="dxa"/>
+            <w:shd w:val="clear" w:color="auto" w:fill="00B050"/>
+          </w:tcPr>
+          <w:p>
+            <w:pPr>
+              <w:rPr>
+                <w:lang w:val="ru-RU"/>
+              </w:rPr>
+            </w:pPr>
+          </w:p>
+        </w:tc>
+        <w:tc>
+          <w:tcPr>
+            <w:tcW w:w="1417" w:type="dxa"/>
+            <w:shd w:val="clear" w:color="auto" w:fill="FFC000"/>
+          </w:tcPr>
+          <w:p>
+            <w:pPr>
+              <w:rPr>
+                <w:lang w:val="ru-RU"/>
+              </w:rPr>
+            </w:pPr>
+          </w:p>
+        </w:tc>
+      </w:tr>
+      <w:tr>
+        <w:trPr>
+          <w:cantSplit/>
+          <w:trHeight w:val="375"/>
+        </w:trPr>
+        <w:tc>
+          <w:tcPr>
+            <w:tcW w:w="766" w:type="dxa"/>
+          </w:tcPr>
+          <w:p>
+            <w:pPr>
+              <w:rPr>
+                <w:lang w:val="ru-RU"/>
+              </w:rPr>
+            </w:pPr>
+            <w:r>
+              <w:rPr>
+                <w:lang w:val="ru-RU"/>
+              </w:rPr>
+              <w:t>риски</w:t>
+            </w:r>
+          </w:p>
+        </w:tc>
+        <w:tc>
+          <w:tcPr>
+            <w:tcW w:w="4251" w:type="dxa"/>
+            <w:gridSpan w:val="3"/>
+            <w:shd w:val="clear" w:color="auto" w:fill="auto"/>
+          </w:tcPr>
+          <w:p>
+            <w:r>
+              <w:t>—————</w:t>
+            </w:r>
+            <w:r>
+              <w:rPr>
+                <w:lang w:val="ru-RU"/>
+              </w:rPr>
+              <w:t>вероятность</w:t>
+            </w:r>
+            <w:r>
+              <w:t>———————</w:t>
+            </w:r>
+            <w:r>
+              <w:sym w:font="Wingdings" w:char="F0E0"/>
+            </w:r>
+            <w:r>
+              <w:t xml:space="preserve"> </w:t>
+            </w:r>
+          </w:p>
+        </w:tc>
+      </w:tr>
+    </w:tbl>
+    <w:p>
+      <w:pPr>
+        <w:pStyle w:val="1"/>
+        <w:spacing w:before="2" w:after="2"/>
+      </w:pPr>
+      <w:r>
+        <w:t>Список текущих рисков</w:t>
+      </w:r>
+    </w:p>
+    <w:p>
+      <w:pPr>
+        <w:pStyle w:val="aa"/>
+        <w:numPr>
+          <w:ilvl w:val="0"/>
+          <w:numId w:val="38"/>
+        </w:numPr>
+        <w:rPr>
+          <w:lang w:val="ru-RU"/>
+        </w:rPr>
+      </w:pPr>
+      <w:r>
+        <w:rPr>
+          <w:lang w:val="ru-RU"/>
+        </w:rPr>
+        <w:t xml:space="preserve">Тестовые данные (частично решено, </w:t>
+      </w:r>
+      <w:r>
+        <w:t>Matrix</w:t>
+      </w:r>
+      <w:r>
+        <w:rPr>
+          <w:lang w:val="ru-RU"/>
+        </w:rPr>
+        <w:t xml:space="preserve"> </w:t>
+      </w:r>
+      <w:r>
+        <w:t>Market</w:t>
+      </w:r>
+      <w:r>
+        <w:rPr>
+          <w:lang w:val="ru-RU"/>
+        </w:rPr>
+        <w:t>)</w:t>
+      </w:r>
+    </w:p>
+    <w:p>
+      <w:pPr>
+        <w:pStyle w:val="aa"/>
+        <w:numPr>
+          <w:ilvl w:val="0"/>
+          <w:numId w:val="38"/>
+        </w:numPr>
+        <w:rPr>
+          <w:lang w:val="ru-RU"/>
+        </w:rPr>
+      </w:pPr>
+      <w:r>
+        <w:rPr>
+          <w:lang w:val="ru-RU"/>
+        </w:rPr>
+        <w:t>Интерфейсы (практически не решено)</w:t>
+      </w:r>
+    </w:p>
+    <w:p>
+      <w:pPr>
+        <w:pStyle w:val="aa"/>
+        <w:numPr>
+          <w:ilvl w:val="0"/>
+          <w:numId w:val="38"/>
+        </w:numPr>
+        <w:rPr>
+          <w:lang w:val="ru-RU"/>
+        </w:rPr>
+      </w:pPr>
+      <w:r>
+        <w:t>Code style</w:t>
+      </w:r>
+      <w:r>
+        <w:rPr>
+          <w:lang w:val="ru-RU"/>
+        </w:rPr>
+        <w:t xml:space="preserve"> (решено</w:t>
+      </w:r>
+      <w:r>
+        <w:t xml:space="preserve">, </w:t>
+      </w:r>
+      <w:proofErr w:type="spellStart"/>
+      <w:r>
+        <w:t>ReSharper</w:t>
+      </w:r>
+      <w:proofErr w:type="spellEnd"/>
+      <w:r>
+        <w:rPr>
+          <w:lang w:val="ru-RU"/>
+        </w:rPr>
+        <w:t>)</w:t>
+      </w:r>
+    </w:p>
+    <w:p>
+      <w:pPr>
+        <w:pStyle w:val="aa"/>
+        <w:numPr>
+          <w:ilvl w:val="0"/>
+          <w:numId w:val="38"/>
+        </w:numPr>
+        <w:rPr>
+          <w:lang w:val="ru-RU"/>
+        </w:rPr>
+      </w:pPr>
+      <w:proofErr w:type="spellStart"/>
+      <w:r>
+        <w:rPr>
+          <w:lang w:val="ru-RU"/>
+        </w:rPr>
+        <w:t>Парсер</w:t>
+      </w:r>
+      <w:proofErr w:type="spellEnd"/>
+      <w:r>
+        <w:rPr>
+          <w:lang w:val="ru-RU"/>
+        </w:rPr>
+        <w:t xml:space="preserve"> (практически не решено)</w:t>
+      </w:r>
+    </w:p>
+    <w:p>
+      <w:pPr>
+        <w:pStyle w:val="aa"/>
+        <w:numPr>
+          <w:ilvl w:val="0"/>
+          <w:numId w:val="38"/>
+        </w:numPr>
+        <w:rPr>
+          <w:lang w:val="ru-RU"/>
+        </w:rPr>
+      </w:pPr>
+      <w:r>
+        <w:rPr>
+          <w:lang w:val="ru-RU"/>
+        </w:rPr>
+        <w:t>Методика испытаний (не решено)</w:t>
+      </w:r>
+    </w:p>
     <w:sectPr>
       <w:pgSz w:w="11906" w:h="16838"/>
       <w:pgMar w:top="1134" w:right="850" w:bottom="1134" w:left="1701" w:header="708" w:footer="708" w:gutter="0"/>
@@ -1504,6 +1948,9 @@
     <w:p>
       <w:pPr>
         <w:pStyle w:val="af6"/>
+        <w:rPr>
+          <w:lang w:val="ru-RU"/>
+        </w:rPr>
       </w:pPr>
       <w:r>
         <w:rPr>
@@ -4129,6 +4576,95 @@
     </w:lvl>
   </w:abstractNum>
   <w:abstractNum w:abstractNumId="36">
+    <w:nsid w:val="7B0304AD"/>
+    <w:multiLevelType w:val="hybridMultilevel"/>
+    <w:tmpl w:val="EA66040A"/>
+    <w:lvl w:ilvl="0" w:tplc="0419000F">
+      <w:start w:val="1"/>
+      <w:numFmt w:val="decimal"/>
+      <w:lvlText w:val="%1."/>
+      <w:lvlJc w:val="left"/>
+      <w:pPr>
+        <w:ind w:left="720" w:hanging="360"/>
+      </w:pPr>
+      <w:rPr>
+        <w:rFonts w:hint="default"/>
+      </w:rPr>
+    </w:lvl>
+    <w:lvl w:ilvl="1" w:tplc="04190019" w:tentative="1">
+      <w:start w:val="1"/>
+      <w:numFmt w:val="lowerLetter"/>
+      <w:lvlText w:val="%2."/>
+      <w:lvlJc w:val="left"/>
+      <w:pPr>
+        <w:ind w:left="1440" w:hanging="360"/>
+      </w:pPr>
+    </w:lvl>
+    <w:lvl w:ilvl="2" w:tplc="0419001B" w:tentative="1">
+      <w:start w:val="1"/>
+      <w:numFmt w:val="lowerRoman"/>
+      <w:lvlText w:val="%3."/>
+      <w:lvlJc w:val="right"/>
+      <w:pPr>
+        <w:ind w:left="2160" w:hanging="180"/>
+      </w:pPr>
+    </w:lvl>
+    <w:lvl w:ilvl="3" w:tplc="0419000F" w:tentative="1">
+      <w:start w:val="1"/>
+      <w:numFmt w:val="decimal"/>
+      <w:lvlText w:val="%4."/>
+      <w:lvlJc w:val="left"/>
+      <w:pPr>
+        <w:ind w:left="2880" w:hanging="360"/>
+      </w:pPr>
+    </w:lvl>
+    <w:lvl w:ilvl="4" w:tplc="04190019" w:tentative="1">
+      <w:start w:val="1"/>
+      <w:numFmt w:val="lowerLetter"/>
+      <w:lvlText w:val="%5."/>
+      <w:lvlJc w:val="left"/>
+      <w:pPr>
+        <w:ind w:left="3600" w:hanging="360"/>
+      </w:pPr>
+    </w:lvl>
+    <w:lvl w:ilvl="5" w:tplc="0419001B" w:tentative="1">
+      <w:start w:val="1"/>
+      <w:numFmt w:val="lowerRoman"/>
+      <w:lvlText w:val="%6."/>
+      <w:lvlJc w:val="right"/>
+      <w:pPr>
+        <w:ind w:left="4320" w:hanging="180"/>
+      </w:pPr>
+    </w:lvl>
+    <w:lvl w:ilvl="6" w:tplc="0419000F" w:tentative="1">
+      <w:start w:val="1"/>
+      <w:numFmt w:val="decimal"/>
+      <w:lvlText w:val="%7."/>
+      <w:lvlJc w:val="left"/>
+      <w:pPr>
+        <w:ind w:left="5040" w:hanging="360"/>
+      </w:pPr>
+    </w:lvl>
+    <w:lvl w:ilvl="7" w:tplc="04190019" w:tentative="1">
+      <w:start w:val="1"/>
+      <w:numFmt w:val="lowerLetter"/>
+      <w:lvlText w:val="%8."/>
+      <w:lvlJc w:val="left"/>
+      <w:pPr>
+        <w:ind w:left="5760" w:hanging="360"/>
+      </w:pPr>
+    </w:lvl>
+    <w:lvl w:ilvl="8" w:tplc="0419001B" w:tentative="1">
+      <w:start w:val="1"/>
+      <w:numFmt w:val="lowerRoman"/>
+      <w:lvlText w:val="%9."/>
+      <w:lvlJc w:val="right"/>
+      <w:pPr>
+        <w:ind w:left="6480" w:hanging="180"/>
+      </w:pPr>
+    </w:lvl>
+  </w:abstractNum>
+  <w:abstractNum w:abstractNumId="37">
     <w:nsid w:val="7F6D4BC7"/>
     <w:multiLevelType w:val="hybridMultilevel"/>
     <w:tmpl w:val="BF6C4320"/>
@@ -4335,7 +4871,7 @@
     <w:abstractNumId w:val="25"/>
   </w:num>
   <w:num w:numId="32">
-    <w:abstractNumId w:val="36"/>
+    <w:abstractNumId w:val="37"/>
   </w:num>
   <w:num w:numId="33">
     <w:abstractNumId w:val="31"/>
@@ -4351,6 +4887,9 @@
   </w:num>
   <w:num w:numId="37">
     <w:abstractNumId w:val="28"/>
+  </w:num>
+  <w:num w:numId="38">
+    <w:abstractNumId w:val="36"/>
   </w:num>
 </w:numbering>
 </file>
@@ -4591,7 +5130,6 @@
     <w:next w:val="a"/>
     <w:link w:val="40"/>
     <w:uiPriority w:val="9"/>
-    <w:semiHidden/>
     <w:unhideWhenUsed/>
     <w:qFormat/>
     <w:rsid w:val="00D246D1"/>
@@ -4792,7 +5330,6 @@
     <w:basedOn w:val="a0"/>
     <w:link w:val="4"/>
     <w:uiPriority w:val="9"/>
-    <w:semiHidden/>
     <w:rsid w:val="00D246D1"/>
     <w:rPr>
       <w:rFonts w:asciiTheme="majorHAnsi" w:eastAsiaTheme="majorEastAsia" w:hAnsiTheme="majorHAnsi" w:cstheme="majorBidi"/>
@@ -5256,6 +5793,32 @@
       <w:u w:val="single"/>
     </w:rPr>
   </w:style>
+  <w:style w:type="table" w:styleId="afd">
+    <w:name w:val="Table Grid"/>
+    <w:basedOn w:val="a1"/>
+    <w:uiPriority w:val="59"/>
+    <w:rsid w:val="00FD6AB0"/>
+    <w:pPr>
+      <w:spacing w:after="0" w:line="240" w:lineRule="auto"/>
+    </w:pPr>
+    <w:tblPr>
+      <w:tblInd w:w="0" w:type="dxa"/>
+      <w:tblBorders>
+        <w:top w:val="single" w:sz="4" w:space="0" w:color="auto"/>
+        <w:left w:val="single" w:sz="4" w:space="0" w:color="auto"/>
+        <w:bottom w:val="single" w:sz="4" w:space="0" w:color="auto"/>
+        <w:right w:val="single" w:sz="4" w:space="0" w:color="auto"/>
+        <w:insideH w:val="single" w:sz="4" w:space="0" w:color="auto"/>
+        <w:insideV w:val="single" w:sz="4" w:space="0" w:color="auto"/>
+      </w:tblBorders>
+      <w:tblCellMar>
+        <w:top w:w="0" w:type="dxa"/>
+        <w:left w:w="108" w:type="dxa"/>
+        <w:bottom w:w="0" w:type="dxa"/>
+        <w:right w:w="108" w:type="dxa"/>
+      </w:tblCellMar>
+    </w:tblPr>
+  </w:style>
 </w:styles>
 </file>
 
@@ -5547,7 +6110,7 @@
 </file>
 
 <file path=customXml/itemProps1.xml><?xml version="1.0" encoding="utf-8"?>
-<ds:datastoreItem xmlns:ds="http://schemas.openxmlformats.org/officeDocument/2006/customXml" ds:itemID="{4F8D9944-F1E0-422D-A191-74D96E0B5F85}">
+<ds:datastoreItem xmlns:ds="http://schemas.openxmlformats.org/officeDocument/2006/customXml" ds:itemID="{C125949D-5DB5-42CD-9D28-5E1C806D791A}">
   <ds:schemaRefs>
     <ds:schemaRef ds:uri="http://schemas.openxmlformats.org/officeDocument/2006/bibliography"/>
   </ds:schemaRefs>

</xml_diff>

<commit_message>
Temporary version of the requirements specification
</commit_message>
<xml_diff>
--- a/doc/Техническое задание.docx
+++ b/doc/Техническое задание.docx
@@ -49,6 +49,11 @@
       <w:proofErr w:type="gramEnd"/>
     </w:p>
     <w:p>
+      <w:pPr>
+        <w:rPr>
+          <w:lang w:val="ru-RU"/>
+        </w:rPr>
+      </w:pPr>
       <w:r>
         <w:rPr>
           <w:lang w:val="ru-RU"/>
@@ -56,7 +61,13 @@
         <w:t>Условное обозначение:</w:t>
       </w:r>
       <w:r>
-        <w:t xml:space="preserve"> VSS</w:t>
+        <w:rPr>
+          <w:lang w:val="ru-RU"/>
+        </w:rPr>
+        <w:t xml:space="preserve"> </w:t>
+      </w:r>
+      <w:r>
+        <w:t>VSS</w:t>
       </w:r>
     </w:p>
     <w:p>
@@ -1537,6 +1548,12 @@
               </w:rPr>
               <w:t>2</w:t>
             </w:r>
+            <w:r>
+              <w:rPr>
+                <w:lang w:val="ru-RU"/>
+              </w:rPr>
+              <w:t>,11,12</w:t>
+            </w:r>
           </w:p>
         </w:tc>
         <w:tc>
@@ -1594,6 +1611,12 @@
               </w:rPr>
               <w:t>1</w:t>
             </w:r>
+            <w:r>
+              <w:rPr>
+                <w:lang w:val="ru-RU"/>
+              </w:rPr>
+              <w:t>, 13</w:t>
+            </w:r>
           </w:p>
         </w:tc>
         <w:tc>
@@ -1613,6 +1636,12 @@
               </w:rPr>
               <w:t>4</w:t>
             </w:r>
+            <w:r>
+              <w:rPr>
+                <w:lang w:val="ru-RU"/>
+              </w:rPr>
+              <w:t>,8,10</w:t>
+            </w:r>
           </w:p>
         </w:tc>
         <w:tc>
@@ -1626,6 +1655,12 @@
                 <w:lang w:val="ru-RU"/>
               </w:rPr>
             </w:pPr>
+            <w:r>
+              <w:rPr>
+                <w:lang w:val="ru-RU"/>
+              </w:rPr>
+              <w:t>14</w:t>
+            </w:r>
           </w:p>
         </w:tc>
       </w:tr>
@@ -1663,6 +1698,18 @@
                 <w:lang w:val="ru-RU"/>
               </w:rPr>
               <w:t>3</w:t>
+            </w:r>
+            <w:r>
+              <w:rPr>
+                <w:lang w:val="ru-RU"/>
+              </w:rPr>
+              <w:t>, 6</w:t>
+            </w:r>
+            <w:r>
+              <w:rPr>
+                <w:lang w:val="ru-RU"/>
+              </w:rPr>
+              <w:t>,7,9</w:t>
             </w:r>
           </w:p>
         </w:tc>
@@ -1885,6 +1932,292 @@
           <w:lang w:val="ru-RU"/>
         </w:rPr>
         <w:t>Методика испытаний (не решено)</w:t>
+      </w:r>
+    </w:p>
+    <w:p>
+      <w:pPr>
+        <w:pStyle w:val="aa"/>
+        <w:numPr>
+          <w:ilvl w:val="0"/>
+          <w:numId w:val="38"/>
+        </w:numPr>
+        <w:rPr>
+          <w:lang w:val="ru-RU"/>
+        </w:rPr>
+      </w:pPr>
+      <w:r>
+        <w:rPr>
+          <w:lang w:val="ru-RU"/>
+        </w:rPr>
+        <w:t>Изменение требований</w:t>
+      </w:r>
+      <w:r>
+        <w:rPr>
+          <w:lang w:val="ru-RU"/>
+        </w:rPr>
+        <w:t xml:space="preserve"> (учтено)</w:t>
+      </w:r>
+    </w:p>
+    <w:p>
+      <w:pPr>
+        <w:pStyle w:val="aa"/>
+        <w:numPr>
+          <w:ilvl w:val="0"/>
+          <w:numId w:val="38"/>
+        </w:numPr>
+        <w:rPr>
+          <w:lang w:val="ru-RU"/>
+        </w:rPr>
+      </w:pPr>
+      <w:r>
+        <w:rPr>
+          <w:lang w:val="ru-RU"/>
+        </w:rPr>
+        <w:t>Пользовательский интерфейс (мы его не сдаём)</w:t>
+      </w:r>
+    </w:p>
+    <w:p>
+      <w:pPr>
+        <w:pStyle w:val="aa"/>
+        <w:numPr>
+          <w:ilvl w:val="0"/>
+          <w:numId w:val="38"/>
+        </w:numPr>
+        <w:rPr>
+          <w:lang w:val="ru-RU"/>
+        </w:rPr>
+      </w:pPr>
+      <w:r>
+        <w:rPr>
+          <w:lang w:val="ru-RU"/>
+        </w:rPr>
+        <w:t>Сроки (частично решено)</w:t>
+      </w:r>
+    </w:p>
+    <w:p>
+      <w:pPr>
+        <w:pStyle w:val="aa"/>
+        <w:numPr>
+          <w:ilvl w:val="0"/>
+          <w:numId w:val="38"/>
+        </w:numPr>
+        <w:rPr>
+          <w:lang w:val="ru-RU"/>
+        </w:rPr>
+      </w:pPr>
+      <w:r>
+        <w:rPr>
+          <w:lang w:val="ru-RU"/>
+        </w:rPr>
+        <w:t>Выбор алгоритма (решено)</w:t>
+      </w:r>
+    </w:p>
+    <w:p>
+      <w:pPr>
+        <w:pStyle w:val="aa"/>
+        <w:numPr>
+          <w:ilvl w:val="0"/>
+          <w:numId w:val="38"/>
+        </w:numPr>
+        <w:rPr>
+          <w:lang w:val="ru-RU"/>
+        </w:rPr>
+      </w:pPr>
+      <w:r>
+        <w:rPr>
+          <w:lang w:val="ru-RU"/>
+        </w:rPr>
+        <w:t>Архитектура (частично решено)</w:t>
+      </w:r>
+    </w:p>
+    <w:p>
+      <w:pPr>
+        <w:pStyle w:val="aa"/>
+        <w:numPr>
+          <w:ilvl w:val="0"/>
+          <w:numId w:val="38"/>
+        </w:numPr>
+        <w:rPr>
+          <w:lang w:val="ru-RU"/>
+        </w:rPr>
+      </w:pPr>
+      <w:r>
+        <w:rPr>
+          <w:lang w:val="ru-RU"/>
+        </w:rPr>
+        <w:t>Ошибки (не решено)</w:t>
+      </w:r>
+    </w:p>
+    <w:p>
+      <w:pPr>
+        <w:pStyle w:val="aa"/>
+        <w:numPr>
+          <w:ilvl w:val="0"/>
+          <w:numId w:val="38"/>
+        </w:numPr>
+        <w:rPr>
+          <w:lang w:val="ru-RU"/>
+        </w:rPr>
+      </w:pPr>
+      <w:r>
+        <w:rPr>
+          <w:lang w:val="ru-RU"/>
+        </w:rPr>
+        <w:t>Планирование (частично решено)</w:t>
+      </w:r>
+    </w:p>
+    <w:p>
+      <w:pPr>
+        <w:pStyle w:val="aa"/>
+        <w:numPr>
+          <w:ilvl w:val="0"/>
+          <w:numId w:val="38"/>
+        </w:numPr>
+        <w:rPr>
+          <w:lang w:val="ru-RU"/>
+        </w:rPr>
+      </w:pPr>
+      <w:r>
+        <w:rPr>
+          <w:lang w:val="ru-RU"/>
+        </w:rPr>
+        <w:t>Человеческий фактор (частично решено)</w:t>
+      </w:r>
+    </w:p>
+    <w:p>
+      <w:pPr>
+        <w:pStyle w:val="aa"/>
+        <w:numPr>
+          <w:ilvl w:val="0"/>
+          <w:numId w:val="38"/>
+        </w:numPr>
+        <w:rPr>
+          <w:lang w:val="ru-RU"/>
+        </w:rPr>
+      </w:pPr>
+      <w:r>
+        <w:rPr>
+          <w:lang w:val="ru-RU"/>
+        </w:rPr>
+        <w:t>Планирование сроков (нужен опыт)</w:t>
+      </w:r>
+    </w:p>
+    <w:p>
+      <w:pPr>
+        <w:rPr>
+          <w:lang w:val="ru-RU"/>
+        </w:rPr>
+      </w:pPr>
+      <w:r>
+        <w:rPr>
+          <w:lang w:val="ru-RU"/>
+        </w:rPr>
+        <w:br w:type="page"/>
+      </w:r>
+    </w:p>
+    <w:p>
+      <w:pPr>
+        <w:rPr>
+          <w:lang w:val="ru-RU"/>
+        </w:rPr>
+      </w:pPr>
+      <w:r>
+        <w:rPr>
+          <w:lang w:val="ru-RU"/>
+        </w:rPr>
+        <w:t>В техническое задание не могут быть внесены изменения после подписания его обеими сторонами.</w:t>
+      </w:r>
+    </w:p>
+    <w:p>
+      <w:pPr>
+        <w:rPr>
+          <w:lang w:val="ru-RU"/>
+        </w:rPr>
+      </w:pPr>
+      <w:r>
+        <w:rPr>
+          <w:lang w:val="ru-RU"/>
+        </w:rPr>
+        <w:t>Расписать этапы, уточнить сроки их сдачи</w:t>
+      </w:r>
+    </w:p>
+    <w:p>
+      <w:pPr>
+        <w:rPr>
+          <w:lang w:val="ru-RU"/>
+        </w:rPr>
+      </w:pPr>
+      <w:r>
+        <w:rPr>
+          <w:lang w:val="ru-RU"/>
+        </w:rPr>
+        <w:t>Алгоритм обсуждается с экспертом, тут нет наших обязанностей кроме реализации</w:t>
+      </w:r>
+    </w:p>
+    <w:p>
+      <w:pPr>
+        <w:rPr>
+          <w:lang w:val="ru-RU"/>
+        </w:rPr>
+      </w:pPr>
+      <w:r>
+        <w:rPr>
+          <w:lang w:val="ru-RU"/>
+        </w:rPr>
+        <w:t>Архитектура важна, но проект мал чтобы она нанесла большой ущерба</w:t>
+      </w:r>
+    </w:p>
+    <w:p>
+      <w:pPr>
+        <w:rPr>
+          <w:lang w:val="ru-RU"/>
+        </w:rPr>
+      </w:pPr>
+      <w:r>
+        <w:rPr>
+          <w:lang w:val="ru-RU"/>
+        </w:rPr>
+        <w:t xml:space="preserve">Нужно подготовить тестовые задачи, на которых базироваться при отладке. </w:t>
+      </w:r>
+    </w:p>
+    <w:p>
+      <w:pPr>
+        <w:rPr>
+          <w:lang w:val="ru-RU"/>
+        </w:rPr>
+      </w:pPr>
+      <w:r>
+        <w:rPr>
+          <w:lang w:val="ru-RU"/>
+        </w:rPr>
+        <w:t>Мне планировать на 1-2 этапа вперёд</w:t>
+      </w:r>
+    </w:p>
+    <w:p>
+      <w:pPr>
+        <w:rPr>
+          <w:lang w:val="ru-RU"/>
+        </w:rPr>
+      </w:pPr>
+      <w:r>
+        <w:rPr>
+          <w:lang w:val="ru-RU"/>
+        </w:rPr>
+        <w:t xml:space="preserve">Даже </w:t>
+      </w:r>
+      <w:proofErr w:type="gramStart"/>
+      <w:r>
+        <w:rPr>
+          <w:lang w:val="ru-RU"/>
+        </w:rPr>
+        <w:t>заболев</w:t>
+      </w:r>
+      <w:proofErr w:type="gramEnd"/>
+      <w:r>
+        <w:rPr>
+          <w:lang w:val="ru-RU"/>
+        </w:rPr>
+        <w:t xml:space="preserve"> мы вряд ли сильно отстанем, проект мал</w:t>
       </w:r>
     </w:p>
     <w:sectPr>
@@ -6110,7 +6443,7 @@
 </file>
 
 <file path=customXml/itemProps1.xml><?xml version="1.0" encoding="utf-8"?>
-<ds:datastoreItem xmlns:ds="http://schemas.openxmlformats.org/officeDocument/2006/customXml" ds:itemID="{C125949D-5DB5-42CD-9D28-5E1C806D791A}">
+<ds:datastoreItem xmlns:ds="http://schemas.openxmlformats.org/officeDocument/2006/customXml" ds:itemID="{252CDC1D-4882-4F9C-AC20-101628CB7B8B}">
   <ds:schemaRefs>
     <ds:schemaRef ds:uri="http://schemas.openxmlformats.org/officeDocument/2006/bibliography"/>
   </ds:schemaRefs>

</xml_diff>

<commit_message>
Update specification and risks added
</commit_message>
<xml_diff>
--- a/doc/Техническое задание.docx
+++ b/doc/Техническое задание.docx
@@ -31,43 +31,14 @@
       <w:bookmarkEnd w:id="1"/>
     </w:p>
     <w:p>
-      <w:pPr>
-        <w:rPr>
-          <w:lang w:val="ru-RU"/>
-        </w:rPr>
-      </w:pPr>
-      <w:r>
-        <w:rPr>
-          <w:lang w:val="ru-RU"/>
-        </w:rPr>
+      <w:r>
         <w:t xml:space="preserve">Название системы: </w:t>
       </w:r>
-      <w:proofErr w:type="gramStart"/>
-      <w:r>
-        <w:t>Buddy</w:t>
-      </w:r>
-      <w:proofErr w:type="gramEnd"/>
-    </w:p>
-    <w:p>
-      <w:pPr>
-        <w:rPr>
-          <w:lang w:val="ru-RU"/>
-        </w:rPr>
-      </w:pPr>
-      <w:r>
-        <w:rPr>
-          <w:lang w:val="ru-RU"/>
-        </w:rPr>
-        <w:t>Условное обозначение:</w:t>
-      </w:r>
-      <w:r>
-        <w:rPr>
-          <w:lang w:val="ru-RU"/>
-        </w:rPr>
-        <w:t xml:space="preserve"> </w:t>
-      </w:r>
-      <w:r>
-        <w:t>VSS</w:t>
+      <w:r>
+        <w:t>Draw Graph</w:t>
+      </w:r>
+      <w:r>
+        <w:t>.</w:t>
       </w:r>
     </w:p>
     <w:p>
@@ -82,138 +53,30 @@
       <w:bookmarkEnd w:id="2"/>
     </w:p>
     <w:p>
-      <w:pPr>
-        <w:widowControl w:val="0"/>
-        <w:tabs>
-          <w:tab w:val="left" w:pos="560"/>
-          <w:tab w:val="left" w:pos="1120"/>
-          <w:tab w:val="left" w:pos="1680"/>
-          <w:tab w:val="left" w:pos="2240"/>
-          <w:tab w:val="left" w:pos="2800"/>
-          <w:tab w:val="left" w:pos="3360"/>
-          <w:tab w:val="left" w:pos="3920"/>
-          <w:tab w:val="left" w:pos="4480"/>
-          <w:tab w:val="left" w:pos="5040"/>
-          <w:tab w:val="left" w:pos="5600"/>
-          <w:tab w:val="left" w:pos="6160"/>
-          <w:tab w:val="left" w:pos="6720"/>
-        </w:tabs>
-        <w:autoSpaceDE w:val="0"/>
-        <w:autoSpaceDN w:val="0"/>
-        <w:adjustRightInd w:val="0"/>
-        <w:rPr>
-          <w:rFonts w:cs="Arial"/>
-          <w:lang w:val="ru-RU"/>
-        </w:rPr>
-      </w:pPr>
-      <w:r>
-        <w:rPr>
-          <w:rFonts w:cs="Arial"/>
-          <w:lang w:val="ru-RU"/>
-        </w:rPr>
+      <w:r>
         <w:t>Заказчиком (далее по тексту – Заказчик) является</w:t>
       </w:r>
       <w:r>
-        <w:rPr>
-          <w:rFonts w:cs="Arial"/>
-          <w:lang w:val="ru-RU"/>
-        </w:rPr>
-        <w:t xml:space="preserve"> компания </w:t>
-      </w:r>
-      <w:commentRangeStart w:id="3"/>
-      <w:r>
-        <w:rPr>
-          <w:rFonts w:cs="Arial"/>
-        </w:rPr>
-        <w:t>X</w:t>
-      </w:r>
-      <w:commentRangeEnd w:id="3"/>
-      <w:r>
-        <w:rPr>
-          <w:rStyle w:val="af5"/>
-        </w:rPr>
-        <w:commentReference w:id="3"/>
-      </w:r>
-      <w:r>
-        <w:rPr>
-          <w:rFonts w:cs="Arial"/>
-          <w:lang w:val="ru-RU"/>
-        </w:rPr>
+        <w:t xml:space="preserve"> компания X</w:t>
+      </w:r>
+      <w:r>
         <w:t>.</w:t>
       </w:r>
     </w:p>
     <w:p>
-      <w:pPr>
-        <w:widowControl w:val="0"/>
-        <w:tabs>
-          <w:tab w:val="left" w:pos="560"/>
-          <w:tab w:val="left" w:pos="1120"/>
-          <w:tab w:val="left" w:pos="1680"/>
-          <w:tab w:val="left" w:pos="2240"/>
-          <w:tab w:val="left" w:pos="2800"/>
-          <w:tab w:val="left" w:pos="3360"/>
-          <w:tab w:val="left" w:pos="3920"/>
-          <w:tab w:val="left" w:pos="4480"/>
-          <w:tab w:val="left" w:pos="5040"/>
-          <w:tab w:val="left" w:pos="5600"/>
-          <w:tab w:val="left" w:pos="6160"/>
-          <w:tab w:val="left" w:pos="6720"/>
-        </w:tabs>
-        <w:autoSpaceDE w:val="0"/>
-        <w:autoSpaceDN w:val="0"/>
-        <w:adjustRightInd w:val="0"/>
-        <w:rPr>
-          <w:rFonts w:cs="Arial"/>
-          <w:lang w:val="ru-RU"/>
-        </w:rPr>
-      </w:pPr>
-      <w:r>
-        <w:rPr>
-          <w:rFonts w:cs="Arial"/>
-          <w:lang w:val="ru-RU"/>
-        </w:rPr>
+      <w:r>
         <w:t xml:space="preserve">Исполнителем (далее по тексту – Исполнитель) является </w:t>
       </w:r>
       <w:r>
-        <w:rPr>
-          <w:rFonts w:cs="Arial"/>
-          <w:lang w:val="ru-RU"/>
-        </w:rPr>
         <w:t xml:space="preserve">компания </w:t>
       </w:r>
-      <w:commentRangeStart w:id="4"/>
-      <w:r>
-        <w:rPr>
-          <w:rFonts w:cs="Arial"/>
-          <w:lang w:val="ru-RU"/>
-        </w:rPr>
+      <w:r>
         <w:t>85</w:t>
       </w:r>
       <w:r>
-        <w:rPr>
-          <w:rFonts w:cs="Arial"/>
-        </w:rPr>
-        <w:t>m</w:t>
-      </w:r>
-      <w:r>
-        <w:rPr>
-          <w:rFonts w:cs="Arial"/>
-          <w:lang w:val="ru-RU"/>
-        </w:rPr>
-        <w:t>3</w:t>
-      </w:r>
-      <w:commentRangeEnd w:id="4"/>
-      <w:r>
-        <w:rPr>
-          <w:rStyle w:val="af5"/>
-        </w:rPr>
-        <w:commentReference w:id="4"/>
-      </w:r>
-      <w:r>
-        <w:rPr>
-          <w:rFonts w:cs="Arial"/>
-          <w:lang w:val="ru-RU"/>
-        </w:rPr>
+        <w:t>m3</w:t>
+      </w:r>
+      <w:r>
         <w:t>.</w:t>
       </w:r>
     </w:p>
@@ -222,553 +85,225 @@
         <w:pStyle w:val="2"/>
         <w:spacing w:before="2" w:after="2"/>
       </w:pPr>
-      <w:bookmarkStart w:id="5" w:name="_Toc181868586"/>
+      <w:bookmarkStart w:id="3" w:name="_Toc181868586"/>
       <w:r>
         <w:t>Перечень документов, на основании которых создается система</w:t>
+      </w:r>
+      <w:bookmarkEnd w:id="3"/>
+    </w:p>
+    <w:p>
+      <w:r>
+        <w:t xml:space="preserve">Основанием для разработки системы </w:t>
+      </w:r>
+      <w:r>
+        <w:t>Draw</w:t>
+      </w:r>
+      <w:r>
+        <w:t xml:space="preserve"> </w:t>
+      </w:r>
+      <w:r>
+        <w:t>Graph</w:t>
+      </w:r>
+      <w:r>
+        <w:t xml:space="preserve"> яв</w:t>
+      </w:r>
+      <w:r>
+        <w:t>ляется: учебный план направления</w:t>
+      </w:r>
+      <w:r>
+        <w:t xml:space="preserve"> П</w:t>
+      </w:r>
+      <w:r>
+        <w:t xml:space="preserve">рикладной </w:t>
+      </w:r>
+      <w:r>
+        <w:t>И</w:t>
+      </w:r>
+      <w:r>
+        <w:t>нформатики</w:t>
+      </w:r>
+      <w:r>
+        <w:t>, учебная программа спецсеминара.</w:t>
+      </w:r>
+      <w:bookmarkStart w:id="4" w:name="_Toc181868587"/>
+    </w:p>
+    <w:p>
+      <w:pPr>
+        <w:pStyle w:val="2"/>
+        <w:spacing w:before="2" w:after="2"/>
+      </w:pPr>
+      <w:r>
+        <w:t>Плановые сроки начала и окончания работ по созданию системы</w:t>
+      </w:r>
+      <w:bookmarkEnd w:id="4"/>
+    </w:p>
+    <w:p>
+      <w:r>
+        <w:t xml:space="preserve">Плановый срок начала работ – </w:t>
+      </w:r>
+      <w:r>
+        <w:t>1</w:t>
+      </w:r>
+      <w:r>
+        <w:t xml:space="preserve"> </w:t>
+      </w:r>
+      <w:r>
+        <w:t>октября</w:t>
+      </w:r>
+      <w:r>
+        <w:t xml:space="preserve"> 2013г.</w:t>
+      </w:r>
+    </w:p>
+    <w:p>
+      <w:r>
+        <w:t xml:space="preserve">Плановый срок окончания работ – </w:t>
+      </w:r>
+      <w:r>
+        <w:t>26 декабря 2013г.</w:t>
+      </w:r>
+    </w:p>
+    <w:p>
+      <w:pPr>
+        <w:pStyle w:val="2"/>
+        <w:spacing w:before="2" w:after="2"/>
+      </w:pPr>
+      <w:bookmarkStart w:id="5" w:name="_Toc181868589"/>
+      <w:r>
+        <w:t>Порядок оформления и предъявления заказчику результатов работ по созданию системы</w:t>
       </w:r>
       <w:bookmarkEnd w:id="5"/>
     </w:p>
     <w:p>
-      <w:pPr>
-        <w:spacing w:before="2" w:after="2"/>
-        <w:rPr>
-          <w:lang w:val="ru-RU"/>
-        </w:rPr>
-      </w:pPr>
-      <w:commentRangeStart w:id="6"/>
-      <w:r>
-        <w:rPr>
-          <w:lang w:val="ru-RU"/>
-        </w:rPr>
-        <w:t>Добавить сюда поступающие документы:</w:t>
-      </w:r>
-      <w:commentRangeEnd w:id="6"/>
-      <w:r>
-        <w:rPr>
-          <w:rStyle w:val="af5"/>
-        </w:rPr>
-        <w:commentReference w:id="6"/>
+      <w:r>
+        <w:t>Исполните</w:t>
+      </w:r>
+      <w:r>
+        <w:t>ль предоставляет З</w:t>
+      </w:r>
+      <w:r>
+        <w:t>аказчику систему в следующем комплекте:</w:t>
       </w:r>
     </w:p>
     <w:p>
       <w:pPr>
+        <w:pStyle w:val="aa"/>
+        <w:numPr>
+          <w:ilvl w:val="0"/>
+          <w:numId w:val="43"/>
+        </w:numPr>
+      </w:pPr>
+      <w:r>
+        <w:t xml:space="preserve">Расчётную программную библиотеку с </w:t>
+      </w:r>
+      <w:r>
+        <w:t>согласованным</w:t>
+      </w:r>
+      <w:r>
+        <w:t xml:space="preserve"> внешним интерфейсом</w:t>
+      </w:r>
+      <w:r>
+        <w:t>;</w:t>
+      </w:r>
+    </w:p>
+    <w:p>
+      <w:pPr>
+        <w:pStyle w:val="aa"/>
+        <w:numPr>
+          <w:ilvl w:val="0"/>
+          <w:numId w:val="43"/>
+        </w:numPr>
+      </w:pPr>
+      <w:r>
+        <w:t>Руководство пользователя системы</w:t>
+      </w:r>
+      <w:r>
+        <w:t>;</w:t>
+      </w:r>
+    </w:p>
+    <w:p>
+      <w:pPr>
+        <w:pStyle w:val="aa"/>
+        <w:numPr>
+          <w:ilvl w:val="0"/>
+          <w:numId w:val="43"/>
+        </w:numPr>
+      </w:pPr>
+      <w:r>
+        <w:t xml:space="preserve">Руководство </w:t>
+      </w:r>
+      <w:r>
+        <w:t>оператора</w:t>
+      </w:r>
+      <w:r>
+        <w:t xml:space="preserve"> системы</w:t>
+      </w:r>
+      <w:r>
+        <w:t>;</w:t>
+      </w:r>
+    </w:p>
+    <w:p>
+      <w:pPr>
+        <w:pStyle w:val="aa"/>
+        <w:numPr>
+          <w:ilvl w:val="0"/>
+          <w:numId w:val="43"/>
+        </w:numPr>
+      </w:pPr>
+      <w:r>
+        <w:t>Исходные коды систем</w:t>
+      </w:r>
+      <w:r>
+        <w:t>ы</w:t>
+      </w:r>
+      <w:r>
+        <w:t>.</w:t>
+      </w:r>
+    </w:p>
+    <w:p>
+      <w:r>
+        <w:t>Комплект передается заказчику по акту приемки-сдачи работ</w:t>
+      </w:r>
+      <w:r>
+        <w:t>.</w:t>
+      </w:r>
+    </w:p>
+    <w:p>
+      <w:pPr>
+        <w:pStyle w:val="1"/>
+        <w:spacing w:before="2" w:after="2"/>
+      </w:pPr>
+      <w:bookmarkStart w:id="6" w:name="_Toc181868592"/>
+      <w:r>
+        <w:t>Назначение и цели создания системы</w:t>
+      </w:r>
+      <w:bookmarkEnd w:id="6"/>
+    </w:p>
+    <w:p>
+      <w:pPr>
         <w:pStyle w:val="2"/>
         <w:spacing w:before="2" w:after="2"/>
       </w:pPr>
-      <w:bookmarkStart w:id="7" w:name="_Toc181868587"/>
-      <w:r>
-        <w:t>Плановые сроки начала и окончания работ по созданию системы</w:t>
+      <w:bookmarkStart w:id="7" w:name="_Toc181868593"/>
+      <w:r>
+        <w:t>Назначение системы</w:t>
       </w:r>
       <w:bookmarkEnd w:id="7"/>
     </w:p>
     <w:p>
-      <w:pPr>
-        <w:spacing w:before="2" w:after="2"/>
-        <w:rPr>
-          <w:lang w:val="ru-RU"/>
-        </w:rPr>
-      </w:pPr>
-      <w:r>
-        <w:rPr>
-          <w:lang w:val="ru-RU"/>
-        </w:rPr>
-        <w:t xml:space="preserve">Плановый срок начала работ – </w:t>
-      </w:r>
-      <w:r>
-        <w:rPr>
-          <w:lang w:val="ru-RU"/>
-        </w:rPr>
-        <w:t>1</w:t>
-      </w:r>
-      <w:r>
-        <w:rPr>
-          <w:lang w:val="ru-RU"/>
-        </w:rPr>
-        <w:t xml:space="preserve"> </w:t>
-      </w:r>
-      <w:r>
-        <w:rPr>
-          <w:lang w:val="ru-RU"/>
-        </w:rPr>
-        <w:t>октября</w:t>
-      </w:r>
-      <w:r>
-        <w:rPr>
-          <w:lang w:val="ru-RU"/>
-        </w:rPr>
-        <w:t xml:space="preserve"> 2013г.</w:t>
-      </w:r>
-    </w:p>
-    <w:p>
-      <w:pPr>
-        <w:spacing w:before="2" w:after="2"/>
-        <w:rPr>
-          <w:lang w:val="ru-RU"/>
-        </w:rPr>
-      </w:pPr>
-      <w:r>
-        <w:rPr>
-          <w:lang w:val="ru-RU"/>
-        </w:rPr>
-        <w:t xml:space="preserve">Плановый срок окончания работ – </w:t>
-      </w:r>
-      <w:commentRangeStart w:id="8"/>
-      <w:r>
-        <w:rPr>
-          <w:lang w:val="ru-RU"/>
-        </w:rPr>
-        <w:t xml:space="preserve">26 </w:t>
-      </w:r>
-      <w:commentRangeEnd w:id="8"/>
-      <w:r>
-        <w:rPr>
-          <w:rStyle w:val="af5"/>
-        </w:rPr>
-        <w:commentReference w:id="8"/>
-      </w:r>
-      <w:r>
-        <w:rPr>
-          <w:lang w:val="ru-RU"/>
-        </w:rPr>
-        <w:t>декабря 2013г.</w:t>
-      </w:r>
-    </w:p>
-    <w:p>
-      <w:pPr>
-        <w:pStyle w:val="2"/>
-        <w:spacing w:before="2" w:after="2"/>
-      </w:pPr>
-      <w:bookmarkStart w:id="9" w:name="_Toc181868589"/>
-      <w:r>
-        <w:t>Порядок оформления и предъявления заказчику результатов работ по созданию системы</w:t>
-      </w:r>
-      <w:bookmarkEnd w:id="9"/>
-    </w:p>
-    <w:p>
-      <w:pPr>
-        <w:spacing w:before="2" w:after="2"/>
-        <w:rPr>
-          <w:lang w:val="ru-RU"/>
-        </w:rPr>
-      </w:pPr>
-      <w:r>
-        <w:rPr>
-          <w:lang w:val="ru-RU"/>
-        </w:rPr>
-        <w:t>Исполнитель предоставляет заказчику систему в следующем комплекте:</w:t>
-      </w:r>
-    </w:p>
-    <w:p>
-      <w:pPr>
-        <w:numPr>
-          <w:ilvl w:val="0"/>
-          <w:numId w:val="2"/>
-        </w:numPr>
-        <w:spacing w:beforeLines="1" w:afterLines="1" w:line="240" w:lineRule="auto"/>
-        <w:rPr>
-          <w:lang w:val="ru-RU"/>
-        </w:rPr>
-      </w:pPr>
-      <w:r>
-        <w:rPr>
-          <w:lang w:val="ru-RU"/>
-        </w:rPr>
-        <w:t xml:space="preserve">Расчётную программную библиотеку с </w:t>
-      </w:r>
-      <w:r>
-        <w:rPr>
-          <w:lang w:val="ru-RU"/>
-        </w:rPr>
-        <w:t>согласованным</w:t>
-      </w:r>
-      <w:r>
-        <w:rPr>
-          <w:lang w:val="ru-RU"/>
-        </w:rPr>
-        <w:t xml:space="preserve"> внешним интерфейсом</w:t>
-      </w:r>
-      <w:r>
-        <w:rPr>
-          <w:lang w:val="ru-RU"/>
-        </w:rPr>
-        <w:t>;</w:t>
-      </w:r>
-    </w:p>
-    <w:p>
-      <w:pPr>
-        <w:numPr>
-          <w:ilvl w:val="0"/>
-          <w:numId w:val="2"/>
-        </w:numPr>
-        <w:spacing w:beforeLines="1" w:afterLines="1" w:line="240" w:lineRule="auto"/>
-        <w:rPr>
-          <w:lang w:val="ru-RU"/>
-        </w:rPr>
-      </w:pPr>
-      <w:r>
-        <w:rPr>
-          <w:lang w:val="ru-RU"/>
-        </w:rPr>
-        <w:t>Руководство пользователя системы</w:t>
-      </w:r>
-      <w:r>
-        <w:rPr>
-          <w:lang w:val="ru-RU"/>
-        </w:rPr>
-        <w:t>;</w:t>
-      </w:r>
-    </w:p>
-    <w:p>
-      <w:pPr>
-        <w:numPr>
-          <w:ilvl w:val="0"/>
-          <w:numId w:val="2"/>
-        </w:numPr>
-        <w:spacing w:beforeLines="1" w:afterLines="1" w:line="240" w:lineRule="auto"/>
-        <w:rPr>
-          <w:lang w:val="ru-RU"/>
-        </w:rPr>
-      </w:pPr>
-      <w:r>
-        <w:rPr>
-          <w:lang w:val="ru-RU"/>
-        </w:rPr>
-        <w:t xml:space="preserve">Руководство </w:t>
-      </w:r>
-      <w:r>
-        <w:rPr>
-          <w:lang w:val="ru-RU"/>
-        </w:rPr>
-        <w:t>оператора</w:t>
-      </w:r>
-      <w:r>
-        <w:rPr>
-          <w:lang w:val="ru-RU"/>
-        </w:rPr>
-        <w:t xml:space="preserve"> системы</w:t>
-      </w:r>
-      <w:r>
-        <w:rPr>
-          <w:lang w:val="ru-RU"/>
-        </w:rPr>
-        <w:t>;</w:t>
-      </w:r>
-    </w:p>
-    <w:p>
-      <w:pPr>
-        <w:numPr>
-          <w:ilvl w:val="0"/>
-          <w:numId w:val="2"/>
-        </w:numPr>
-        <w:spacing w:beforeLines="1" w:afterLines="1" w:line="240" w:lineRule="auto"/>
-        <w:rPr>
-          <w:lang w:val="ru-RU"/>
-        </w:rPr>
-      </w:pPr>
-      <w:r>
-        <w:rPr>
-          <w:lang w:val="ru-RU"/>
-        </w:rPr>
-        <w:t>Исходные коды систем</w:t>
-      </w:r>
-      <w:r>
-        <w:rPr>
-          <w:lang w:val="ru-RU"/>
-        </w:rPr>
-        <w:t>ы</w:t>
-      </w:r>
-      <w:r>
-        <w:rPr>
-          <w:lang w:val="ru-RU"/>
-        </w:rPr>
+      <w:r>
+        <w:t>Система предназначена для размещения вершин социального графа на плоскости</w:t>
+      </w:r>
+      <w:r>
         <w:t>.</w:t>
       </w:r>
-    </w:p>
-    <w:p>
-      <w:pPr>
-        <w:spacing w:before="2" w:after="2"/>
-        <w:ind w:left="1440"/>
-        <w:rPr>
-          <w:lang w:val="ru-RU"/>
-        </w:rPr>
-      </w:pPr>
-    </w:p>
-    <w:p>
-      <w:pPr>
-        <w:spacing w:before="2" w:after="2"/>
-        <w:rPr>
-          <w:lang w:val="ru-RU"/>
-        </w:rPr>
-      </w:pPr>
-      <w:r>
-        <w:rPr>
-          <w:lang w:val="ru-RU"/>
-        </w:rPr>
-        <w:t>Комплект передается заказчику по акту приемки-сдачи работ по договору на создание системы.</w:t>
-      </w:r>
-    </w:p>
-    <w:p>
-      <w:pPr>
-        <w:pStyle w:val="2"/>
-        <w:spacing w:before="2" w:after="2"/>
-      </w:pPr>
-      <w:bookmarkStart w:id="10" w:name="_Toc181868591"/>
-      <w:r>
-        <w:t>Определения, обозначения и сокращения</w:t>
-      </w:r>
-      <w:bookmarkEnd w:id="10"/>
-    </w:p>
-    <w:p>
-      <w:pPr>
-        <w:numPr>
-          <w:ilvl w:val="0"/>
-          <w:numId w:val="3"/>
-        </w:numPr>
-        <w:spacing w:beforeLines="1" w:afterLines="1" w:line="240" w:lineRule="auto"/>
-      </w:pPr>
-      <w:commentRangeStart w:id="11"/>
-      <w:r>
-        <w:rPr>
-          <w:lang w:val="ru-RU"/>
-        </w:rPr>
-        <w:t>Добавить если появятся</w:t>
-      </w:r>
-      <w:commentRangeEnd w:id="11"/>
-      <w:r>
-        <w:rPr>
-          <w:rStyle w:val="af5"/>
-        </w:rPr>
-        <w:commentReference w:id="11"/>
-      </w:r>
-    </w:p>
-    <w:p>
-      <w:pPr>
-        <w:pStyle w:val="1"/>
-        <w:spacing w:before="2" w:after="2"/>
-        <w:ind w:left="432" w:hanging="432"/>
-      </w:pPr>
-      <w:bookmarkStart w:id="12" w:name="_Toc181868592"/>
-      <w:r>
-        <w:t>Назначение и цели создания системы</w:t>
-      </w:r>
-      <w:bookmarkEnd w:id="12"/>
-    </w:p>
-    <w:p>
-      <w:pPr>
-        <w:pStyle w:val="2"/>
-        <w:spacing w:before="2" w:after="2"/>
-        <w:ind w:left="576" w:hanging="576"/>
-      </w:pPr>
-      <w:bookmarkStart w:id="13" w:name="_Toc181868593"/>
-      <w:r>
-        <w:t>Назначение системы</w:t>
-      </w:r>
-      <w:bookmarkEnd w:id="13"/>
-    </w:p>
-    <w:p>
-      <w:pPr>
-        <w:widowControl w:val="0"/>
-        <w:tabs>
-          <w:tab w:val="left" w:pos="560"/>
-          <w:tab w:val="left" w:pos="1120"/>
-          <w:tab w:val="left" w:pos="1680"/>
-          <w:tab w:val="left" w:pos="2240"/>
-          <w:tab w:val="left" w:pos="2800"/>
-          <w:tab w:val="left" w:pos="3360"/>
-          <w:tab w:val="left" w:pos="3920"/>
-          <w:tab w:val="left" w:pos="4480"/>
-          <w:tab w:val="left" w:pos="5040"/>
-          <w:tab w:val="left" w:pos="5600"/>
-          <w:tab w:val="left" w:pos="6160"/>
-          <w:tab w:val="left" w:pos="6720"/>
-        </w:tabs>
-        <w:autoSpaceDE w:val="0"/>
-        <w:autoSpaceDN w:val="0"/>
-        <w:adjustRightInd w:val="0"/>
-        <w:jc w:val="both"/>
-        <w:rPr>
-          <w:rFonts w:cs="Arial"/>
-          <w:lang w:val="ru-RU"/>
-        </w:rPr>
-      </w:pPr>
-      <w:r>
-        <w:rPr>
-          <w:rFonts w:cs="Arial"/>
-          <w:lang w:val="ru-RU"/>
-        </w:rPr>
-        <w:t>Система предназначена для размещения вершин социального графа на плоскости</w:t>
-      </w:r>
-      <w:r>
-        <w:rPr>
-          <w:rFonts w:cs="Arial"/>
-          <w:lang w:val="ru-RU"/>
-        </w:rPr>
-        <w:t>.</w:t>
-      </w:r>
-    </w:p>
-    <w:p>
-      <w:pPr>
-        <w:widowControl w:val="0"/>
-        <w:tabs>
-          <w:tab w:val="left" w:pos="560"/>
-          <w:tab w:val="left" w:pos="1120"/>
-          <w:tab w:val="left" w:pos="1680"/>
-          <w:tab w:val="left" w:pos="2240"/>
-          <w:tab w:val="left" w:pos="2800"/>
-          <w:tab w:val="left" w:pos="3360"/>
-          <w:tab w:val="left" w:pos="3920"/>
-          <w:tab w:val="left" w:pos="4480"/>
-          <w:tab w:val="left" w:pos="5040"/>
-          <w:tab w:val="left" w:pos="5600"/>
-          <w:tab w:val="left" w:pos="6160"/>
-          <w:tab w:val="left" w:pos="6720"/>
-        </w:tabs>
-        <w:autoSpaceDE w:val="0"/>
-        <w:autoSpaceDN w:val="0"/>
-        <w:adjustRightInd w:val="0"/>
-        <w:jc w:val="both"/>
-        <w:rPr>
-          <w:rFonts w:cs="Arial"/>
-          <w:lang w:val="ru-RU"/>
-        </w:rPr>
-      </w:pPr>
-      <w:r>
-        <w:rPr>
-          <w:rFonts w:cs="Arial"/>
-          <w:lang w:val="ru-RU"/>
-        </w:rPr>
-        <w:t xml:space="preserve">В рамках создания системы должны быть </w:t>
-      </w:r>
-      <w:r>
-        <w:rPr>
-          <w:rFonts w:cs="Arial"/>
-          <w:lang w:val="ru-RU"/>
-        </w:rPr>
-        <w:t xml:space="preserve">решены следующие </w:t>
-      </w:r>
-      <w:r>
-        <w:rPr>
-          <w:rFonts w:cs="Arial"/>
-          <w:lang w:val="ru-RU"/>
-        </w:rPr>
-        <w:t>подзадачи</w:t>
-      </w:r>
-      <w:r>
-        <w:rPr>
-          <w:rFonts w:cs="Arial"/>
-          <w:lang w:val="ru-RU"/>
-        </w:rPr>
+      <w:r>
+        <w:t xml:space="preserve"> Особенностями социального графа </w:t>
+      </w:r>
+      <w:r>
+        <w:t>являются</w:t>
+      </w:r>
+      <w:r>
         <w:t>:</w:t>
-      </w:r>
-    </w:p>
-    <w:p>
-      <w:pPr>
-        <w:widowControl w:val="0"/>
-        <w:numPr>
-          <w:ilvl w:val="0"/>
-          <w:numId w:val="5"/>
-        </w:numPr>
-        <w:tabs>
-          <w:tab w:val="left" w:pos="709"/>
-          <w:tab w:val="left" w:pos="1134"/>
-        </w:tabs>
-        <w:autoSpaceDE w:val="0"/>
-        <w:autoSpaceDN w:val="0"/>
-        <w:adjustRightInd w:val="0"/>
-        <w:spacing w:after="0" w:line="240" w:lineRule="auto"/>
-        <w:ind w:left="1134" w:firstLine="0"/>
-        <w:jc w:val="both"/>
-        <w:rPr>
-          <w:lang w:val="ru-RU"/>
-        </w:rPr>
-      </w:pPr>
-      <w:r>
-        <w:rPr>
-          <w:rFonts w:cs="Arial"/>
-          <w:lang w:val="ru-RU"/>
-        </w:rPr>
-        <w:t>Каждой вершине должны быть приписаны координаты на плоскости заданного размера</w:t>
-      </w:r>
-    </w:p>
-    <w:p>
-      <w:pPr>
-        <w:pStyle w:val="2"/>
-        <w:spacing w:before="2" w:after="2"/>
-        <w:ind w:left="576" w:hanging="576"/>
-      </w:pPr>
-      <w:bookmarkStart w:id="14" w:name="_Toc181868594"/>
-      <w:r>
-        <w:t>Цели создания системы</w:t>
-      </w:r>
-      <w:bookmarkEnd w:id="14"/>
-    </w:p>
-    <w:p>
-      <w:pPr>
-        <w:spacing w:before="2" w:after="2"/>
-        <w:rPr>
-          <w:lang w:val="ru-RU"/>
-        </w:rPr>
-      </w:pPr>
-      <w:proofErr w:type="gramStart"/>
-      <w:r>
-        <w:rPr>
-          <w:lang w:val="ru-RU"/>
-        </w:rPr>
-        <w:t xml:space="preserve">Разрабатываемая система должна быть в строена в проект </w:t>
-      </w:r>
-      <w:r>
-        <w:t>Y</w:t>
-      </w:r>
-      <w:r>
-        <w:rPr>
-          <w:lang w:val="ru-RU"/>
-        </w:rPr>
-        <w:t xml:space="preserve"> </w:t>
-      </w:r>
-      <w:r>
-        <w:rPr>
-          <w:lang w:val="ru-RU"/>
-        </w:rPr>
-        <w:t>для его полноценного функционирования (перефразировать)</w:t>
-      </w:r>
-      <w:proofErr w:type="gramEnd"/>
-    </w:p>
-    <w:p>
-      <w:pPr>
-        <w:rPr>
-          <w:lang w:val="ru-RU"/>
-        </w:rPr>
-      </w:pPr>
-    </w:p>
-    <w:p>
-      <w:pPr>
-        <w:pStyle w:val="1"/>
-        <w:spacing w:before="2" w:after="2"/>
-      </w:pPr>
-      <w:r>
-        <w:t>Требования к продукту</w:t>
-      </w:r>
-    </w:p>
-    <w:p>
-      <w:pPr>
-        <w:pStyle w:val="2"/>
-        <w:spacing w:before="2" w:after="2"/>
-      </w:pPr>
-      <w:r>
-        <w:t>Функциональные требования</w:t>
-      </w:r>
-    </w:p>
-    <w:p>
-      <w:pPr>
-        <w:rPr>
-          <w:lang w:val="ru-RU"/>
-        </w:rPr>
-      </w:pPr>
-      <w:r>
-        <w:rPr>
-          <w:lang w:val="ru-RU"/>
-        </w:rPr>
-        <w:t>Для реализации поставленных целей система должна решать следующие задачи:</w:t>
       </w:r>
     </w:p>
     <w:p>
@@ -776,20 +311,18 @@
         <w:pStyle w:val="aa"/>
         <w:numPr>
           <w:ilvl w:val="0"/>
-          <w:numId w:val="31"/>
+          <w:numId w:val="44"/>
         </w:numPr>
-        <w:rPr>
-          <w:lang w:val="ru-RU"/>
-        </w:rPr>
-      </w:pPr>
-      <w:r>
-        <w:rPr>
-          <w:lang w:val="ru-RU"/>
-        </w:rPr>
-        <w:t xml:space="preserve">Получать граф в формате </w:t>
-      </w:r>
-      <w:r>
-        <w:t>CRS</w:t>
+        <w:ind w:left="1134" w:hanging="425"/>
+      </w:pPr>
+      <w:r>
+        <w:t>Неор</w:t>
+      </w:r>
+      <w:r>
+        <w:t>иентированная структура связей</w:t>
+      </w:r>
+      <w:r>
+        <w:t>;</w:t>
       </w:r>
     </w:p>
     <w:p>
@@ -797,17 +330,27 @@
         <w:pStyle w:val="aa"/>
         <w:numPr>
           <w:ilvl w:val="0"/>
-          <w:numId w:val="31"/>
+          <w:numId w:val="44"/>
         </w:numPr>
-        <w:rPr>
-          <w:lang w:val="ru-RU"/>
-        </w:rPr>
-      </w:pPr>
-      <w:r>
-        <w:rPr>
-          <w:lang w:val="ru-RU"/>
-        </w:rPr>
-        <w:t>Возвращать вектор вещественных координат вершин</w:t>
+        <w:ind w:left="1134" w:hanging="425"/>
+      </w:pPr>
+      <w:r>
+        <w:t>В</w:t>
+      </w:r>
+      <w:r>
+        <w:t>еса вершин целочисленные</w:t>
+      </w:r>
+      <w:r>
+        <w:t>,</w:t>
+      </w:r>
+      <w:r>
+        <w:t xml:space="preserve"> соответствуют радиусам окружности </w:t>
+      </w:r>
+      <w:r>
+        <w:t>в геометрической интерпретации</w:t>
+      </w:r>
+      <w:r>
+        <w:t>;</w:t>
       </w:r>
     </w:p>
     <w:p>
@@ -815,17 +358,55 @@
         <w:pStyle w:val="aa"/>
         <w:numPr>
           <w:ilvl w:val="0"/>
-          <w:numId w:val="31"/>
+          <w:numId w:val="44"/>
         </w:numPr>
-        <w:rPr>
-          <w:lang w:val="ru-RU"/>
-        </w:rPr>
-      </w:pPr>
-      <w:r>
-        <w:rPr>
-          <w:lang w:val="ru-RU"/>
-        </w:rPr>
-        <w:t>Рассчитывать координаты с учётом весов связей и радиусов окружностей вершин</w:t>
+        <w:ind w:left="1134" w:hanging="425"/>
+      </w:pPr>
+      <w:r>
+        <w:t xml:space="preserve">Веса дуг соответствую важности близости расположения вершин на </w:t>
+      </w:r>
+      <w:r>
+        <w:t>плоскости</w:t>
+      </w:r>
+      <w:r>
+        <w:t xml:space="preserve"> друг к другу в </w:t>
+      </w:r>
+      <w:r>
+        <w:t>геометрической интерпретации</w:t>
+      </w:r>
+      <w:r>
+        <w:t>.</w:t>
+      </w:r>
+    </w:p>
+    <w:p>
+      <w:r>
+        <w:t xml:space="preserve">Система должна решать задачу </w:t>
+      </w:r>
+      <w:r>
+        <w:t xml:space="preserve">по </w:t>
+      </w:r>
+      <w:r>
+        <w:t xml:space="preserve">размещения координат вершин графа внутри </w:t>
+      </w:r>
+      <w:r>
+        <w:t>ограниченного</w:t>
+      </w:r>
+      <w:r>
+        <w:t xml:space="preserve"> участка плоскости</w:t>
+      </w:r>
+      <w:r>
+        <w:t>.</w:t>
+      </w:r>
+      <w:r>
+        <w:t xml:space="preserve"> Область описывается в виде о</w:t>
+      </w:r>
+      <w:r>
+        <w:t>граничивающего прямоугольника.</w:t>
+      </w:r>
+    </w:p>
+    <w:p>
+      <w:r>
+        <w:t>К качеству размещения предъявляются критерии, которые учитывают:</w:t>
       </w:r>
     </w:p>
     <w:p>
@@ -833,43 +414,21 @@
         <w:pStyle w:val="aa"/>
         <w:numPr>
           <w:ilvl w:val="0"/>
-          <w:numId w:val="31"/>
+          <w:numId w:val="45"/>
         </w:numPr>
-        <w:rPr>
-          <w:lang w:val="ru-RU"/>
-        </w:rPr>
-      </w:pPr>
-      <w:proofErr w:type="spellStart"/>
-      <w:r>
-        <w:rPr>
-          <w:lang w:val="ru-RU"/>
-        </w:rPr>
-        <w:t>Минимализировать</w:t>
-      </w:r>
-      <w:proofErr w:type="spellEnd"/>
-      <w:r>
-        <w:rPr>
-          <w:lang w:val="ru-RU"/>
-        </w:rPr>
-        <w:t xml:space="preserve"> площадь </w:t>
-      </w:r>
-      <w:r>
-        <w:rPr>
-          <w:lang w:val="ru-RU"/>
-        </w:rPr>
-        <w:t>налож</w:t>
-      </w:r>
-      <w:r>
-        <w:rPr>
-          <w:lang w:val="ru-RU"/>
-        </w:rPr>
-        <w:t>ения окружностей</w:t>
-      </w:r>
-      <w:r>
-        <w:rPr>
-          <w:lang w:val="ru-RU"/>
-        </w:rPr>
-        <w:t xml:space="preserve"> вершин друг на друга</w:t>
+        <w:ind w:left="1134"/>
+      </w:pPr>
+      <w:r>
+        <w:t>Площадь п</w:t>
+      </w:r>
+      <w:r>
+        <w:t xml:space="preserve">ересечения </w:t>
+      </w:r>
+      <w:r>
+        <w:t>окружностей вершин</w:t>
+      </w:r>
+      <w:r>
+        <w:t>;</w:t>
       </w:r>
     </w:p>
     <w:p>
@@ -877,201 +436,121 @@
         <w:pStyle w:val="aa"/>
         <w:numPr>
           <w:ilvl w:val="0"/>
-          <w:numId w:val="31"/>
+          <w:numId w:val="45"/>
         </w:numPr>
-        <w:rPr>
-          <w:lang w:val="ru-RU"/>
-        </w:rPr>
-      </w:pPr>
-      <w:proofErr w:type="spellStart"/>
-      <w:r>
-        <w:rPr>
-          <w:lang w:val="ru-RU"/>
-        </w:rPr>
-        <w:t>Минимализировать</w:t>
-      </w:r>
-      <w:proofErr w:type="spellEnd"/>
-      <w:r>
-        <w:rPr>
-          <w:lang w:val="ru-RU"/>
-        </w:rPr>
-        <w:t xml:space="preserve"> суммарную длину связей между вершинами</w:t>
-      </w:r>
-      <w:r>
-        <w:rPr>
-          <w:lang w:val="ru-RU"/>
-        </w:rPr>
-        <w:t xml:space="preserve"> пропорционально весам</w:t>
+        <w:ind w:left="1134"/>
+      </w:pPr>
+      <w:r>
+        <w:t>Близость</w:t>
+      </w:r>
+      <w:r>
+        <w:t xml:space="preserve"> их расположения</w:t>
+      </w:r>
+      <w:r>
+        <w:t xml:space="preserve"> для</w:t>
+      </w:r>
+      <w:r>
+        <w:t xml:space="preserve"> связных вершин н</w:t>
+      </w:r>
+      <w:r>
+        <w:t>а</w:t>
+      </w:r>
+      <w:r>
+        <w:t xml:space="preserve"> плоскости.</w:t>
       </w:r>
     </w:p>
     <w:p>
       <w:pPr>
-        <w:pStyle w:val="3"/>
+        <w:pStyle w:val="2"/>
         <w:spacing w:before="2" w:after="2"/>
       </w:pPr>
+      <w:bookmarkStart w:id="8" w:name="_Toc181868594"/>
       <w:r>
         <w:lastRenderedPageBreak/>
-        <w:t>Требования к информационной совместимости</w:t>
-      </w:r>
+        <w:t>Цели создания системы</w:t>
+      </w:r>
+      <w:bookmarkEnd w:id="8"/>
     </w:p>
     <w:p>
-      <w:pPr>
-        <w:rPr>
-          <w:lang w:val="ru-RU"/>
-        </w:rPr>
-      </w:pPr>
-      <w:r>
-        <w:rPr>
-          <w:lang w:val="ru-RU"/>
-        </w:rPr>
-        <w:t xml:space="preserve">Библиотека </w:t>
-      </w:r>
-      <w:r>
-        <w:rPr>
-          <w:lang w:val="ru-RU"/>
-        </w:rPr>
-        <w:t>должна предоставлять интерфейс …</w:t>
+      <w:r>
+        <w:t xml:space="preserve">Разрабатываемая система </w:t>
+      </w:r>
+      <w:r>
+        <w:t>D</w:t>
+      </w:r>
+      <w:r>
+        <w:t>raw</w:t>
+      </w:r>
+      <w:r>
+        <w:t xml:space="preserve"> </w:t>
+      </w:r>
+      <w:r>
+        <w:t>G</w:t>
+      </w:r>
+      <w:r>
+        <w:t>raph</w:t>
+      </w:r>
+      <w:r>
+        <w:t xml:space="preserve"> </w:t>
+      </w:r>
+      <w:r>
+        <w:t>должна быть в</w:t>
+      </w:r>
+      <w:r>
+        <w:t>строена в проект Y</w:t>
+      </w:r>
+      <w:r>
+        <w:t xml:space="preserve"> </w:t>
+      </w:r>
+      <w:r>
+        <w:t>для полноценного функционирования</w:t>
+      </w:r>
+      <w:r>
+        <w:t xml:space="preserve"> </w:t>
+      </w:r>
+      <w:r>
+        <w:t>его системы</w:t>
+      </w:r>
+      <w:r>
+        <w:t xml:space="preserve"> </w:t>
+      </w:r>
+      <w:r>
+        <w:t>визуализации</w:t>
+      </w:r>
+      <w:r>
+        <w:t xml:space="preserve"> графа. Данная система должная заменить подсистему Х, которая не устраивает </w:t>
+      </w:r>
+      <w:r>
+        <w:t>З</w:t>
+      </w:r>
+      <w:r>
+        <w:t>аказчика по производительности и объему</w:t>
+      </w:r>
+      <w:r>
+        <w:t xml:space="preserve"> решаемых задач.</w:t>
       </w:r>
     </w:p>
     <w:p>
       <w:pPr>
-        <w:pStyle w:val="3"/>
+        <w:pStyle w:val="1"/>
         <w:spacing w:before="2" w:after="2"/>
       </w:pPr>
       <w:r>
-        <w:t>Требования к программной совместимости</w:t>
+        <w:t>Требования к продукту</w:t>
       </w:r>
     </w:p>
     <w:p>
       <w:pPr>
-        <w:rPr>
-          <w:lang w:val="ru-RU"/>
-        </w:rPr>
-      </w:pPr>
-      <w:r>
-        <w:rPr>
-          <w:lang w:val="ru-RU"/>
-        </w:rPr>
-        <w:t xml:space="preserve">Все компоненты системы должны быть </w:t>
-      </w:r>
-      <w:r>
-        <w:rPr>
-          <w:lang w:val="ru-RU"/>
-        </w:rPr>
-        <w:t>совместимы с</w:t>
-      </w:r>
-      <w:r>
-        <w:rPr>
-          <w:lang w:val="ru-RU"/>
-        </w:rPr>
-        <w:t xml:space="preserve"> </w:t>
-      </w:r>
-      <w:r>
-        <w:t>Microsoft</w:t>
-      </w:r>
-      <w:r>
-        <w:rPr>
-          <w:lang w:val="ru-RU"/>
-        </w:rPr>
-        <w:t xml:space="preserve"> .</w:t>
-      </w:r>
-      <w:r>
-        <w:t>Net</w:t>
-      </w:r>
-      <w:r>
-        <w:rPr>
-          <w:lang w:val="ru-RU"/>
-        </w:rPr>
-        <w:t xml:space="preserve"> </w:t>
+        <w:pStyle w:val="2"/>
+        <w:spacing w:before="2" w:after="2"/>
+      </w:pPr>
+      <w:r>
+        <w:t>Функциональные требования</w:t>
       </w:r>
     </w:p>
     <w:p>
-      <w:pPr>
-        <w:pStyle w:val="3"/>
-        <w:spacing w:before="2" w:after="2"/>
-      </w:pPr>
-      <w:r>
-        <w:t>Требования к физической модели</w:t>
-      </w:r>
-    </w:p>
-    <w:p>
-      <w:pPr>
-        <w:pStyle w:val="3"/>
-        <w:spacing w:before="2" w:after="2"/>
-      </w:pPr>
-      <w:r>
-        <w:t xml:space="preserve">Требования к построению </w:t>
-      </w:r>
-      <w:r>
-        <w:t>программного обеспечения</w:t>
-      </w:r>
-    </w:p>
-    <w:p>
-      <w:pPr>
-        <w:pStyle w:val="3"/>
-        <w:spacing w:before="2" w:after="2"/>
-      </w:pPr>
-      <w:r>
-        <w:t>Требования к практическому внедрению</w:t>
-      </w:r>
-    </w:p>
-    <w:p>
-      <w:pPr>
-        <w:rPr>
-          <w:lang w:val="ru-RU"/>
-        </w:rPr>
-      </w:pPr>
-      <w:r>
-        <w:rPr>
-          <w:lang w:val="ru-RU"/>
-        </w:rPr>
-        <w:t xml:space="preserve">Программное обеспечение будет внедрено в проект </w:t>
-      </w:r>
-      <w:r>
-        <w:t>Y</w:t>
-      </w:r>
-      <w:r>
-        <w:rPr>
-          <w:lang w:val="ru-RU"/>
-        </w:rPr>
-        <w:t xml:space="preserve">. Для этого необходимо выполнить требования </w:t>
-      </w:r>
-      <w:r>
-        <w:rPr>
-          <w:lang w:val="ru-RU"/>
-        </w:rPr>
-        <w:t>информационной совместимости</w:t>
-      </w:r>
-    </w:p>
-    <w:p>
-      <w:pPr>
-        <w:pStyle w:val="3"/>
-        <w:spacing w:before="2" w:after="2"/>
-      </w:pPr>
-      <w:r>
-        <w:t>Требования к условиям эксплуатации</w:t>
-      </w:r>
-    </w:p>
-    <w:p>
-      <w:pPr>
-        <w:pStyle w:val="3"/>
-        <w:spacing w:before="2" w:after="2"/>
-      </w:pPr>
-      <w:r>
-        <w:t>Требования к эксплуатационным характеристикам</w:t>
-      </w:r>
-    </w:p>
-    <w:p>
-      <w:pPr>
-        <w:rPr>
-          <w:lang w:val="ru-RU"/>
-        </w:rPr>
-      </w:pPr>
-      <w:r>
-        <w:rPr>
-          <w:lang w:val="ru-RU"/>
-        </w:rPr>
-        <w:t>Для функционирования продукта необходимо наличие следующих эксплуатационных характеристик:</w:t>
+      <w:r>
+        <w:t>Для реализации поставленных целей система должна решать следующие задачи:</w:t>
       </w:r>
     </w:p>
     <w:p>
@@ -1079,17 +558,12 @@
         <w:pStyle w:val="aa"/>
         <w:numPr>
           <w:ilvl w:val="0"/>
-          <w:numId w:val="32"/>
+          <w:numId w:val="46"/>
         </w:numPr>
-        <w:rPr>
-          <w:lang w:val="ru-RU"/>
-        </w:rPr>
-      </w:pPr>
-      <w:r>
-        <w:rPr>
-          <w:lang w:val="ru-RU"/>
-        </w:rPr>
-        <w:t>Количество вершин подаваемых на вход системы не должно превышать 1 млн.</w:t>
+        <w:ind w:left="1134"/>
+      </w:pPr>
+      <w:r>
+        <w:t>Получать граф в формате CRS</w:t>
       </w:r>
     </w:p>
     <w:p>
@@ -1097,17 +571,12 @@
         <w:pStyle w:val="aa"/>
         <w:numPr>
           <w:ilvl w:val="0"/>
-          <w:numId w:val="32"/>
+          <w:numId w:val="46"/>
         </w:numPr>
-        <w:rPr>
-          <w:lang w:val="ru-RU"/>
-        </w:rPr>
-      </w:pPr>
-      <w:r>
-        <w:rPr>
-          <w:lang w:val="ru-RU"/>
-        </w:rPr>
-        <w:t>Количество связей между вершинами не должно превышать 10 млн.</w:t>
+        <w:ind w:left="1134"/>
+      </w:pPr>
+      <w:r>
+        <w:t>Возвращать вектор вещественных координат вершин</w:t>
       </w:r>
     </w:p>
     <w:p>
@@ -1115,81 +584,196 @@
         <w:pStyle w:val="aa"/>
         <w:numPr>
           <w:ilvl w:val="0"/>
-          <w:numId w:val="32"/>
+          <w:numId w:val="46"/>
         </w:numPr>
-        <w:rPr>
-          <w:lang w:val="ru-RU"/>
-        </w:rPr>
-      </w:pPr>
-      <w:r>
-        <w:rPr>
-          <w:lang w:val="ru-RU"/>
-        </w:rPr>
-        <w:t>Расчёт координат вершин должен проходить за время меньше или равное 5 мин.</w:t>
+        <w:ind w:left="1134"/>
+      </w:pPr>
+      <w:r>
+        <w:t>Рассчитывать координаты с учётом весов связей и радиусов окружностей вершин</w:t>
       </w:r>
     </w:p>
     <w:p>
       <w:pPr>
+        <w:pStyle w:val="aa"/>
+        <w:numPr>
+          <w:ilvl w:val="0"/>
+          <w:numId w:val="46"/>
+        </w:numPr>
+        <w:ind w:left="1134"/>
+      </w:pPr>
+      <w:r>
+        <w:t xml:space="preserve">Минимализировать площадь </w:t>
+      </w:r>
+      <w:r>
+        <w:t>налож</w:t>
+      </w:r>
+      <w:r>
+        <w:t>ения окружностей</w:t>
+      </w:r>
+      <w:r>
+        <w:t xml:space="preserve"> вершин друг на друга</w:t>
+      </w:r>
+    </w:p>
+    <w:p>
+      <w:pPr>
+        <w:pStyle w:val="aa"/>
+        <w:numPr>
+          <w:ilvl w:val="0"/>
+          <w:numId w:val="46"/>
+        </w:numPr>
+        <w:ind w:left="1134"/>
+      </w:pPr>
+      <w:r>
+        <w:t>Минимализировать суммарную длину связей между вершинами</w:t>
+      </w:r>
+      <w:r>
+        <w:t xml:space="preserve"> пропорционально весам</w:t>
+      </w:r>
+      <w:r>
+        <w:t xml:space="preserve">  ребер</w:t>
+      </w:r>
+    </w:p>
+    <w:p>
+      <w:pPr>
         <w:pStyle w:val="3"/>
         <w:spacing w:before="2" w:after="2"/>
       </w:pPr>
       <w:r>
-        <w:t xml:space="preserve">Технико-экономические требования </w:t>
+        <w:t>Требования к информационной совместимости</w:t>
       </w:r>
     </w:p>
     <w:p>
+      <w:r>
+        <w:t xml:space="preserve">Библиотека </w:t>
+      </w:r>
+      <w:r>
+        <w:t>должна предоставлять интерфейс д</w:t>
+      </w:r>
+      <w:r>
+        <w:t>ля интеграции в систему У. Данны</w:t>
+      </w:r>
+      <w:r>
+        <w:t>й</w:t>
+      </w:r>
+      <w:r>
+        <w:t xml:space="preserve"> интерфе</w:t>
+      </w:r>
+      <w:r>
+        <w:t>йс должен быть разработан в рам</w:t>
+      </w:r>
+      <w:r>
+        <w:t xml:space="preserve">ках данного </w:t>
+      </w:r>
+      <w:r>
+        <w:t xml:space="preserve"> технического задания</w:t>
+      </w:r>
+      <w:r>
+        <w:t>.</w:t>
+      </w:r>
+    </w:p>
+    <w:p>
       <w:pPr>
         <w:pStyle w:val="3"/>
         <w:spacing w:before="2" w:after="2"/>
       </w:pPr>
       <w:r>
-        <w:t>Требования к видам обеспечения</w:t>
+        <w:t>Требования к программной совместимости</w:t>
       </w:r>
     </w:p>
     <w:p>
+      <w:r>
+        <w:t xml:space="preserve">Все компоненты системы должны быть </w:t>
+      </w:r>
+      <w:r>
+        <w:t>совместимы с</w:t>
+      </w:r>
+      <w:r>
+        <w:t xml:space="preserve"> Microsoft</w:t>
+      </w:r>
+      <w:r>
+        <w:t xml:space="preserve"> .</w:t>
+      </w:r>
+      <w:r>
+        <w:t>Net</w:t>
+      </w:r>
+      <w:r>
+        <w:t xml:space="preserve"> </w:t>
+      </w:r>
+    </w:p>
+    <w:p>
       <w:pPr>
         <w:pStyle w:val="3"/>
         <w:spacing w:before="2" w:after="2"/>
       </w:pPr>
       <w:r>
-        <w:t>Требования к математическому программному и информационному обеспечению</w:t>
+        <w:t>Требования к практическому внедрению</w:t>
       </w:r>
     </w:p>
     <w:p>
+      <w:r>
+        <w:t xml:space="preserve">Программное обеспечение будет внедрено в проект </w:t>
+      </w:r>
+      <w:r>
+        <w:t>Y</w:t>
+      </w:r>
+      <w:r>
+        <w:t xml:space="preserve">. </w:t>
+      </w:r>
+    </w:p>
+    <w:p>
       <w:pPr>
         <w:pStyle w:val="3"/>
         <w:spacing w:before="2" w:after="2"/>
-        <w:rPr>
-          <w:lang w:val="en-US"/>
-        </w:rPr>
-      </w:pPr>
-      <w:r>
-        <w:t>Требов</w:t>
-      </w:r>
-      <w:r>
-        <w:t>ания к программному обеспечению</w:t>
+      </w:pPr>
+      <w:r>
+        <w:t>Требования к эксплуатационным характеристикам</w:t>
       </w:r>
     </w:p>
     <w:p>
-      <w:pPr>
-        <w:pStyle w:val="3"/>
-        <w:spacing w:before="2" w:after="2"/>
-      </w:pPr>
-      <w:r>
-        <w:t>Требования к патентной частоте и патентопригодности</w:t>
+      <w:r>
+        <w:t>Для функционирования продукта необходимо наличие следующих эксплуатационных характеристик:</w:t>
       </w:r>
     </w:p>
     <w:p>
       <w:pPr>
-        <w:rPr>
-          <w:lang w:val="ru-RU"/>
-        </w:rPr>
-      </w:pPr>
-      <w:r>
-        <w:rPr>
-          <w:lang w:val="ru-RU"/>
-        </w:rPr>
-        <w:t>В проекте могут использоваться любые открытые сторонние решения. Авторское право на код, алгоритмы их реализацию, техническую документацию остаётся за Исполнителем.</w:t>
+        <w:pStyle w:val="aa"/>
+        <w:numPr>
+          <w:ilvl w:val="0"/>
+          <w:numId w:val="47"/>
+        </w:numPr>
+        <w:ind w:left="1418"/>
+      </w:pPr>
+      <w:r>
+        <w:t>Количество вершин подаваемых на вход системы не должно превышать 1 млн.</w:t>
+      </w:r>
+    </w:p>
+    <w:p>
+      <w:pPr>
+        <w:pStyle w:val="aa"/>
+        <w:numPr>
+          <w:ilvl w:val="0"/>
+          <w:numId w:val="47"/>
+        </w:numPr>
+        <w:ind w:left="1418"/>
+      </w:pPr>
+      <w:r>
+        <w:t>Количество связей между вершинами не должно превышать 10 млн.</w:t>
+      </w:r>
+    </w:p>
+    <w:p>
+      <w:pPr>
+        <w:pStyle w:val="aa"/>
+        <w:numPr>
+          <w:ilvl w:val="0"/>
+          <w:numId w:val="47"/>
+        </w:numPr>
+        <w:ind w:left="1418"/>
+      </w:pPr>
+      <w:r>
+        <w:t xml:space="preserve">Система должна быть настроена с помощью внешних настроек. Предоставляемые настройки позволяют ускорить работу алгоритма за счёт меньшего качества, либо попытаться найти точное решение в ущерб времени. </w:t>
+      </w:r>
+      <w:r>
+        <w:t>Подобрав настройки можно найти решение за время меньшее 5 минут.</w:t>
       </w:r>
     </w:p>
     <w:p>
@@ -1210,583 +794,867 @@
         <w:t>(НИР)</w:t>
       </w:r>
     </w:p>
-    <w:p>
-      <w:pPr>
-        <w:pStyle w:val="aa"/>
-        <w:rPr>
-          <w:lang w:val="ru-RU"/>
-        </w:rPr>
-      </w:pPr>
-    </w:p>
-    <w:p>
-      <w:pPr>
-        <w:pStyle w:val="1"/>
-        <w:spacing w:before="2" w:after="2"/>
-      </w:pPr>
-      <w:r>
-        <w:t>Порядок выполнения и приёмки этапов</w:t>
-      </w:r>
-    </w:p>
-    <w:p>
-      <w:pPr>
-        <w:rPr>
-          <w:lang w:val="ru-RU"/>
-        </w:rPr>
-      </w:pPr>
-      <w:r>
-        <w:rPr>
-          <w:lang w:val="ru-RU"/>
-        </w:rPr>
-        <w:t>Выполнение проекта осуществляется поэтапно</w:t>
-      </w:r>
-    </w:p>
-    <w:p>
-      <w:pPr>
-        <w:pStyle w:val="aa"/>
-        <w:numPr>
-          <w:ilvl w:val="0"/>
-          <w:numId w:val="35"/>
-        </w:numPr>
-        <w:rPr>
-          <w:lang w:val="ru-RU"/>
-        </w:rPr>
-      </w:pPr>
-      <w:r>
-        <w:rPr>
-          <w:lang w:val="ru-RU"/>
-        </w:rPr>
-        <w:t>Первый э</w:t>
-      </w:r>
-      <w:r>
-        <w:rPr>
-          <w:lang w:val="ru-RU"/>
-        </w:rPr>
-        <w:t>тап</w:t>
-      </w:r>
-    </w:p>
-    <w:p>
-      <w:pPr>
-        <w:pStyle w:val="aa"/>
-        <w:numPr>
-          <w:ilvl w:val="1"/>
-          <w:numId w:val="35"/>
-        </w:numPr>
-        <w:rPr>
-          <w:lang w:val="ru-RU"/>
-        </w:rPr>
-      </w:pPr>
-      <w:r>
-        <w:rPr>
-          <w:lang w:val="ru-RU"/>
-        </w:rPr>
-        <w:t>Составление ТЗ</w:t>
-      </w:r>
-    </w:p>
-    <w:p>
-      <w:pPr>
-        <w:pStyle w:val="aa"/>
-        <w:numPr>
-          <w:ilvl w:val="1"/>
-          <w:numId w:val="35"/>
-        </w:numPr>
-        <w:rPr>
-          <w:lang w:val="ru-RU"/>
-        </w:rPr>
-      </w:pPr>
-      <w:r>
-        <w:rPr>
-          <w:lang w:val="ru-RU"/>
-        </w:rPr>
-        <w:t>Предоставление прототипа системы</w:t>
-      </w:r>
-    </w:p>
-    <w:p>
-      <w:pPr>
-        <w:pStyle w:val="aa"/>
-        <w:numPr>
-          <w:ilvl w:val="0"/>
-          <w:numId w:val="35"/>
-        </w:numPr>
-        <w:rPr>
-          <w:lang w:val="ru-RU"/>
-        </w:rPr>
-      </w:pPr>
-      <w:r>
-        <w:rPr>
-          <w:lang w:val="ru-RU"/>
-        </w:rPr>
-        <w:t>Второй э</w:t>
-      </w:r>
-      <w:r>
-        <w:rPr>
-          <w:lang w:val="ru-RU"/>
-        </w:rPr>
-        <w:t>тап</w:t>
-      </w:r>
-    </w:p>
-    <w:p>
-      <w:pPr>
-        <w:pStyle w:val="aa"/>
-        <w:numPr>
-          <w:ilvl w:val="1"/>
-          <w:numId w:val="35"/>
-        </w:numPr>
-        <w:rPr>
-          <w:lang w:val="ru-RU"/>
-        </w:rPr>
-      </w:pPr>
-      <w:r>
-        <w:rPr>
-          <w:lang w:val="ru-RU"/>
-        </w:rPr>
-        <w:t>Предоставление консольного приложения и системы визуализации графа</w:t>
-      </w:r>
-    </w:p>
-    <w:p>
-      <w:pPr>
-        <w:pStyle w:val="aa"/>
-        <w:numPr>
-          <w:ilvl w:val="1"/>
-          <w:numId w:val="35"/>
-        </w:numPr>
-        <w:rPr>
-          <w:lang w:val="ru-RU"/>
-        </w:rPr>
-      </w:pPr>
-      <w:r>
-        <w:rPr>
-          <w:lang w:val="ru-RU"/>
-        </w:rPr>
-        <w:t>Реализация базовых алгоритмов</w:t>
-      </w:r>
-    </w:p>
-    <w:p>
-      <w:pPr>
-        <w:pStyle w:val="aa"/>
-        <w:numPr>
-          <w:ilvl w:val="0"/>
-          <w:numId w:val="35"/>
-        </w:numPr>
-        <w:rPr>
-          <w:lang w:val="ru-RU"/>
-        </w:rPr>
-      </w:pPr>
-      <w:r>
-        <w:rPr>
-          <w:lang w:val="ru-RU"/>
-        </w:rPr>
-        <w:t>Третий э</w:t>
-      </w:r>
-      <w:r>
-        <w:rPr>
-          <w:lang w:val="ru-RU"/>
-        </w:rPr>
-        <w:t>тап</w:t>
-      </w:r>
-    </w:p>
-    <w:p>
-      <w:pPr>
-        <w:pStyle w:val="aa"/>
-        <w:numPr>
-          <w:ilvl w:val="1"/>
-          <w:numId w:val="35"/>
-        </w:numPr>
-        <w:rPr>
-          <w:lang w:val="ru-RU"/>
-        </w:rPr>
-      </w:pPr>
-      <w:r>
-        <w:rPr>
-          <w:lang w:val="ru-RU"/>
-        </w:rPr>
-        <w:t xml:space="preserve">Стабилизация получено решения под поставленные технические ограничения </w:t>
-      </w:r>
-    </w:p>
-    <w:p>
-      <w:pPr>
-        <w:pStyle w:val="aa"/>
-        <w:numPr>
-          <w:ilvl w:val="1"/>
-          <w:numId w:val="35"/>
-        </w:numPr>
-        <w:rPr>
-          <w:lang w:val="ru-RU"/>
-        </w:rPr>
-      </w:pPr>
-      <w:r>
-        <w:rPr>
-          <w:lang w:val="ru-RU"/>
-        </w:rPr>
-        <w:t>Составление документации по проекту.</w:t>
-      </w:r>
-    </w:p>
-    <w:p>
-      <w:pPr>
-        <w:rPr>
-          <w:lang w:val="ru-RU"/>
-        </w:rPr>
-      </w:pPr>
-    </w:p>
-    <w:p>
-      <w:pPr>
-        <w:rPr>
-          <w:lang w:val="ru-RU"/>
-        </w:rPr>
-      </w:pPr>
-      <w:r>
-        <w:rPr>
-          <w:lang w:val="ru-RU"/>
-        </w:rPr>
-        <w:t xml:space="preserve">Каждый этап сдаётся </w:t>
-      </w:r>
-      <w:proofErr w:type="gramStart"/>
-      <w:r>
-        <w:rPr>
-          <w:lang w:val="ru-RU"/>
-        </w:rPr>
-        <w:t>Заказчику</w:t>
-      </w:r>
-      <w:proofErr w:type="gramEnd"/>
-      <w:r>
-        <w:rPr>
-          <w:lang w:val="ru-RU"/>
-        </w:rPr>
-        <w:t xml:space="preserve"> </w:t>
-      </w:r>
-      <w:r>
-        <w:rPr>
-          <w:lang w:val="ru-RU"/>
-        </w:rPr>
-        <w:t xml:space="preserve"> после чего возможен переход к следующему этапу.</w:t>
-      </w:r>
-    </w:p>
-    <w:p>
-      <w:pPr>
-        <w:rPr>
-          <w:lang w:val="ru-RU"/>
-        </w:rPr>
-      </w:pPr>
-      <w:r>
-        <w:rPr>
-          <w:lang w:val="ru-RU"/>
-        </w:rPr>
-        <w:br w:type="page"/>
-      </w:r>
-    </w:p>
     <w:tbl>
       <w:tblPr>
         <w:tblStyle w:val="afd"/>
-        <w:tblpPr w:leftFromText="180" w:rightFromText="180" w:vertAnchor="text" w:horzAnchor="margin" w:tblpXSpec="right" w:tblpY="242"/>
-        <w:tblW w:w="0" w:type="auto"/>
+        <w:tblW w:w="5000" w:type="pct"/>
         <w:tblLook w:val="04A0"/>
       </w:tblPr>
       <w:tblGrid>
-        <w:gridCol w:w="766"/>
-        <w:gridCol w:w="1417"/>
-        <w:gridCol w:w="1417"/>
-        <w:gridCol w:w="1417"/>
+        <w:gridCol w:w="728"/>
+        <w:gridCol w:w="2138"/>
+        <w:gridCol w:w="1072"/>
+        <w:gridCol w:w="1445"/>
+        <w:gridCol w:w="1952"/>
+        <w:gridCol w:w="2236"/>
       </w:tblGrid>
       <w:tr>
         <w:trPr>
-          <w:cantSplit/>
-          <w:trHeight w:val="1417"/>
+          <w:trHeight w:val="170"/>
         </w:trPr>
         <w:tc>
           <w:tcPr>
-            <w:tcW w:w="766" w:type="dxa"/>
+            <w:tcW w:w="380" w:type="pct"/>
             <w:vMerge w:val="restart"/>
-            <w:textDirection w:val="btLr"/>
           </w:tcPr>
           <w:p>
             <w:pPr>
-              <w:ind w:left="113" w:right="113"/>
+              <w:ind w:firstLine="0"/>
+              <w:jc w:val="center"/>
             </w:pPr>
             <w:r>
-              <w:t>——————</w:t>
-            </w:r>
-            <w:r>
-              <w:rPr>
-                <w:lang w:val="ru-RU"/>
-              </w:rPr>
-              <w:t>Стоимость</w:t>
-            </w:r>
-            <w:r>
-              <w:t xml:space="preserve"> ——————</w:t>
-            </w:r>
-            <w:r>
-              <w:sym w:font="Wingdings" w:char="F0E0"/>
+              <w:t>Этап</w:t>
             </w:r>
           </w:p>
         </w:tc>
         <w:tc>
           <w:tcPr>
-            <w:tcW w:w="1417" w:type="dxa"/>
-            <w:shd w:val="clear" w:color="auto" w:fill="FFC000"/>
+            <w:tcW w:w="1117" w:type="pct"/>
+            <w:vMerge w:val="restart"/>
           </w:tcPr>
           <w:p>
             <w:pPr>
-              <w:rPr>
-                <w:lang w:val="ru-RU"/>
-              </w:rPr>
-            </w:pPr>
-          </w:p>
-        </w:tc>
-        <w:tc>
-          <w:tcPr>
-            <w:tcW w:w="1417" w:type="dxa"/>
-            <w:shd w:val="clear" w:color="auto" w:fill="FF0000"/>
-          </w:tcPr>
-          <w:p>
-            <w:pPr>
-              <w:rPr>
-                <w:lang w:val="ru-RU"/>
-              </w:rPr>
+              <w:ind w:firstLine="0"/>
+              <w:jc w:val="center"/>
             </w:pPr>
             <w:r>
-              <w:rPr>
-                <w:lang w:val="ru-RU"/>
-              </w:rPr>
-              <w:t>2</w:t>
-            </w:r>
-            <w:r>
-              <w:rPr>
-                <w:lang w:val="ru-RU"/>
-              </w:rPr>
-              <w:t>,11,12</w:t>
+              <w:t>Название и описание этапа</w:t>
             </w:r>
           </w:p>
         </w:tc>
         <w:tc>
           <w:tcPr>
-            <w:tcW w:w="1417" w:type="dxa"/>
-            <w:shd w:val="clear" w:color="auto" w:fill="FF0000"/>
+            <w:tcW w:w="1315" w:type="pct"/>
+            <w:gridSpan w:val="2"/>
           </w:tcPr>
           <w:p>
             <w:pPr>
-              <w:rPr>
-                <w:lang w:val="ru-RU"/>
-              </w:rPr>
+              <w:ind w:firstLine="0"/>
+              <w:jc w:val="center"/>
             </w:pPr>
             <w:r>
-              <w:rPr>
-                <w:lang w:val="ru-RU"/>
-              </w:rPr>
-              <w:t>5</w:t>
+              <w:t>Сроки</w:t>
+            </w:r>
+          </w:p>
+        </w:tc>
+        <w:tc>
+          <w:tcPr>
+            <w:tcW w:w="1020" w:type="pct"/>
+            <w:vMerge w:val="restart"/>
+          </w:tcPr>
+          <w:p>
+            <w:pPr>
+              <w:ind w:firstLine="4"/>
+              <w:jc w:val="center"/>
+            </w:pPr>
+            <w:r>
+              <w:t>Ответственное лицо</w:t>
+            </w:r>
+          </w:p>
+        </w:tc>
+        <w:tc>
+          <w:tcPr>
+            <w:tcW w:w="1168" w:type="pct"/>
+            <w:vMerge w:val="restart"/>
+          </w:tcPr>
+          <w:p>
+            <w:pPr>
+              <w:ind w:firstLine="36"/>
+              <w:jc w:val="center"/>
+            </w:pPr>
+            <w:r>
+              <w:t>Виды отчётности</w:t>
             </w:r>
           </w:p>
         </w:tc>
       </w:tr>
       <w:tr>
         <w:trPr>
-          <w:cantSplit/>
-          <w:trHeight w:val="1417"/>
+          <w:trHeight w:val="170"/>
         </w:trPr>
         <w:tc>
           <w:tcPr>
-            <w:tcW w:w="766" w:type="dxa"/>
+            <w:tcW w:w="380" w:type="pct"/>
             <w:vMerge/>
           </w:tcPr>
           <w:p>
             <w:pPr>
-              <w:rPr>
-                <w:lang w:val="ru-RU"/>
-              </w:rPr>
+              <w:ind w:firstLine="0"/>
             </w:pPr>
           </w:p>
         </w:tc>
         <w:tc>
           <w:tcPr>
-            <w:tcW w:w="1417" w:type="dxa"/>
-            <w:shd w:val="clear" w:color="auto" w:fill="00B050"/>
+            <w:tcW w:w="1117" w:type="pct"/>
+            <w:vMerge/>
+          </w:tcPr>
+          <w:p/>
+        </w:tc>
+        <w:tc>
+          <w:tcPr>
+            <w:tcW w:w="560" w:type="pct"/>
           </w:tcPr>
           <w:p>
             <w:pPr>
-              <w:rPr>
-                <w:lang w:val="ru-RU"/>
-              </w:rPr>
+              <w:ind w:firstLine="0"/>
+              <w:jc w:val="center"/>
             </w:pPr>
             <w:r>
-              <w:rPr>
-                <w:lang w:val="ru-RU"/>
-              </w:rPr>
-              <w:t>1</w:t>
-            </w:r>
-            <w:r>
-              <w:rPr>
-                <w:lang w:val="ru-RU"/>
-              </w:rPr>
-              <w:t>, 13</w:t>
+              <w:t>Начала</w:t>
             </w:r>
           </w:p>
         </w:tc>
         <w:tc>
           <w:tcPr>
-            <w:tcW w:w="1417" w:type="dxa"/>
-            <w:shd w:val="clear" w:color="auto" w:fill="FFC000"/>
+            <w:tcW w:w="755" w:type="pct"/>
           </w:tcPr>
           <w:p>
             <w:pPr>
-              <w:rPr>
-                <w:lang w:val="ru-RU"/>
-              </w:rPr>
+              <w:ind w:firstLine="0"/>
+              <w:jc w:val="center"/>
             </w:pPr>
             <w:r>
-              <w:rPr>
-                <w:lang w:val="ru-RU"/>
-              </w:rPr>
-              <w:t>4</w:t>
-            </w:r>
-            <w:r>
-              <w:rPr>
-                <w:lang w:val="ru-RU"/>
-              </w:rPr>
-              <w:t>,8,10</w:t>
+              <w:t>Завершения</w:t>
             </w:r>
           </w:p>
         </w:tc>
         <w:tc>
           <w:tcPr>
-            <w:tcW w:w="1417" w:type="dxa"/>
-            <w:shd w:val="clear" w:color="auto" w:fill="FF0000"/>
+            <w:tcW w:w="1020" w:type="pct"/>
+            <w:vMerge/>
+          </w:tcPr>
+          <w:p/>
+        </w:tc>
+        <w:tc>
+          <w:tcPr>
+            <w:tcW w:w="1168" w:type="pct"/>
+            <w:vMerge/>
+          </w:tcPr>
+          <w:p/>
+        </w:tc>
+      </w:tr>
+      <w:tr>
+        <w:tc>
+          <w:tcPr>
+            <w:tcW w:w="380" w:type="pct"/>
           </w:tcPr>
           <w:p>
             <w:pPr>
-              <w:rPr>
-                <w:lang w:val="ru-RU"/>
-              </w:rPr>
+              <w:ind w:firstLine="0"/>
+              <w:jc w:val="left"/>
             </w:pPr>
             <w:r>
-              <w:rPr>
-                <w:lang w:val="ru-RU"/>
-              </w:rPr>
-              <w:t>14</w:t>
+              <w:t>1</w:t>
+            </w:r>
+          </w:p>
+        </w:tc>
+        <w:tc>
+          <w:tcPr>
+            <w:tcW w:w="1117" w:type="pct"/>
+          </w:tcPr>
+          <w:p>
+            <w:pPr>
+              <w:ind w:firstLine="0"/>
+              <w:jc w:val="left"/>
+            </w:pPr>
+            <w:r>
+              <w:t>Разработка интерфейса библиотеки</w:t>
+            </w:r>
+          </w:p>
+        </w:tc>
+        <w:tc>
+          <w:tcPr>
+            <w:tcW w:w="560" w:type="pct"/>
+          </w:tcPr>
+          <w:p>
+            <w:pPr>
+              <w:ind w:firstLine="0"/>
+              <w:jc w:val="left"/>
+            </w:pPr>
+            <w:r>
+              <w:t>15.10</w:t>
+            </w:r>
+          </w:p>
+        </w:tc>
+        <w:tc>
+          <w:tcPr>
+            <w:tcW w:w="755" w:type="pct"/>
+          </w:tcPr>
+          <w:p>
+            <w:pPr>
+              <w:ind w:firstLine="0"/>
+              <w:jc w:val="left"/>
+            </w:pPr>
+            <w:r>
+              <w:t>20.10</w:t>
+            </w:r>
+          </w:p>
+        </w:tc>
+        <w:tc>
+          <w:tcPr>
+            <w:tcW w:w="1020" w:type="pct"/>
+          </w:tcPr>
+          <w:p>
+            <w:pPr>
+              <w:ind w:firstLine="0"/>
+              <w:jc w:val="left"/>
+            </w:pPr>
+            <w:r>
+              <w:t>85м3</w:t>
+            </w:r>
+            <w:r>
+              <w:t>, Заказчик</w:t>
+            </w:r>
+          </w:p>
+        </w:tc>
+        <w:tc>
+          <w:tcPr>
+            <w:tcW w:w="1168" w:type="pct"/>
+          </w:tcPr>
+          <w:p>
+            <w:pPr>
+              <w:ind w:firstLine="0"/>
+              <w:jc w:val="left"/>
+            </w:pPr>
+            <w:r>
+              <w:t>ПЗ</w:t>
             </w:r>
           </w:p>
         </w:tc>
       </w:tr>
       <w:tr>
-        <w:trPr>
-          <w:cantSplit/>
-          <w:trHeight w:val="1417"/>
-        </w:trPr>
         <w:tc>
           <w:tcPr>
-            <w:tcW w:w="766" w:type="dxa"/>
-            <w:vMerge/>
+            <w:tcW w:w="380" w:type="pct"/>
           </w:tcPr>
           <w:p>
             <w:pPr>
-              <w:rPr>
-                <w:lang w:val="ru-RU"/>
-              </w:rPr>
-            </w:pPr>
-          </w:p>
-        </w:tc>
-        <w:tc>
-          <w:tcPr>
-            <w:tcW w:w="1417" w:type="dxa"/>
-            <w:shd w:val="clear" w:color="auto" w:fill="00B050"/>
-          </w:tcPr>
-          <w:p>
-            <w:pPr>
-              <w:rPr>
-                <w:lang w:val="ru-RU"/>
-              </w:rPr>
+              <w:ind w:firstLine="0"/>
+              <w:jc w:val="left"/>
             </w:pPr>
             <w:r>
-              <w:rPr>
-                <w:lang w:val="ru-RU"/>
-              </w:rPr>
-              <w:t>3</w:t>
-            </w:r>
-            <w:r>
-              <w:rPr>
-                <w:lang w:val="ru-RU"/>
-              </w:rPr>
-              <w:t>, 6</w:t>
-            </w:r>
-            <w:r>
-              <w:rPr>
-                <w:lang w:val="ru-RU"/>
-              </w:rPr>
-              <w:t>,7,9</w:t>
+              <w:t>2</w:t>
             </w:r>
           </w:p>
         </w:tc>
         <w:tc>
           <w:tcPr>
-            <w:tcW w:w="1417" w:type="dxa"/>
-            <w:shd w:val="clear" w:color="auto" w:fill="00B050"/>
+            <w:tcW w:w="1117" w:type="pct"/>
           </w:tcPr>
           <w:p>
             <w:pPr>
-              <w:rPr>
-                <w:lang w:val="ru-RU"/>
-              </w:rPr>
+              <w:ind w:firstLine="0"/>
+              <w:jc w:val="left"/>
             </w:pPr>
+            <w:r>
+              <w:t>Контрольные примеры, с примерами хороших решений</w:t>
+            </w:r>
           </w:p>
         </w:tc>
         <w:tc>
           <w:tcPr>
-            <w:tcW w:w="1417" w:type="dxa"/>
-            <w:shd w:val="clear" w:color="auto" w:fill="FFC000"/>
+            <w:tcW w:w="560" w:type="pct"/>
           </w:tcPr>
           <w:p>
             <w:pPr>
-              <w:rPr>
-                <w:lang w:val="ru-RU"/>
-              </w:rPr>
+              <w:ind w:firstLine="0"/>
+              <w:jc w:val="left"/>
+            </w:pPr>
+            <w:r>
+              <w:t>15.10</w:t>
+            </w:r>
+          </w:p>
+        </w:tc>
+        <w:tc>
+          <w:tcPr>
+            <w:tcW w:w="755" w:type="pct"/>
+          </w:tcPr>
+          <w:p>
+            <w:pPr>
+              <w:ind w:firstLine="0"/>
+              <w:jc w:val="left"/>
+            </w:pPr>
+            <w:r>
+              <w:t>25.10</w:t>
+            </w:r>
+          </w:p>
+        </w:tc>
+        <w:tc>
+          <w:tcPr>
+            <w:tcW w:w="1020" w:type="pct"/>
+          </w:tcPr>
+          <w:p>
+            <w:pPr>
+              <w:ind w:firstLine="0"/>
+              <w:jc w:val="left"/>
+            </w:pPr>
+            <w:r>
+              <w:t>Заказчик</w:t>
+            </w:r>
+          </w:p>
+        </w:tc>
+        <w:tc>
+          <w:tcPr>
+            <w:tcW w:w="1168" w:type="pct"/>
+          </w:tcPr>
+          <w:p>
+            <w:pPr>
+              <w:ind w:firstLine="0"/>
+              <w:jc w:val="left"/>
+            </w:pPr>
+            <w:r>
+              <w:t>ПЗ, файлы примеров</w:t>
+            </w:r>
+          </w:p>
+        </w:tc>
+      </w:tr>
+      <w:tr>
+        <w:tc>
+          <w:tcPr>
+            <w:tcW w:w="380" w:type="pct"/>
+          </w:tcPr>
+          <w:p>
+            <w:pPr>
+              <w:ind w:firstLine="0"/>
+              <w:jc w:val="left"/>
+            </w:pPr>
+            <w:r>
+              <w:t>3</w:t>
+            </w:r>
+          </w:p>
+        </w:tc>
+        <w:tc>
+          <w:tcPr>
+            <w:tcW w:w="1117" w:type="pct"/>
+          </w:tcPr>
+          <w:p>
+            <w:pPr>
+              <w:ind w:firstLine="0"/>
+              <w:jc w:val="left"/>
+            </w:pPr>
+            <w:r>
+              <w:t>Макет и тестирование интерфейса, интеграции</w:t>
+            </w:r>
+          </w:p>
+        </w:tc>
+        <w:tc>
+          <w:tcPr>
+            <w:tcW w:w="560" w:type="pct"/>
+          </w:tcPr>
+          <w:p>
+            <w:pPr>
+              <w:ind w:firstLine="0"/>
+              <w:jc w:val="left"/>
+            </w:pPr>
+            <w:r>
+              <w:t>15.10</w:t>
+            </w:r>
+          </w:p>
+        </w:tc>
+        <w:tc>
+          <w:tcPr>
+            <w:tcW w:w="755" w:type="pct"/>
+          </w:tcPr>
+          <w:p>
+            <w:pPr>
+              <w:ind w:firstLine="0"/>
+              <w:jc w:val="left"/>
+            </w:pPr>
+            <w:r>
+              <w:t>20.10</w:t>
+            </w:r>
+          </w:p>
+        </w:tc>
+        <w:tc>
+          <w:tcPr>
+            <w:tcW w:w="1020" w:type="pct"/>
+          </w:tcPr>
+          <w:p>
+            <w:pPr>
+              <w:ind w:firstLine="0"/>
+              <w:jc w:val="left"/>
+            </w:pPr>
+            <w:r>
+              <w:t>85м3, Заказчик</w:t>
+            </w:r>
+          </w:p>
+        </w:tc>
+        <w:tc>
+          <w:tcPr>
+            <w:tcW w:w="1168" w:type="pct"/>
+          </w:tcPr>
+          <w:p>
+            <w:pPr>
+              <w:ind w:firstLine="0"/>
+              <w:jc w:val="left"/>
+            </w:pPr>
+            <w:r>
+              <w:t>Протокол</w:t>
+            </w:r>
+          </w:p>
+        </w:tc>
+      </w:tr>
+      <w:tr>
+        <w:tc>
+          <w:tcPr>
+            <w:tcW w:w="380" w:type="pct"/>
+          </w:tcPr>
+          <w:p>
+            <w:pPr>
+              <w:ind w:firstLine="0"/>
+              <w:jc w:val="left"/>
+            </w:pPr>
+            <w:r>
+              <w:t>4</w:t>
+            </w:r>
+          </w:p>
+        </w:tc>
+        <w:tc>
+          <w:tcPr>
+            <w:tcW w:w="1117" w:type="pct"/>
+          </w:tcPr>
+          <w:p>
+            <w:pPr>
+              <w:ind w:firstLine="0"/>
+              <w:jc w:val="left"/>
+            </w:pPr>
+            <w:r>
+              <w:t>Разработка алгоритма</w:t>
+            </w:r>
+          </w:p>
+        </w:tc>
+        <w:tc>
+          <w:tcPr>
+            <w:tcW w:w="560" w:type="pct"/>
+          </w:tcPr>
+          <w:p>
+            <w:pPr>
+              <w:ind w:firstLine="0"/>
+              <w:jc w:val="left"/>
+            </w:pPr>
+            <w:r>
+              <w:t>15.10</w:t>
+            </w:r>
+          </w:p>
+        </w:tc>
+        <w:tc>
+          <w:tcPr>
+            <w:tcW w:w="755" w:type="pct"/>
+          </w:tcPr>
+          <w:p>
+            <w:pPr>
+              <w:ind w:firstLine="0"/>
+              <w:jc w:val="left"/>
+            </w:pPr>
+            <w:r>
+              <w:t>20.11</w:t>
+            </w:r>
+          </w:p>
+        </w:tc>
+        <w:tc>
+          <w:tcPr>
+            <w:tcW w:w="1020" w:type="pct"/>
+          </w:tcPr>
+          <w:p>
+            <w:pPr>
+              <w:ind w:firstLine="0"/>
+              <w:jc w:val="left"/>
+            </w:pPr>
+            <w:r>
+              <w:t>85м3</w:t>
+            </w:r>
+          </w:p>
+        </w:tc>
+        <w:tc>
+          <w:tcPr>
+            <w:tcW w:w="1168" w:type="pct"/>
+          </w:tcPr>
+          <w:p>
+            <w:pPr>
+              <w:ind w:firstLine="0"/>
+              <w:jc w:val="left"/>
+            </w:pPr>
+            <w:r>
+              <w:t>ПЗ</w:t>
+            </w:r>
+          </w:p>
+          <w:p>
+            <w:pPr>
+              <w:ind w:firstLine="0"/>
+              <w:jc w:val="left"/>
             </w:pPr>
           </w:p>
         </w:tc>
       </w:tr>
       <w:tr>
-        <w:trPr>
-          <w:cantSplit/>
-          <w:trHeight w:val="375"/>
-        </w:trPr>
         <w:tc>
           <w:tcPr>
-            <w:tcW w:w="766" w:type="dxa"/>
+            <w:tcW w:w="380" w:type="pct"/>
           </w:tcPr>
           <w:p>
             <w:pPr>
-              <w:rPr>
-                <w:lang w:val="ru-RU"/>
-              </w:rPr>
+              <w:ind w:firstLine="0"/>
+              <w:jc w:val="left"/>
             </w:pPr>
             <w:r>
-              <w:rPr>
-                <w:lang w:val="ru-RU"/>
-              </w:rPr>
-              <w:t>риски</w:t>
+              <w:t>5</w:t>
             </w:r>
           </w:p>
         </w:tc>
         <w:tc>
           <w:tcPr>
-            <w:tcW w:w="4251" w:type="dxa"/>
-            <w:gridSpan w:val="3"/>
-            <w:shd w:val="clear" w:color="auto" w:fill="auto"/>
+            <w:tcW w:w="1117" w:type="pct"/>
           </w:tcPr>
           <w:p>
+            <w:pPr>
+              <w:ind w:firstLine="0"/>
+              <w:jc w:val="left"/>
+            </w:pPr>
             <w:r>
-              <w:t>—————</w:t>
+              <w:t>Программная реализация алгоритма</w:t>
+            </w:r>
+          </w:p>
+        </w:tc>
+        <w:tc>
+          <w:tcPr>
+            <w:tcW w:w="560" w:type="pct"/>
+          </w:tcPr>
+          <w:p>
+            <w:pPr>
+              <w:ind w:firstLine="0"/>
+              <w:jc w:val="left"/>
+            </w:pPr>
+            <w:r>
+              <w:t>20.11</w:t>
+            </w:r>
+          </w:p>
+        </w:tc>
+        <w:tc>
+          <w:tcPr>
+            <w:tcW w:w="755" w:type="pct"/>
+          </w:tcPr>
+          <w:p>
+            <w:pPr>
+              <w:ind w:firstLine="0"/>
+              <w:jc w:val="left"/>
+            </w:pPr>
+            <w:r>
+              <w:t>3.12</w:t>
+            </w:r>
+          </w:p>
+        </w:tc>
+        <w:tc>
+          <w:tcPr>
+            <w:tcW w:w="1020" w:type="pct"/>
+          </w:tcPr>
+          <w:p>
+            <w:pPr>
+              <w:ind w:firstLine="0"/>
+              <w:jc w:val="left"/>
+            </w:pPr>
+            <w:r>
+              <w:t>85м3</w:t>
+            </w:r>
+          </w:p>
+        </w:tc>
+        <w:tc>
+          <w:tcPr>
+            <w:tcW w:w="1168" w:type="pct"/>
+          </w:tcPr>
+          <w:p>
+            <w:pPr>
+              <w:ind w:firstLine="0"/>
+              <w:jc w:val="left"/>
+            </w:pPr>
+            <w:r>
+              <w:t>Исходный код, руководства оператора и программиста.</w:t>
+            </w:r>
+          </w:p>
+          <w:p>
+            <w:pPr>
+              <w:ind w:firstLine="0"/>
+              <w:jc w:val="left"/>
+            </w:pPr>
+          </w:p>
+        </w:tc>
+      </w:tr>
+      <w:tr>
+        <w:tc>
+          <w:tcPr>
+            <w:tcW w:w="380" w:type="pct"/>
+          </w:tcPr>
+          <w:p>
+            <w:pPr>
+              <w:ind w:firstLine="0"/>
+              <w:jc w:val="left"/>
+            </w:pPr>
+            <w:r>
+              <w:t>6</w:t>
+            </w:r>
+          </w:p>
+        </w:tc>
+        <w:tc>
+          <w:tcPr>
+            <w:tcW w:w="1117" w:type="pct"/>
+          </w:tcPr>
+          <w:p>
+            <w:pPr>
+              <w:ind w:firstLine="0"/>
+              <w:jc w:val="left"/>
+            </w:pPr>
+            <w:r>
+              <w:t>Интеграция</w:t>
+            </w:r>
+          </w:p>
+        </w:tc>
+        <w:tc>
+          <w:tcPr>
+            <w:tcW w:w="560" w:type="pct"/>
+          </w:tcPr>
+          <w:p>
+            <w:pPr>
+              <w:ind w:firstLine="0"/>
+              <w:jc w:val="left"/>
+            </w:pPr>
+            <w:r>
+              <w:t>3.12</w:t>
+            </w:r>
+          </w:p>
+        </w:tc>
+        <w:tc>
+          <w:tcPr>
+            <w:tcW w:w="755" w:type="pct"/>
+          </w:tcPr>
+          <w:p>
+            <w:pPr>
+              <w:ind w:firstLine="0"/>
+              <w:jc w:val="left"/>
+            </w:pPr>
+            <w:r>
+              <w:t>17.12</w:t>
+            </w:r>
+          </w:p>
+        </w:tc>
+        <w:tc>
+          <w:tcPr>
+            <w:tcW w:w="1020" w:type="pct"/>
+          </w:tcPr>
+          <w:p>
+            <w:pPr>
+              <w:ind w:firstLine="0"/>
+              <w:jc w:val="left"/>
+            </w:pPr>
+            <w:r>
+              <w:t>85м3, Заказчик</w:t>
+            </w:r>
+          </w:p>
+        </w:tc>
+        <w:tc>
+          <w:tcPr>
+            <w:tcW w:w="1168" w:type="pct"/>
+          </w:tcPr>
+          <w:p>
+            <w:pPr>
+              <w:ind w:firstLine="0"/>
+              <w:jc w:val="left"/>
+            </w:pPr>
+            <w:r>
+              <w:t>ПЗ</w:t>
+            </w:r>
+          </w:p>
+        </w:tc>
+      </w:tr>
+      <w:tr>
+        <w:tc>
+          <w:tcPr>
+            <w:tcW w:w="380" w:type="pct"/>
+          </w:tcPr>
+          <w:p>
+            <w:pPr>
+              <w:ind w:firstLine="0"/>
+              <w:jc w:val="left"/>
+            </w:pPr>
+            <w:r>
+              <w:t>7</w:t>
+            </w:r>
+          </w:p>
+        </w:tc>
+        <w:tc>
+          <w:tcPr>
+            <w:tcW w:w="1117" w:type="pct"/>
+          </w:tcPr>
+          <w:p>
+            <w:pPr>
+              <w:ind w:firstLine="0"/>
+              <w:jc w:val="left"/>
+            </w:pPr>
+            <w:r>
+              <w:t>Апробация</w:t>
             </w:r>
             <w:r>
-              <w:rPr>
-                <w:lang w:val="ru-RU"/>
-              </w:rPr>
-              <w:t>вероятность</w:t>
+              <w:t xml:space="preserve"> системы на реальных данных</w:t>
             </w:r>
+          </w:p>
+        </w:tc>
+        <w:tc>
+          <w:tcPr>
+            <w:tcW w:w="560" w:type="pct"/>
+          </w:tcPr>
+          <w:p>
+            <w:pPr>
+              <w:ind w:firstLine="0"/>
+              <w:jc w:val="left"/>
+            </w:pPr>
             <w:r>
-              <w:t>———————</w:t>
+              <w:t>17.12</w:t>
             </w:r>
+          </w:p>
+        </w:tc>
+        <w:tc>
+          <w:tcPr>
+            <w:tcW w:w="755" w:type="pct"/>
+          </w:tcPr>
+          <w:p>
+            <w:pPr>
+              <w:ind w:firstLine="0"/>
+              <w:jc w:val="left"/>
+            </w:pPr>
             <w:r>
-              <w:sym w:font="Wingdings" w:char="F0E0"/>
+              <w:t>24.12</w:t>
             </w:r>
+          </w:p>
+        </w:tc>
+        <w:tc>
+          <w:tcPr>
+            <w:tcW w:w="1020" w:type="pct"/>
+          </w:tcPr>
+          <w:p>
+            <w:pPr>
+              <w:ind w:firstLine="0"/>
+              <w:jc w:val="left"/>
+            </w:pPr>
             <w:r>
-              <w:t xml:space="preserve"> </w:t>
+              <w:t>85м3, Заказчик</w:t>
+            </w:r>
+          </w:p>
+        </w:tc>
+        <w:tc>
+          <w:tcPr>
+            <w:tcW w:w="1168" w:type="pct"/>
+          </w:tcPr>
+          <w:p>
+            <w:pPr>
+              <w:ind w:firstLine="0"/>
+              <w:jc w:val="left"/>
+            </w:pPr>
+            <w:r>
+              <w:t>Отчёт</w:t>
+            </w:r>
+          </w:p>
+        </w:tc>
+      </w:tr>
+      <w:tr>
+        <w:tc>
+          <w:tcPr>
+            <w:tcW w:w="380" w:type="pct"/>
+          </w:tcPr>
+          <w:p>
+            <w:pPr>
+              <w:ind w:firstLine="0"/>
+              <w:jc w:val="left"/>
+            </w:pPr>
+            <w:r>
+              <w:t>8</w:t>
+            </w:r>
+          </w:p>
+        </w:tc>
+        <w:tc>
+          <w:tcPr>
+            <w:tcW w:w="1117" w:type="pct"/>
+          </w:tcPr>
+          <w:p>
+            <w:pPr>
+              <w:ind w:firstLine="0"/>
+              <w:jc w:val="left"/>
+            </w:pPr>
+            <w:r>
+              <w:t>Приём</w:t>
+            </w:r>
+          </w:p>
+        </w:tc>
+        <w:tc>
+          <w:tcPr>
+            <w:tcW w:w="560" w:type="pct"/>
+          </w:tcPr>
+          <w:p>
+            <w:pPr>
+              <w:ind w:firstLine="0"/>
+              <w:jc w:val="left"/>
+            </w:pPr>
+            <w:r>
+              <w:t>24.12</w:t>
+            </w:r>
+          </w:p>
+        </w:tc>
+        <w:tc>
+          <w:tcPr>
+            <w:tcW w:w="755" w:type="pct"/>
+          </w:tcPr>
+          <w:p>
+            <w:pPr>
+              <w:ind w:firstLine="0"/>
+              <w:jc w:val="left"/>
+            </w:pPr>
+            <w:r>
+              <w:t>26.12</w:t>
+            </w:r>
+          </w:p>
+        </w:tc>
+        <w:tc>
+          <w:tcPr>
+            <w:tcW w:w="1020" w:type="pct"/>
+          </w:tcPr>
+          <w:p>
+            <w:pPr>
+              <w:ind w:firstLine="0"/>
+              <w:jc w:val="left"/>
+            </w:pPr>
+            <w:r>
+              <w:t>85м3, Заказчик</w:t>
+            </w:r>
+          </w:p>
+        </w:tc>
+        <w:tc>
+          <w:tcPr>
+            <w:tcW w:w="1168" w:type="pct"/>
+          </w:tcPr>
+          <w:p>
+            <w:pPr>
+              <w:ind w:firstLine="0"/>
+              <w:jc w:val="left"/>
+            </w:pPr>
+            <w:r>
+              <w:t>Акт приёма-сдачи</w:t>
             </w:r>
           </w:p>
         </w:tc>
@@ -1794,432 +1662,96 @@
     </w:tbl>
     <w:p>
       <w:pPr>
-        <w:pStyle w:val="1"/>
+        <w:pStyle w:val="2"/>
         <w:spacing w:before="2" w:after="2"/>
       </w:pPr>
       <w:r>
-        <w:t>Список текущих рисков</w:t>
+        <w:t>Гарантийные обязательства на сопровождение системы</w:t>
       </w:r>
     </w:p>
     <w:p>
       <w:pPr>
         <w:pStyle w:val="aa"/>
-        <w:numPr>
-          <w:ilvl w:val="0"/>
-          <w:numId w:val="38"/>
-        </w:numPr>
-        <w:rPr>
-          <w:lang w:val="ru-RU"/>
-        </w:rPr>
-      </w:pPr>
-      <w:r>
-        <w:rPr>
-          <w:lang w:val="ru-RU"/>
-        </w:rPr>
-        <w:t xml:space="preserve">Тестовые данные (частично решено, </w:t>
-      </w:r>
-      <w:r>
-        <w:t>Matrix</w:t>
-      </w:r>
-      <w:r>
-        <w:rPr>
-          <w:lang w:val="ru-RU"/>
-        </w:rPr>
-        <w:t xml:space="preserve"> </w:t>
-      </w:r>
-      <w:r>
-        <w:t>Market</w:t>
-      </w:r>
-      <w:r>
-        <w:rPr>
-          <w:lang w:val="ru-RU"/>
-        </w:rPr>
-        <w:t>)</w:t>
+        <w:spacing w:after="1920"/>
+        <w:ind w:firstLine="425"/>
+        <w:contextualSpacing w:val="0"/>
+      </w:pPr>
+      <w:r>
+        <w:t>Исполнитель обязуетс</w:t>
+      </w:r>
+      <w:r>
+        <w:t>я исправлять возникшие ошибки, в</w:t>
+      </w:r>
+      <w:r>
+        <w:t>се новые требования</w:t>
+      </w:r>
+      <w:r>
+        <w:t xml:space="preserve"> выполняются</w:t>
+      </w:r>
+      <w:r>
+        <w:t xml:space="preserve"> в </w:t>
+      </w:r>
+      <w:r>
+        <w:t>рамках</w:t>
+      </w:r>
+      <w:r>
+        <w:t xml:space="preserve"> нового договора.</w:t>
       </w:r>
     </w:p>
-    <w:p>
-      <w:pPr>
-        <w:pStyle w:val="aa"/>
-        <w:numPr>
-          <w:ilvl w:val="0"/>
-          <w:numId w:val="38"/>
-        </w:numPr>
-        <w:rPr>
-          <w:lang w:val="ru-RU"/>
-        </w:rPr>
-      </w:pPr>
-      <w:r>
-        <w:rPr>
-          <w:lang w:val="ru-RU"/>
-        </w:rPr>
-        <w:t>Интерфейсы (практически не решено)</w:t>
-      </w:r>
-    </w:p>
-    <w:p>
-      <w:pPr>
-        <w:pStyle w:val="aa"/>
-        <w:numPr>
-          <w:ilvl w:val="0"/>
-          <w:numId w:val="38"/>
-        </w:numPr>
-        <w:rPr>
-          <w:lang w:val="ru-RU"/>
-        </w:rPr>
-      </w:pPr>
-      <w:r>
-        <w:t>Code style</w:t>
-      </w:r>
-      <w:r>
-        <w:rPr>
-          <w:lang w:val="ru-RU"/>
-        </w:rPr>
-        <w:t xml:space="preserve"> (решено</w:t>
-      </w:r>
-      <w:r>
-        <w:t xml:space="preserve">, </w:t>
-      </w:r>
-      <w:proofErr w:type="spellStart"/>
-      <w:r>
-        <w:t>ReSharper</w:t>
-      </w:r>
-      <w:proofErr w:type="spellEnd"/>
-      <w:r>
-        <w:rPr>
-          <w:lang w:val="ru-RU"/>
-        </w:rPr>
-        <w:t>)</w:t>
-      </w:r>
-    </w:p>
-    <w:p>
-      <w:pPr>
-        <w:pStyle w:val="aa"/>
-        <w:numPr>
-          <w:ilvl w:val="0"/>
-          <w:numId w:val="38"/>
-        </w:numPr>
-        <w:rPr>
-          <w:lang w:val="ru-RU"/>
-        </w:rPr>
-      </w:pPr>
-      <w:proofErr w:type="spellStart"/>
-      <w:r>
-        <w:rPr>
-          <w:lang w:val="ru-RU"/>
-        </w:rPr>
-        <w:t>Парсер</w:t>
-      </w:r>
-      <w:proofErr w:type="spellEnd"/>
-      <w:r>
-        <w:rPr>
-          <w:lang w:val="ru-RU"/>
-        </w:rPr>
-        <w:t xml:space="preserve"> (практически не решено)</w:t>
-      </w:r>
-    </w:p>
-    <w:p>
-      <w:pPr>
-        <w:pStyle w:val="aa"/>
-        <w:numPr>
-          <w:ilvl w:val="0"/>
-          <w:numId w:val="38"/>
-        </w:numPr>
-        <w:rPr>
-          <w:lang w:val="ru-RU"/>
-        </w:rPr>
-      </w:pPr>
-      <w:r>
-        <w:rPr>
-          <w:lang w:val="ru-RU"/>
-        </w:rPr>
-        <w:t>Методика испытаний (не решено)</w:t>
-      </w:r>
-    </w:p>
-    <w:p>
-      <w:pPr>
-        <w:pStyle w:val="aa"/>
-        <w:numPr>
-          <w:ilvl w:val="0"/>
-          <w:numId w:val="38"/>
-        </w:numPr>
-        <w:rPr>
-          <w:lang w:val="ru-RU"/>
-        </w:rPr>
-      </w:pPr>
-      <w:r>
-        <w:rPr>
-          <w:lang w:val="ru-RU"/>
-        </w:rPr>
-        <w:t>Изменение требований</w:t>
-      </w:r>
-      <w:r>
-        <w:rPr>
-          <w:lang w:val="ru-RU"/>
-        </w:rPr>
-        <w:t xml:space="preserve"> (учтено)</w:t>
-      </w:r>
-    </w:p>
-    <w:p>
-      <w:pPr>
-        <w:pStyle w:val="aa"/>
-        <w:numPr>
-          <w:ilvl w:val="0"/>
-          <w:numId w:val="38"/>
-        </w:numPr>
-        <w:rPr>
-          <w:lang w:val="ru-RU"/>
-        </w:rPr>
-      </w:pPr>
-      <w:r>
-        <w:rPr>
-          <w:lang w:val="ru-RU"/>
-        </w:rPr>
-        <w:t>Пользовательский интерфейс (мы его не сдаём)</w:t>
-      </w:r>
-    </w:p>
-    <w:p>
-      <w:pPr>
-        <w:pStyle w:val="aa"/>
-        <w:numPr>
-          <w:ilvl w:val="0"/>
-          <w:numId w:val="38"/>
-        </w:numPr>
-        <w:rPr>
-          <w:lang w:val="ru-RU"/>
-        </w:rPr>
-      </w:pPr>
-      <w:r>
-        <w:rPr>
-          <w:lang w:val="ru-RU"/>
-        </w:rPr>
-        <w:t>Сроки (частично решено)</w:t>
-      </w:r>
-    </w:p>
-    <w:p>
-      <w:pPr>
-        <w:pStyle w:val="aa"/>
-        <w:numPr>
-          <w:ilvl w:val="0"/>
-          <w:numId w:val="38"/>
-        </w:numPr>
-        <w:rPr>
-          <w:lang w:val="ru-RU"/>
-        </w:rPr>
-      </w:pPr>
-      <w:r>
-        <w:rPr>
-          <w:lang w:val="ru-RU"/>
-        </w:rPr>
-        <w:t>Выбор алгоритма (решено)</w:t>
-      </w:r>
-    </w:p>
-    <w:p>
-      <w:pPr>
-        <w:pStyle w:val="aa"/>
-        <w:numPr>
-          <w:ilvl w:val="0"/>
-          <w:numId w:val="38"/>
-        </w:numPr>
-        <w:rPr>
-          <w:lang w:val="ru-RU"/>
-        </w:rPr>
-      </w:pPr>
-      <w:r>
-        <w:rPr>
-          <w:lang w:val="ru-RU"/>
-        </w:rPr>
-        <w:t>Архитектура (частично решено)</w:t>
-      </w:r>
-    </w:p>
-    <w:p>
-      <w:pPr>
-        <w:pStyle w:val="aa"/>
-        <w:numPr>
-          <w:ilvl w:val="0"/>
-          <w:numId w:val="38"/>
-        </w:numPr>
-        <w:rPr>
-          <w:lang w:val="ru-RU"/>
-        </w:rPr>
-      </w:pPr>
-      <w:r>
-        <w:rPr>
-          <w:lang w:val="ru-RU"/>
-        </w:rPr>
-        <w:t>Ошибки (не решено)</w:t>
-      </w:r>
-    </w:p>
-    <w:p>
-      <w:pPr>
-        <w:pStyle w:val="aa"/>
-        <w:numPr>
-          <w:ilvl w:val="0"/>
-          <w:numId w:val="38"/>
-        </w:numPr>
-        <w:rPr>
-          <w:lang w:val="ru-RU"/>
-        </w:rPr>
-      </w:pPr>
-      <w:r>
-        <w:rPr>
-          <w:lang w:val="ru-RU"/>
-        </w:rPr>
-        <w:t>Планирование (частично решено)</w:t>
-      </w:r>
-    </w:p>
-    <w:p>
-      <w:pPr>
-        <w:pStyle w:val="aa"/>
-        <w:numPr>
-          <w:ilvl w:val="0"/>
-          <w:numId w:val="38"/>
-        </w:numPr>
-        <w:rPr>
-          <w:lang w:val="ru-RU"/>
-        </w:rPr>
-      </w:pPr>
-      <w:r>
-        <w:rPr>
-          <w:lang w:val="ru-RU"/>
-        </w:rPr>
-        <w:t>Человеческий фактор (частично решено)</w:t>
-      </w:r>
-    </w:p>
-    <w:p>
-      <w:pPr>
-        <w:pStyle w:val="aa"/>
-        <w:numPr>
-          <w:ilvl w:val="0"/>
-          <w:numId w:val="38"/>
-        </w:numPr>
-        <w:rPr>
-          <w:lang w:val="ru-RU"/>
-        </w:rPr>
-      </w:pPr>
-      <w:r>
-        <w:rPr>
-          <w:lang w:val="ru-RU"/>
-        </w:rPr>
-        <w:t>Планирование сроков (нужен опыт)</w:t>
-      </w:r>
-    </w:p>
-    <w:p>
-      <w:pPr>
-        <w:rPr>
-          <w:lang w:val="ru-RU"/>
-        </w:rPr>
-      </w:pPr>
-      <w:r>
-        <w:rPr>
-          <w:lang w:val="ru-RU"/>
-        </w:rPr>
-        <w:br w:type="page"/>
-      </w:r>
-    </w:p>
-    <w:p>
-      <w:pPr>
-        <w:rPr>
-          <w:lang w:val="ru-RU"/>
-        </w:rPr>
-      </w:pPr>
-      <w:r>
-        <w:rPr>
-          <w:lang w:val="ru-RU"/>
-        </w:rPr>
-        <w:t>В техническое задание не могут быть внесены изменения после подписания его обеими сторонами.</w:t>
-      </w:r>
-    </w:p>
-    <w:p>
-      <w:pPr>
-        <w:rPr>
-          <w:lang w:val="ru-RU"/>
-        </w:rPr>
-      </w:pPr>
-      <w:r>
-        <w:rPr>
-          <w:lang w:val="ru-RU"/>
-        </w:rPr>
-        <w:t>Расписать этапы, уточнить сроки их сдачи</w:t>
-      </w:r>
-    </w:p>
-    <w:p>
-      <w:pPr>
-        <w:rPr>
-          <w:lang w:val="ru-RU"/>
-        </w:rPr>
-      </w:pPr>
-      <w:r>
-        <w:rPr>
-          <w:lang w:val="ru-RU"/>
-        </w:rPr>
-        <w:t>Алгоритм обсуждается с экспертом, тут нет наших обязанностей кроме реализации</w:t>
-      </w:r>
-    </w:p>
-    <w:p>
-      <w:pPr>
-        <w:rPr>
-          <w:lang w:val="ru-RU"/>
-        </w:rPr>
-      </w:pPr>
-      <w:r>
-        <w:rPr>
-          <w:lang w:val="ru-RU"/>
-        </w:rPr>
-        <w:t>Архитектура важна, но проект мал чтобы она нанесла большой ущерба</w:t>
-      </w:r>
-    </w:p>
-    <w:p>
-      <w:pPr>
-        <w:rPr>
-          <w:lang w:val="ru-RU"/>
-        </w:rPr>
-      </w:pPr>
-      <w:r>
-        <w:rPr>
-          <w:lang w:val="ru-RU"/>
-        </w:rPr>
-        <w:t xml:space="preserve">Нужно подготовить тестовые задачи, на которых базироваться при отладке. </w:t>
-      </w:r>
-    </w:p>
-    <w:p>
-      <w:pPr>
-        <w:rPr>
-          <w:lang w:val="ru-RU"/>
-        </w:rPr>
-      </w:pPr>
-      <w:r>
-        <w:rPr>
-          <w:lang w:val="ru-RU"/>
-        </w:rPr>
-        <w:t>Мне планировать на 1-2 этапа вперёд</w:t>
-      </w:r>
-    </w:p>
-    <w:p>
-      <w:pPr>
-        <w:rPr>
-          <w:lang w:val="ru-RU"/>
-        </w:rPr>
-      </w:pPr>
-      <w:r>
-        <w:rPr>
-          <w:lang w:val="ru-RU"/>
-        </w:rPr>
-        <w:t xml:space="preserve">Даже </w:t>
-      </w:r>
-      <w:proofErr w:type="gramStart"/>
-      <w:r>
-        <w:rPr>
-          <w:lang w:val="ru-RU"/>
-        </w:rPr>
-        <w:t>заболев</w:t>
-      </w:r>
-      <w:proofErr w:type="gramEnd"/>
-      <w:r>
-        <w:rPr>
-          <w:lang w:val="ru-RU"/>
-        </w:rPr>
-        <w:t xml:space="preserve"> мы вряд ли сильно отстанем, проект мал</w:t>
-      </w:r>
-    </w:p>
+    <w:tbl>
+      <w:tblPr>
+        <w:tblStyle w:val="afd"/>
+        <w:tblW w:w="0" w:type="auto"/>
+        <w:tblInd w:w="720" w:type="dxa"/>
+        <w:tblBorders>
+          <w:top w:val="none" w:sz="0" w:space="0" w:color="auto"/>
+          <w:left w:val="none" w:sz="0" w:space="0" w:color="auto"/>
+          <w:bottom w:val="none" w:sz="0" w:space="0" w:color="auto"/>
+          <w:right w:val="none" w:sz="0" w:space="0" w:color="auto"/>
+          <w:insideH w:val="none" w:sz="0" w:space="0" w:color="auto"/>
+          <w:insideV w:val="none" w:sz="0" w:space="0" w:color="auto"/>
+        </w:tblBorders>
+        <w:tblLook w:val="04A0"/>
+      </w:tblPr>
+      <w:tblGrid>
+        <w:gridCol w:w="5342"/>
+        <w:gridCol w:w="3509"/>
+      </w:tblGrid>
+      <w:tr>
+        <w:tc>
+          <w:tcPr>
+            <w:tcW w:w="5342" w:type="dxa"/>
+          </w:tcPr>
+          <w:p>
+            <w:pPr>
+              <w:pStyle w:val="aa"/>
+              <w:ind w:left="0" w:firstLine="0"/>
+            </w:pPr>
+            <w:r>
+              <w:t>Заказчик ______________</w:t>
+            </w:r>
+          </w:p>
+        </w:tc>
+        <w:tc>
+          <w:tcPr>
+            <w:tcW w:w="3509" w:type="dxa"/>
+          </w:tcPr>
+          <w:p>
+            <w:pPr>
+              <w:pStyle w:val="aa"/>
+              <w:tabs>
+                <w:tab w:val="clear" w:pos="560"/>
+              </w:tabs>
+              <w:ind w:left="0" w:firstLine="0"/>
+            </w:pPr>
+            <w:r>
+              <w:t>Исполнитель ______________</w:t>
+            </w:r>
+          </w:p>
+        </w:tc>
+      </w:tr>
+    </w:tbl>
+    <w:p/>
     <w:sectPr>
       <w:pgSz w:w="11906" w:h="16838"/>
       <w:pgMar w:top="1134" w:right="850" w:bottom="1134" w:left="1701" w:header="708" w:footer="708" w:gutter="0"/>
@@ -2230,107 +1762,6 @@
 </w:document>
 </file>
 
-<file path=word/comments.xml><?xml version="1.0" encoding="utf-8"?>
-<w:comments xmlns:ve="http://schemas.openxmlformats.org/markup-compatibility/2006" xmlns:o="urn:schemas-microsoft-com:office:office" xmlns:r="http://schemas.openxmlformats.org/officeDocument/2006/relationships" xmlns:m="http://schemas.openxmlformats.org/officeDocument/2006/math" xmlns:v="urn:schemas-microsoft-com:vml" xmlns:wp="http://schemas.openxmlformats.org/drawingml/2006/wordprocessingDrawing" xmlns:w10="urn:schemas-microsoft-com:office:word" xmlns:w="http://schemas.openxmlformats.org/wordprocessingml/2006/main" xmlns:wne="http://schemas.microsoft.com/office/word/2006/wordml">
-  <w:comment w:id="3" w:author="Сергей" w:date="2013-09-30T22:09:00Z" w:initials="С">
-    <w:p>
-      <w:pPr>
-        <w:pStyle w:val="af6"/>
-        <w:rPr>
-          <w:lang w:val="ru-RU"/>
-        </w:rPr>
-      </w:pPr>
-      <w:r>
-        <w:rPr>
-          <w:rStyle w:val="af5"/>
-        </w:rPr>
-        <w:annotationRef/>
-      </w:r>
-      <w:r>
-        <w:rPr>
-          <w:rStyle w:val="af5"/>
-          <w:lang w:val="ru-RU"/>
-        </w:rPr>
-        <w:t>Название компании Заказчика</w:t>
-      </w:r>
-    </w:p>
-  </w:comment>
-  <w:comment w:id="4" w:author="Сергей" w:date="2013-09-30T22:09:00Z" w:initials="С">
-    <w:p>
-      <w:pPr>
-        <w:pStyle w:val="af6"/>
-        <w:rPr>
-          <w:lang w:val="ru-RU"/>
-        </w:rPr>
-      </w:pPr>
-      <w:r>
-        <w:rPr>
-          <w:rStyle w:val="af5"/>
-        </w:rPr>
-        <w:annotationRef/>
-      </w:r>
-      <w:r>
-        <w:rPr>
-          <w:lang w:val="ru-RU"/>
-        </w:rPr>
-        <w:t>Изменить</w:t>
-      </w:r>
-    </w:p>
-  </w:comment>
-  <w:comment w:id="6" w:author="Сергей" w:date="2013-10-02T23:32:00Z" w:initials="С">
-    <w:p>
-      <w:pPr>
-        <w:pStyle w:val="af6"/>
-        <w:rPr>
-          <w:lang w:val="ru-RU"/>
-        </w:rPr>
-      </w:pPr>
-      <w:r>
-        <w:rPr>
-          <w:rStyle w:val="af5"/>
-        </w:rPr>
-        <w:annotationRef/>
-      </w:r>
-    </w:p>
-  </w:comment>
-  <w:comment w:id="8" w:author="Сергей" w:date="2013-10-02T23:30:00Z" w:initials="С">
-    <w:p>
-      <w:pPr>
-        <w:pStyle w:val="af6"/>
-        <w:rPr>
-          <w:lang w:val="ru-RU"/>
-        </w:rPr>
-      </w:pPr>
-      <w:r>
-        <w:rPr>
-          <w:rStyle w:val="af5"/>
-        </w:rPr>
-        <w:annotationRef/>
-      </w:r>
-      <w:r>
-        <w:rPr>
-          <w:lang w:val="ru-RU"/>
-        </w:rPr>
-        <w:t>Лучше раньше 25ого</w:t>
-      </w:r>
-    </w:p>
-  </w:comment>
-  <w:comment w:id="11" w:author="Сергей" w:date="2013-10-02T23:33:00Z" w:initials="С">
-    <w:p>
-      <w:pPr>
-        <w:pStyle w:val="af6"/>
-      </w:pPr>
-      <w:r>
-        <w:rPr>
-          <w:rStyle w:val="af5"/>
-        </w:rPr>
-        <w:annotationRef/>
-      </w:r>
-    </w:p>
-  </w:comment>
-</w:comments>
-</file>
-
 <file path=word/numbering.xml><?xml version="1.0" encoding="utf-8"?>
 <w:numbering xmlns:ve="http://schemas.openxmlformats.org/markup-compatibility/2006" xmlns:o="urn:schemas-microsoft-com:office:office" xmlns:r="http://schemas.openxmlformats.org/officeDocument/2006/relationships" xmlns:m="http://schemas.openxmlformats.org/officeDocument/2006/math" xmlns:v="urn:schemas-microsoft-com:vml" xmlns:wp="http://schemas.openxmlformats.org/drawingml/2006/wordprocessingDrawing" xmlns:w10="urn:schemas-microsoft-com:office:word" xmlns:w="http://schemas.openxmlformats.org/wordprocessingml/2006/main" xmlns:wne="http://schemas.microsoft.com/office/word/2006/wordml">
   <w:abstractNum w:abstractNumId="0">
@@ -3522,6 +2953,232 @@
     </w:lvl>
   </w:abstractNum>
   <w:abstractNum w:abstractNumId="22">
+    <w:nsid w:val="060C302F"/>
+    <w:multiLevelType w:val="hybridMultilevel"/>
+    <w:tmpl w:val="6F9AD1D8"/>
+    <w:lvl w:ilvl="0" w:tplc="04190001">
+      <w:start w:val="1"/>
+      <w:numFmt w:val="bullet"/>
+      <w:lvlText w:val=""/>
+      <w:lvlJc w:val="left"/>
+      <w:pPr>
+        <w:ind w:left="1866" w:hanging="360"/>
+      </w:pPr>
+      <w:rPr>
+        <w:rFonts w:ascii="Symbol" w:hAnsi="Symbol" w:hint="default"/>
+      </w:rPr>
+    </w:lvl>
+    <w:lvl w:ilvl="1" w:tplc="04190003" w:tentative="1">
+      <w:start w:val="1"/>
+      <w:numFmt w:val="bullet"/>
+      <w:lvlText w:val="o"/>
+      <w:lvlJc w:val="left"/>
+      <w:pPr>
+        <w:ind w:left="2586" w:hanging="360"/>
+      </w:pPr>
+      <w:rPr>
+        <w:rFonts w:ascii="Courier New" w:hAnsi="Courier New" w:cs="Courier New" w:hint="default"/>
+      </w:rPr>
+    </w:lvl>
+    <w:lvl w:ilvl="2" w:tplc="04190005" w:tentative="1">
+      <w:start w:val="1"/>
+      <w:numFmt w:val="bullet"/>
+      <w:lvlText w:val=""/>
+      <w:lvlJc w:val="left"/>
+      <w:pPr>
+        <w:ind w:left="3306" w:hanging="360"/>
+      </w:pPr>
+      <w:rPr>
+        <w:rFonts w:ascii="Wingdings" w:hAnsi="Wingdings" w:hint="default"/>
+      </w:rPr>
+    </w:lvl>
+    <w:lvl w:ilvl="3" w:tplc="04190001" w:tentative="1">
+      <w:start w:val="1"/>
+      <w:numFmt w:val="bullet"/>
+      <w:lvlText w:val=""/>
+      <w:lvlJc w:val="left"/>
+      <w:pPr>
+        <w:ind w:left="4026" w:hanging="360"/>
+      </w:pPr>
+      <w:rPr>
+        <w:rFonts w:ascii="Symbol" w:hAnsi="Symbol" w:hint="default"/>
+      </w:rPr>
+    </w:lvl>
+    <w:lvl w:ilvl="4" w:tplc="04190003" w:tentative="1">
+      <w:start w:val="1"/>
+      <w:numFmt w:val="bullet"/>
+      <w:lvlText w:val="o"/>
+      <w:lvlJc w:val="left"/>
+      <w:pPr>
+        <w:ind w:left="4746" w:hanging="360"/>
+      </w:pPr>
+      <w:rPr>
+        <w:rFonts w:ascii="Courier New" w:hAnsi="Courier New" w:cs="Courier New" w:hint="default"/>
+      </w:rPr>
+    </w:lvl>
+    <w:lvl w:ilvl="5" w:tplc="04190005" w:tentative="1">
+      <w:start w:val="1"/>
+      <w:numFmt w:val="bullet"/>
+      <w:lvlText w:val=""/>
+      <w:lvlJc w:val="left"/>
+      <w:pPr>
+        <w:ind w:left="5466" w:hanging="360"/>
+      </w:pPr>
+      <w:rPr>
+        <w:rFonts w:ascii="Wingdings" w:hAnsi="Wingdings" w:hint="default"/>
+      </w:rPr>
+    </w:lvl>
+    <w:lvl w:ilvl="6" w:tplc="04190001" w:tentative="1">
+      <w:start w:val="1"/>
+      <w:numFmt w:val="bullet"/>
+      <w:lvlText w:val=""/>
+      <w:lvlJc w:val="left"/>
+      <w:pPr>
+        <w:ind w:left="6186" w:hanging="360"/>
+      </w:pPr>
+      <w:rPr>
+        <w:rFonts w:ascii="Symbol" w:hAnsi="Symbol" w:hint="default"/>
+      </w:rPr>
+    </w:lvl>
+    <w:lvl w:ilvl="7" w:tplc="04190003" w:tentative="1">
+      <w:start w:val="1"/>
+      <w:numFmt w:val="bullet"/>
+      <w:lvlText w:val="o"/>
+      <w:lvlJc w:val="left"/>
+      <w:pPr>
+        <w:ind w:left="6906" w:hanging="360"/>
+      </w:pPr>
+      <w:rPr>
+        <w:rFonts w:ascii="Courier New" w:hAnsi="Courier New" w:cs="Courier New" w:hint="default"/>
+      </w:rPr>
+    </w:lvl>
+    <w:lvl w:ilvl="8" w:tplc="04190005" w:tentative="1">
+      <w:start w:val="1"/>
+      <w:numFmt w:val="bullet"/>
+      <w:lvlText w:val=""/>
+      <w:lvlJc w:val="left"/>
+      <w:pPr>
+        <w:ind w:left="7626" w:hanging="360"/>
+      </w:pPr>
+      <w:rPr>
+        <w:rFonts w:ascii="Wingdings" w:hAnsi="Wingdings" w:hint="default"/>
+      </w:rPr>
+    </w:lvl>
+  </w:abstractNum>
+  <w:abstractNum w:abstractNumId="23">
+    <w:nsid w:val="077A7785"/>
+    <w:multiLevelType w:val="hybridMultilevel"/>
+    <w:tmpl w:val="0E7AB6CE"/>
+    <w:lvl w:ilvl="0" w:tplc="04190001">
+      <w:start w:val="1"/>
+      <w:numFmt w:val="bullet"/>
+      <w:lvlText w:val=""/>
+      <w:lvlJc w:val="left"/>
+      <w:pPr>
+        <w:ind w:left="720" w:hanging="360"/>
+      </w:pPr>
+      <w:rPr>
+        <w:rFonts w:ascii="Symbol" w:hAnsi="Symbol" w:hint="default"/>
+      </w:rPr>
+    </w:lvl>
+    <w:lvl w:ilvl="1" w:tplc="04190003" w:tentative="1">
+      <w:start w:val="1"/>
+      <w:numFmt w:val="bullet"/>
+      <w:lvlText w:val="o"/>
+      <w:lvlJc w:val="left"/>
+      <w:pPr>
+        <w:ind w:left="1440" w:hanging="360"/>
+      </w:pPr>
+      <w:rPr>
+        <w:rFonts w:ascii="Courier New" w:hAnsi="Courier New" w:cs="Courier New" w:hint="default"/>
+      </w:rPr>
+    </w:lvl>
+    <w:lvl w:ilvl="2" w:tplc="04190005" w:tentative="1">
+      <w:start w:val="1"/>
+      <w:numFmt w:val="bullet"/>
+      <w:lvlText w:val=""/>
+      <w:lvlJc w:val="left"/>
+      <w:pPr>
+        <w:ind w:left="2160" w:hanging="360"/>
+      </w:pPr>
+      <w:rPr>
+        <w:rFonts w:ascii="Wingdings" w:hAnsi="Wingdings" w:hint="default"/>
+      </w:rPr>
+    </w:lvl>
+    <w:lvl w:ilvl="3" w:tplc="04190001" w:tentative="1">
+      <w:start w:val="1"/>
+      <w:numFmt w:val="bullet"/>
+      <w:lvlText w:val=""/>
+      <w:lvlJc w:val="left"/>
+      <w:pPr>
+        <w:ind w:left="2880" w:hanging="360"/>
+      </w:pPr>
+      <w:rPr>
+        <w:rFonts w:ascii="Symbol" w:hAnsi="Symbol" w:hint="default"/>
+      </w:rPr>
+    </w:lvl>
+    <w:lvl w:ilvl="4" w:tplc="04190003" w:tentative="1">
+      <w:start w:val="1"/>
+      <w:numFmt w:val="bullet"/>
+      <w:lvlText w:val="o"/>
+      <w:lvlJc w:val="left"/>
+      <w:pPr>
+        <w:ind w:left="3600" w:hanging="360"/>
+      </w:pPr>
+      <w:rPr>
+        <w:rFonts w:ascii="Courier New" w:hAnsi="Courier New" w:cs="Courier New" w:hint="default"/>
+      </w:rPr>
+    </w:lvl>
+    <w:lvl w:ilvl="5" w:tplc="04190005" w:tentative="1">
+      <w:start w:val="1"/>
+      <w:numFmt w:val="bullet"/>
+      <w:lvlText w:val=""/>
+      <w:lvlJc w:val="left"/>
+      <w:pPr>
+        <w:ind w:left="4320" w:hanging="360"/>
+      </w:pPr>
+      <w:rPr>
+        <w:rFonts w:ascii="Wingdings" w:hAnsi="Wingdings" w:hint="default"/>
+      </w:rPr>
+    </w:lvl>
+    <w:lvl w:ilvl="6" w:tplc="04190001" w:tentative="1">
+      <w:start w:val="1"/>
+      <w:numFmt w:val="bullet"/>
+      <w:lvlText w:val=""/>
+      <w:lvlJc w:val="left"/>
+      <w:pPr>
+        <w:ind w:left="5040" w:hanging="360"/>
+      </w:pPr>
+      <w:rPr>
+        <w:rFonts w:ascii="Symbol" w:hAnsi="Symbol" w:hint="default"/>
+      </w:rPr>
+    </w:lvl>
+    <w:lvl w:ilvl="7" w:tplc="04190003" w:tentative="1">
+      <w:start w:val="1"/>
+      <w:numFmt w:val="bullet"/>
+      <w:lvlText w:val="o"/>
+      <w:lvlJc w:val="left"/>
+      <w:pPr>
+        <w:ind w:left="5760" w:hanging="360"/>
+      </w:pPr>
+      <w:rPr>
+        <w:rFonts w:ascii="Courier New" w:hAnsi="Courier New" w:cs="Courier New" w:hint="default"/>
+      </w:rPr>
+    </w:lvl>
+    <w:lvl w:ilvl="8" w:tplc="04190005" w:tentative="1">
+      <w:start w:val="1"/>
+      <w:numFmt w:val="bullet"/>
+      <w:lvlText w:val=""/>
+      <w:lvlJc w:val="left"/>
+      <w:pPr>
+        <w:ind w:left="6480" w:hanging="360"/>
+      </w:pPr>
+      <w:rPr>
+        <w:rFonts w:ascii="Wingdings" w:hAnsi="Wingdings" w:hint="default"/>
+      </w:rPr>
+    </w:lvl>
+  </w:abstractNum>
+  <w:abstractNum w:abstractNumId="24">
     <w:nsid w:val="081968D0"/>
     <w:multiLevelType w:val="hybridMultilevel"/>
     <w:tmpl w:val="969EDA6E"/>
@@ -3634,7 +3291,120 @@
       </w:rPr>
     </w:lvl>
   </w:abstractNum>
-  <w:abstractNum w:abstractNumId="23">
+  <w:abstractNum w:abstractNumId="25">
+    <w:nsid w:val="0E1E3A57"/>
+    <w:multiLevelType w:val="hybridMultilevel"/>
+    <w:tmpl w:val="A6D0ECC8"/>
+    <w:lvl w:ilvl="0" w:tplc="04190001">
+      <w:start w:val="1"/>
+      <w:numFmt w:val="bullet"/>
+      <w:lvlText w:val=""/>
+      <w:lvlJc w:val="left"/>
+      <w:pPr>
+        <w:ind w:left="1866" w:hanging="360"/>
+      </w:pPr>
+      <w:rPr>
+        <w:rFonts w:ascii="Symbol" w:hAnsi="Symbol" w:hint="default"/>
+      </w:rPr>
+    </w:lvl>
+    <w:lvl w:ilvl="1" w:tplc="04190003" w:tentative="1">
+      <w:start w:val="1"/>
+      <w:numFmt w:val="bullet"/>
+      <w:lvlText w:val="o"/>
+      <w:lvlJc w:val="left"/>
+      <w:pPr>
+        <w:ind w:left="2586" w:hanging="360"/>
+      </w:pPr>
+      <w:rPr>
+        <w:rFonts w:ascii="Courier New" w:hAnsi="Courier New" w:cs="Courier New" w:hint="default"/>
+      </w:rPr>
+    </w:lvl>
+    <w:lvl w:ilvl="2" w:tplc="04190005" w:tentative="1">
+      <w:start w:val="1"/>
+      <w:numFmt w:val="bullet"/>
+      <w:lvlText w:val=""/>
+      <w:lvlJc w:val="left"/>
+      <w:pPr>
+        <w:ind w:left="3306" w:hanging="360"/>
+      </w:pPr>
+      <w:rPr>
+        <w:rFonts w:ascii="Wingdings" w:hAnsi="Wingdings" w:hint="default"/>
+      </w:rPr>
+    </w:lvl>
+    <w:lvl w:ilvl="3" w:tplc="04190001" w:tentative="1">
+      <w:start w:val="1"/>
+      <w:numFmt w:val="bullet"/>
+      <w:lvlText w:val=""/>
+      <w:lvlJc w:val="left"/>
+      <w:pPr>
+        <w:ind w:left="4026" w:hanging="360"/>
+      </w:pPr>
+      <w:rPr>
+        <w:rFonts w:ascii="Symbol" w:hAnsi="Symbol" w:hint="default"/>
+      </w:rPr>
+    </w:lvl>
+    <w:lvl w:ilvl="4" w:tplc="04190003" w:tentative="1">
+      <w:start w:val="1"/>
+      <w:numFmt w:val="bullet"/>
+      <w:lvlText w:val="o"/>
+      <w:lvlJc w:val="left"/>
+      <w:pPr>
+        <w:ind w:left="4746" w:hanging="360"/>
+      </w:pPr>
+      <w:rPr>
+        <w:rFonts w:ascii="Courier New" w:hAnsi="Courier New" w:cs="Courier New" w:hint="default"/>
+      </w:rPr>
+    </w:lvl>
+    <w:lvl w:ilvl="5" w:tplc="04190005" w:tentative="1">
+      <w:start w:val="1"/>
+      <w:numFmt w:val="bullet"/>
+      <w:lvlText w:val=""/>
+      <w:lvlJc w:val="left"/>
+      <w:pPr>
+        <w:ind w:left="5466" w:hanging="360"/>
+      </w:pPr>
+      <w:rPr>
+        <w:rFonts w:ascii="Wingdings" w:hAnsi="Wingdings" w:hint="default"/>
+      </w:rPr>
+    </w:lvl>
+    <w:lvl w:ilvl="6" w:tplc="04190001" w:tentative="1">
+      <w:start w:val="1"/>
+      <w:numFmt w:val="bullet"/>
+      <w:lvlText w:val=""/>
+      <w:lvlJc w:val="left"/>
+      <w:pPr>
+        <w:ind w:left="6186" w:hanging="360"/>
+      </w:pPr>
+      <w:rPr>
+        <w:rFonts w:ascii="Symbol" w:hAnsi="Symbol" w:hint="default"/>
+      </w:rPr>
+    </w:lvl>
+    <w:lvl w:ilvl="7" w:tplc="04190003" w:tentative="1">
+      <w:start w:val="1"/>
+      <w:numFmt w:val="bullet"/>
+      <w:lvlText w:val="o"/>
+      <w:lvlJc w:val="left"/>
+      <w:pPr>
+        <w:ind w:left="6906" w:hanging="360"/>
+      </w:pPr>
+      <w:rPr>
+        <w:rFonts w:ascii="Courier New" w:hAnsi="Courier New" w:cs="Courier New" w:hint="default"/>
+      </w:rPr>
+    </w:lvl>
+    <w:lvl w:ilvl="8" w:tplc="04190005" w:tentative="1">
+      <w:start w:val="1"/>
+      <w:numFmt w:val="bullet"/>
+      <w:lvlText w:val=""/>
+      <w:lvlJc w:val="left"/>
+      <w:pPr>
+        <w:ind w:left="7626" w:hanging="360"/>
+      </w:pPr>
+      <w:rPr>
+        <w:rFonts w:ascii="Wingdings" w:hAnsi="Wingdings" w:hint="default"/>
+      </w:rPr>
+    </w:lvl>
+  </w:abstractNum>
+  <w:abstractNum w:abstractNumId="26">
     <w:nsid w:val="11494DD4"/>
     <w:multiLevelType w:val="multilevel"/>
     <w:tmpl w:val="0419001F"/>
@@ -3720,7 +3490,120 @@
       </w:pPr>
     </w:lvl>
   </w:abstractNum>
-  <w:abstractNum w:abstractNumId="24">
+  <w:abstractNum w:abstractNumId="27">
+    <w:nsid w:val="125A43CC"/>
+    <w:multiLevelType w:val="hybridMultilevel"/>
+    <w:tmpl w:val="741E1746"/>
+    <w:lvl w:ilvl="0" w:tplc="04190001">
+      <w:start w:val="1"/>
+      <w:numFmt w:val="bullet"/>
+      <w:lvlText w:val=""/>
+      <w:lvlJc w:val="left"/>
+      <w:pPr>
+        <w:ind w:left="1866" w:hanging="360"/>
+      </w:pPr>
+      <w:rPr>
+        <w:rFonts w:ascii="Symbol" w:hAnsi="Symbol" w:hint="default"/>
+      </w:rPr>
+    </w:lvl>
+    <w:lvl w:ilvl="1" w:tplc="04190003" w:tentative="1">
+      <w:start w:val="1"/>
+      <w:numFmt w:val="bullet"/>
+      <w:lvlText w:val="o"/>
+      <w:lvlJc w:val="left"/>
+      <w:pPr>
+        <w:ind w:left="2586" w:hanging="360"/>
+      </w:pPr>
+      <w:rPr>
+        <w:rFonts w:ascii="Courier New" w:hAnsi="Courier New" w:cs="Courier New" w:hint="default"/>
+      </w:rPr>
+    </w:lvl>
+    <w:lvl w:ilvl="2" w:tplc="04190005" w:tentative="1">
+      <w:start w:val="1"/>
+      <w:numFmt w:val="bullet"/>
+      <w:lvlText w:val=""/>
+      <w:lvlJc w:val="left"/>
+      <w:pPr>
+        <w:ind w:left="3306" w:hanging="360"/>
+      </w:pPr>
+      <w:rPr>
+        <w:rFonts w:ascii="Wingdings" w:hAnsi="Wingdings" w:hint="default"/>
+      </w:rPr>
+    </w:lvl>
+    <w:lvl w:ilvl="3" w:tplc="04190001" w:tentative="1">
+      <w:start w:val="1"/>
+      <w:numFmt w:val="bullet"/>
+      <w:lvlText w:val=""/>
+      <w:lvlJc w:val="left"/>
+      <w:pPr>
+        <w:ind w:left="4026" w:hanging="360"/>
+      </w:pPr>
+      <w:rPr>
+        <w:rFonts w:ascii="Symbol" w:hAnsi="Symbol" w:hint="default"/>
+      </w:rPr>
+    </w:lvl>
+    <w:lvl w:ilvl="4" w:tplc="04190003" w:tentative="1">
+      <w:start w:val="1"/>
+      <w:numFmt w:val="bullet"/>
+      <w:lvlText w:val="o"/>
+      <w:lvlJc w:val="left"/>
+      <w:pPr>
+        <w:ind w:left="4746" w:hanging="360"/>
+      </w:pPr>
+      <w:rPr>
+        <w:rFonts w:ascii="Courier New" w:hAnsi="Courier New" w:cs="Courier New" w:hint="default"/>
+      </w:rPr>
+    </w:lvl>
+    <w:lvl w:ilvl="5" w:tplc="04190005" w:tentative="1">
+      <w:start w:val="1"/>
+      <w:numFmt w:val="bullet"/>
+      <w:lvlText w:val=""/>
+      <w:lvlJc w:val="left"/>
+      <w:pPr>
+        <w:ind w:left="5466" w:hanging="360"/>
+      </w:pPr>
+      <w:rPr>
+        <w:rFonts w:ascii="Wingdings" w:hAnsi="Wingdings" w:hint="default"/>
+      </w:rPr>
+    </w:lvl>
+    <w:lvl w:ilvl="6" w:tplc="04190001" w:tentative="1">
+      <w:start w:val="1"/>
+      <w:numFmt w:val="bullet"/>
+      <w:lvlText w:val=""/>
+      <w:lvlJc w:val="left"/>
+      <w:pPr>
+        <w:ind w:left="6186" w:hanging="360"/>
+      </w:pPr>
+      <w:rPr>
+        <w:rFonts w:ascii="Symbol" w:hAnsi="Symbol" w:hint="default"/>
+      </w:rPr>
+    </w:lvl>
+    <w:lvl w:ilvl="7" w:tplc="04190003" w:tentative="1">
+      <w:start w:val="1"/>
+      <w:numFmt w:val="bullet"/>
+      <w:lvlText w:val="o"/>
+      <w:lvlJc w:val="left"/>
+      <w:pPr>
+        <w:ind w:left="6906" w:hanging="360"/>
+      </w:pPr>
+      <w:rPr>
+        <w:rFonts w:ascii="Courier New" w:hAnsi="Courier New" w:cs="Courier New" w:hint="default"/>
+      </w:rPr>
+    </w:lvl>
+    <w:lvl w:ilvl="8" w:tplc="04190005" w:tentative="1">
+      <w:start w:val="1"/>
+      <w:numFmt w:val="bullet"/>
+      <w:lvlText w:val=""/>
+      <w:lvlJc w:val="left"/>
+      <w:pPr>
+        <w:ind w:left="7626" w:hanging="360"/>
+      </w:pPr>
+      <w:rPr>
+        <w:rFonts w:ascii="Wingdings" w:hAnsi="Wingdings" w:hint="default"/>
+      </w:rPr>
+    </w:lvl>
+  </w:abstractNum>
+  <w:abstractNum w:abstractNumId="28">
     <w:nsid w:val="12644730"/>
     <w:multiLevelType w:val="hybridMultilevel"/>
     <w:tmpl w:val="7E167240"/>
@@ -3833,7 +3716,120 @@
       </w:rPr>
     </w:lvl>
   </w:abstractNum>
-  <w:abstractNum w:abstractNumId="25">
+  <w:abstractNum w:abstractNumId="29">
+    <w:nsid w:val="1F773CEB"/>
+    <w:multiLevelType w:val="hybridMultilevel"/>
+    <w:tmpl w:val="995A8170"/>
+    <w:lvl w:ilvl="0" w:tplc="04190001">
+      <w:start w:val="1"/>
+      <w:numFmt w:val="bullet"/>
+      <w:lvlText w:val=""/>
+      <w:lvlJc w:val="left"/>
+      <w:pPr>
+        <w:ind w:left="1146" w:hanging="360"/>
+      </w:pPr>
+      <w:rPr>
+        <w:rFonts w:ascii="Symbol" w:hAnsi="Symbol" w:hint="default"/>
+      </w:rPr>
+    </w:lvl>
+    <w:lvl w:ilvl="1" w:tplc="04190003" w:tentative="1">
+      <w:start w:val="1"/>
+      <w:numFmt w:val="bullet"/>
+      <w:lvlText w:val="o"/>
+      <w:lvlJc w:val="left"/>
+      <w:pPr>
+        <w:ind w:left="1866" w:hanging="360"/>
+      </w:pPr>
+      <w:rPr>
+        <w:rFonts w:ascii="Courier New" w:hAnsi="Courier New" w:cs="Courier New" w:hint="default"/>
+      </w:rPr>
+    </w:lvl>
+    <w:lvl w:ilvl="2" w:tplc="04190005" w:tentative="1">
+      <w:start w:val="1"/>
+      <w:numFmt w:val="bullet"/>
+      <w:lvlText w:val=""/>
+      <w:lvlJc w:val="left"/>
+      <w:pPr>
+        <w:ind w:left="2586" w:hanging="360"/>
+      </w:pPr>
+      <w:rPr>
+        <w:rFonts w:ascii="Wingdings" w:hAnsi="Wingdings" w:hint="default"/>
+      </w:rPr>
+    </w:lvl>
+    <w:lvl w:ilvl="3" w:tplc="04190001" w:tentative="1">
+      <w:start w:val="1"/>
+      <w:numFmt w:val="bullet"/>
+      <w:lvlText w:val=""/>
+      <w:lvlJc w:val="left"/>
+      <w:pPr>
+        <w:ind w:left="3306" w:hanging="360"/>
+      </w:pPr>
+      <w:rPr>
+        <w:rFonts w:ascii="Symbol" w:hAnsi="Symbol" w:hint="default"/>
+      </w:rPr>
+    </w:lvl>
+    <w:lvl w:ilvl="4" w:tplc="04190003" w:tentative="1">
+      <w:start w:val="1"/>
+      <w:numFmt w:val="bullet"/>
+      <w:lvlText w:val="o"/>
+      <w:lvlJc w:val="left"/>
+      <w:pPr>
+        <w:ind w:left="4026" w:hanging="360"/>
+      </w:pPr>
+      <w:rPr>
+        <w:rFonts w:ascii="Courier New" w:hAnsi="Courier New" w:cs="Courier New" w:hint="default"/>
+      </w:rPr>
+    </w:lvl>
+    <w:lvl w:ilvl="5" w:tplc="04190005" w:tentative="1">
+      <w:start w:val="1"/>
+      <w:numFmt w:val="bullet"/>
+      <w:lvlText w:val=""/>
+      <w:lvlJc w:val="left"/>
+      <w:pPr>
+        <w:ind w:left="4746" w:hanging="360"/>
+      </w:pPr>
+      <w:rPr>
+        <w:rFonts w:ascii="Wingdings" w:hAnsi="Wingdings" w:hint="default"/>
+      </w:rPr>
+    </w:lvl>
+    <w:lvl w:ilvl="6" w:tplc="04190001" w:tentative="1">
+      <w:start w:val="1"/>
+      <w:numFmt w:val="bullet"/>
+      <w:lvlText w:val=""/>
+      <w:lvlJc w:val="left"/>
+      <w:pPr>
+        <w:ind w:left="5466" w:hanging="360"/>
+      </w:pPr>
+      <w:rPr>
+        <w:rFonts w:ascii="Symbol" w:hAnsi="Symbol" w:hint="default"/>
+      </w:rPr>
+    </w:lvl>
+    <w:lvl w:ilvl="7" w:tplc="04190003" w:tentative="1">
+      <w:start w:val="1"/>
+      <w:numFmt w:val="bullet"/>
+      <w:lvlText w:val="o"/>
+      <w:lvlJc w:val="left"/>
+      <w:pPr>
+        <w:ind w:left="6186" w:hanging="360"/>
+      </w:pPr>
+      <w:rPr>
+        <w:rFonts w:ascii="Courier New" w:hAnsi="Courier New" w:cs="Courier New" w:hint="default"/>
+      </w:rPr>
+    </w:lvl>
+    <w:lvl w:ilvl="8" w:tplc="04190005" w:tentative="1">
+      <w:start w:val="1"/>
+      <w:numFmt w:val="bullet"/>
+      <w:lvlText w:val=""/>
+      <w:lvlJc w:val="left"/>
+      <w:pPr>
+        <w:ind w:left="6906" w:hanging="360"/>
+      </w:pPr>
+      <w:rPr>
+        <w:rFonts w:ascii="Wingdings" w:hAnsi="Wingdings" w:hint="default"/>
+      </w:rPr>
+    </w:lvl>
+  </w:abstractNum>
+  <w:abstractNum w:abstractNumId="30">
     <w:nsid w:val="26345358"/>
     <w:multiLevelType w:val="hybridMultilevel"/>
     <w:tmpl w:val="3E802816"/>
@@ -3946,7 +3942,7 @@
       </w:rPr>
     </w:lvl>
   </w:abstractNum>
-  <w:abstractNum w:abstractNumId="26">
+  <w:abstractNum w:abstractNumId="31">
     <w:nsid w:val="2E3E42B9"/>
     <w:multiLevelType w:val="hybridMultilevel"/>
     <w:tmpl w:val="BC4078CE"/>
@@ -4035,7 +4031,7 @@
       </w:pPr>
     </w:lvl>
   </w:abstractNum>
-  <w:abstractNum w:abstractNumId="27">
+  <w:abstractNum w:abstractNumId="32">
     <w:nsid w:val="32604D4C"/>
     <w:multiLevelType w:val="hybridMultilevel"/>
     <w:tmpl w:val="6C682ECA"/>
@@ -4148,7 +4144,120 @@
       </w:rPr>
     </w:lvl>
   </w:abstractNum>
-  <w:abstractNum w:abstractNumId="28">
+  <w:abstractNum w:abstractNumId="33">
+    <w:nsid w:val="352500B7"/>
+    <w:multiLevelType w:val="hybridMultilevel"/>
+    <w:tmpl w:val="4ECC3EFE"/>
+    <w:lvl w:ilvl="0" w:tplc="04190001">
+      <w:start w:val="1"/>
+      <w:numFmt w:val="bullet"/>
+      <w:lvlText w:val=""/>
+      <w:lvlJc w:val="left"/>
+      <w:pPr>
+        <w:ind w:left="1866" w:hanging="360"/>
+      </w:pPr>
+      <w:rPr>
+        <w:rFonts w:ascii="Symbol" w:hAnsi="Symbol" w:hint="default"/>
+      </w:rPr>
+    </w:lvl>
+    <w:lvl w:ilvl="1" w:tplc="04190003" w:tentative="1">
+      <w:start w:val="1"/>
+      <w:numFmt w:val="bullet"/>
+      <w:lvlText w:val="o"/>
+      <w:lvlJc w:val="left"/>
+      <w:pPr>
+        <w:ind w:left="2586" w:hanging="360"/>
+      </w:pPr>
+      <w:rPr>
+        <w:rFonts w:ascii="Courier New" w:hAnsi="Courier New" w:cs="Courier New" w:hint="default"/>
+      </w:rPr>
+    </w:lvl>
+    <w:lvl w:ilvl="2" w:tplc="04190005" w:tentative="1">
+      <w:start w:val="1"/>
+      <w:numFmt w:val="bullet"/>
+      <w:lvlText w:val=""/>
+      <w:lvlJc w:val="left"/>
+      <w:pPr>
+        <w:ind w:left="3306" w:hanging="360"/>
+      </w:pPr>
+      <w:rPr>
+        <w:rFonts w:ascii="Wingdings" w:hAnsi="Wingdings" w:hint="default"/>
+      </w:rPr>
+    </w:lvl>
+    <w:lvl w:ilvl="3" w:tplc="04190001" w:tentative="1">
+      <w:start w:val="1"/>
+      <w:numFmt w:val="bullet"/>
+      <w:lvlText w:val=""/>
+      <w:lvlJc w:val="left"/>
+      <w:pPr>
+        <w:ind w:left="4026" w:hanging="360"/>
+      </w:pPr>
+      <w:rPr>
+        <w:rFonts w:ascii="Symbol" w:hAnsi="Symbol" w:hint="default"/>
+      </w:rPr>
+    </w:lvl>
+    <w:lvl w:ilvl="4" w:tplc="04190003" w:tentative="1">
+      <w:start w:val="1"/>
+      <w:numFmt w:val="bullet"/>
+      <w:lvlText w:val="o"/>
+      <w:lvlJc w:val="left"/>
+      <w:pPr>
+        <w:ind w:left="4746" w:hanging="360"/>
+      </w:pPr>
+      <w:rPr>
+        <w:rFonts w:ascii="Courier New" w:hAnsi="Courier New" w:cs="Courier New" w:hint="default"/>
+      </w:rPr>
+    </w:lvl>
+    <w:lvl w:ilvl="5" w:tplc="04190005" w:tentative="1">
+      <w:start w:val="1"/>
+      <w:numFmt w:val="bullet"/>
+      <w:lvlText w:val=""/>
+      <w:lvlJc w:val="left"/>
+      <w:pPr>
+        <w:ind w:left="5466" w:hanging="360"/>
+      </w:pPr>
+      <w:rPr>
+        <w:rFonts w:ascii="Wingdings" w:hAnsi="Wingdings" w:hint="default"/>
+      </w:rPr>
+    </w:lvl>
+    <w:lvl w:ilvl="6" w:tplc="04190001" w:tentative="1">
+      <w:start w:val="1"/>
+      <w:numFmt w:val="bullet"/>
+      <w:lvlText w:val=""/>
+      <w:lvlJc w:val="left"/>
+      <w:pPr>
+        <w:ind w:left="6186" w:hanging="360"/>
+      </w:pPr>
+      <w:rPr>
+        <w:rFonts w:ascii="Symbol" w:hAnsi="Symbol" w:hint="default"/>
+      </w:rPr>
+    </w:lvl>
+    <w:lvl w:ilvl="7" w:tplc="04190003" w:tentative="1">
+      <w:start w:val="1"/>
+      <w:numFmt w:val="bullet"/>
+      <w:lvlText w:val="o"/>
+      <w:lvlJc w:val="left"/>
+      <w:pPr>
+        <w:ind w:left="6906" w:hanging="360"/>
+      </w:pPr>
+      <w:rPr>
+        <w:rFonts w:ascii="Courier New" w:hAnsi="Courier New" w:cs="Courier New" w:hint="default"/>
+      </w:rPr>
+    </w:lvl>
+    <w:lvl w:ilvl="8" w:tplc="04190005" w:tentative="1">
+      <w:start w:val="1"/>
+      <w:numFmt w:val="bullet"/>
+      <w:lvlText w:val=""/>
+      <w:lvlJc w:val="left"/>
+      <w:pPr>
+        <w:ind w:left="7626" w:hanging="360"/>
+      </w:pPr>
+      <w:rPr>
+        <w:rFonts w:ascii="Wingdings" w:hAnsi="Wingdings" w:hint="default"/>
+      </w:rPr>
+    </w:lvl>
+  </w:abstractNum>
+  <w:abstractNum w:abstractNumId="34">
     <w:nsid w:val="36756E6B"/>
     <w:multiLevelType w:val="hybridMultilevel"/>
     <w:tmpl w:val="EC2A9A28"/>
@@ -4237,7 +4346,7 @@
       </w:pPr>
     </w:lvl>
   </w:abstractNum>
-  <w:abstractNum w:abstractNumId="29">
+  <w:abstractNum w:abstractNumId="35">
     <w:nsid w:val="36DC42E1"/>
     <w:multiLevelType w:val="hybridMultilevel"/>
     <w:tmpl w:val="F4B69AFA"/>
@@ -4353,7 +4462,7 @@
       </w:rPr>
     </w:lvl>
   </w:abstractNum>
-  <w:abstractNum w:abstractNumId="30">
+  <w:abstractNum w:abstractNumId="36">
     <w:nsid w:val="417E391C"/>
     <w:multiLevelType w:val="hybridMultilevel"/>
     <w:tmpl w:val="6B9822F8"/>
@@ -4466,7 +4575,233 @@
       </w:rPr>
     </w:lvl>
   </w:abstractNum>
-  <w:abstractNum w:abstractNumId="31">
+  <w:abstractNum w:abstractNumId="37">
+    <w:nsid w:val="43055D12"/>
+    <w:multiLevelType w:val="hybridMultilevel"/>
+    <w:tmpl w:val="670A7184"/>
+    <w:lvl w:ilvl="0" w:tplc="04190001">
+      <w:start w:val="1"/>
+      <w:numFmt w:val="bullet"/>
+      <w:lvlText w:val=""/>
+      <w:lvlJc w:val="left"/>
+      <w:pPr>
+        <w:ind w:left="720" w:hanging="360"/>
+      </w:pPr>
+      <w:rPr>
+        <w:rFonts w:ascii="Symbol" w:hAnsi="Symbol" w:hint="default"/>
+      </w:rPr>
+    </w:lvl>
+    <w:lvl w:ilvl="1" w:tplc="04190003" w:tentative="1">
+      <w:start w:val="1"/>
+      <w:numFmt w:val="bullet"/>
+      <w:lvlText w:val="o"/>
+      <w:lvlJc w:val="left"/>
+      <w:pPr>
+        <w:ind w:left="1440" w:hanging="360"/>
+      </w:pPr>
+      <w:rPr>
+        <w:rFonts w:ascii="Courier New" w:hAnsi="Courier New" w:cs="Courier New" w:hint="default"/>
+      </w:rPr>
+    </w:lvl>
+    <w:lvl w:ilvl="2" w:tplc="04190005" w:tentative="1">
+      <w:start w:val="1"/>
+      <w:numFmt w:val="bullet"/>
+      <w:lvlText w:val=""/>
+      <w:lvlJc w:val="left"/>
+      <w:pPr>
+        <w:ind w:left="2160" w:hanging="360"/>
+      </w:pPr>
+      <w:rPr>
+        <w:rFonts w:ascii="Wingdings" w:hAnsi="Wingdings" w:hint="default"/>
+      </w:rPr>
+    </w:lvl>
+    <w:lvl w:ilvl="3" w:tplc="04190001" w:tentative="1">
+      <w:start w:val="1"/>
+      <w:numFmt w:val="bullet"/>
+      <w:lvlText w:val=""/>
+      <w:lvlJc w:val="left"/>
+      <w:pPr>
+        <w:ind w:left="2880" w:hanging="360"/>
+      </w:pPr>
+      <w:rPr>
+        <w:rFonts w:ascii="Symbol" w:hAnsi="Symbol" w:hint="default"/>
+      </w:rPr>
+    </w:lvl>
+    <w:lvl w:ilvl="4" w:tplc="04190003" w:tentative="1">
+      <w:start w:val="1"/>
+      <w:numFmt w:val="bullet"/>
+      <w:lvlText w:val="o"/>
+      <w:lvlJc w:val="left"/>
+      <w:pPr>
+        <w:ind w:left="3600" w:hanging="360"/>
+      </w:pPr>
+      <w:rPr>
+        <w:rFonts w:ascii="Courier New" w:hAnsi="Courier New" w:cs="Courier New" w:hint="default"/>
+      </w:rPr>
+    </w:lvl>
+    <w:lvl w:ilvl="5" w:tplc="04190005" w:tentative="1">
+      <w:start w:val="1"/>
+      <w:numFmt w:val="bullet"/>
+      <w:lvlText w:val=""/>
+      <w:lvlJc w:val="left"/>
+      <w:pPr>
+        <w:ind w:left="4320" w:hanging="360"/>
+      </w:pPr>
+      <w:rPr>
+        <w:rFonts w:ascii="Wingdings" w:hAnsi="Wingdings" w:hint="default"/>
+      </w:rPr>
+    </w:lvl>
+    <w:lvl w:ilvl="6" w:tplc="04190001" w:tentative="1">
+      <w:start w:val="1"/>
+      <w:numFmt w:val="bullet"/>
+      <w:lvlText w:val=""/>
+      <w:lvlJc w:val="left"/>
+      <w:pPr>
+        <w:ind w:left="5040" w:hanging="360"/>
+      </w:pPr>
+      <w:rPr>
+        <w:rFonts w:ascii="Symbol" w:hAnsi="Symbol" w:hint="default"/>
+      </w:rPr>
+    </w:lvl>
+    <w:lvl w:ilvl="7" w:tplc="04190003" w:tentative="1">
+      <w:start w:val="1"/>
+      <w:numFmt w:val="bullet"/>
+      <w:lvlText w:val="o"/>
+      <w:lvlJc w:val="left"/>
+      <w:pPr>
+        <w:ind w:left="5760" w:hanging="360"/>
+      </w:pPr>
+      <w:rPr>
+        <w:rFonts w:ascii="Courier New" w:hAnsi="Courier New" w:cs="Courier New" w:hint="default"/>
+      </w:rPr>
+    </w:lvl>
+    <w:lvl w:ilvl="8" w:tplc="04190005" w:tentative="1">
+      <w:start w:val="1"/>
+      <w:numFmt w:val="bullet"/>
+      <w:lvlText w:val=""/>
+      <w:lvlJc w:val="left"/>
+      <w:pPr>
+        <w:ind w:left="6480" w:hanging="360"/>
+      </w:pPr>
+      <w:rPr>
+        <w:rFonts w:ascii="Wingdings" w:hAnsi="Wingdings" w:hint="default"/>
+      </w:rPr>
+    </w:lvl>
+  </w:abstractNum>
+  <w:abstractNum w:abstractNumId="38">
+    <w:nsid w:val="45326473"/>
+    <w:multiLevelType w:val="hybridMultilevel"/>
+    <w:tmpl w:val="D3FE5C40"/>
+    <w:lvl w:ilvl="0" w:tplc="04190001">
+      <w:start w:val="1"/>
+      <w:numFmt w:val="bullet"/>
+      <w:lvlText w:val=""/>
+      <w:lvlJc w:val="left"/>
+      <w:pPr>
+        <w:ind w:left="1512" w:hanging="360"/>
+      </w:pPr>
+      <w:rPr>
+        <w:rFonts w:ascii="Symbol" w:hAnsi="Symbol" w:hint="default"/>
+      </w:rPr>
+    </w:lvl>
+    <w:lvl w:ilvl="1" w:tplc="04190003" w:tentative="1">
+      <w:start w:val="1"/>
+      <w:numFmt w:val="bullet"/>
+      <w:lvlText w:val="o"/>
+      <w:lvlJc w:val="left"/>
+      <w:pPr>
+        <w:ind w:left="2232" w:hanging="360"/>
+      </w:pPr>
+      <w:rPr>
+        <w:rFonts w:ascii="Courier New" w:hAnsi="Courier New" w:cs="Courier New" w:hint="default"/>
+      </w:rPr>
+    </w:lvl>
+    <w:lvl w:ilvl="2" w:tplc="04190005" w:tentative="1">
+      <w:start w:val="1"/>
+      <w:numFmt w:val="bullet"/>
+      <w:lvlText w:val=""/>
+      <w:lvlJc w:val="left"/>
+      <w:pPr>
+        <w:ind w:left="2952" w:hanging="360"/>
+      </w:pPr>
+      <w:rPr>
+        <w:rFonts w:ascii="Wingdings" w:hAnsi="Wingdings" w:hint="default"/>
+      </w:rPr>
+    </w:lvl>
+    <w:lvl w:ilvl="3" w:tplc="04190001" w:tentative="1">
+      <w:start w:val="1"/>
+      <w:numFmt w:val="bullet"/>
+      <w:lvlText w:val=""/>
+      <w:lvlJc w:val="left"/>
+      <w:pPr>
+        <w:ind w:left="3672" w:hanging="360"/>
+      </w:pPr>
+      <w:rPr>
+        <w:rFonts w:ascii="Symbol" w:hAnsi="Symbol" w:hint="default"/>
+      </w:rPr>
+    </w:lvl>
+    <w:lvl w:ilvl="4" w:tplc="04190003" w:tentative="1">
+      <w:start w:val="1"/>
+      <w:numFmt w:val="bullet"/>
+      <w:lvlText w:val="o"/>
+      <w:lvlJc w:val="left"/>
+      <w:pPr>
+        <w:ind w:left="4392" w:hanging="360"/>
+      </w:pPr>
+      <w:rPr>
+        <w:rFonts w:ascii="Courier New" w:hAnsi="Courier New" w:cs="Courier New" w:hint="default"/>
+      </w:rPr>
+    </w:lvl>
+    <w:lvl w:ilvl="5" w:tplc="04190005" w:tentative="1">
+      <w:start w:val="1"/>
+      <w:numFmt w:val="bullet"/>
+      <w:lvlText w:val=""/>
+      <w:lvlJc w:val="left"/>
+      <w:pPr>
+        <w:ind w:left="5112" w:hanging="360"/>
+      </w:pPr>
+      <w:rPr>
+        <w:rFonts w:ascii="Wingdings" w:hAnsi="Wingdings" w:hint="default"/>
+      </w:rPr>
+    </w:lvl>
+    <w:lvl w:ilvl="6" w:tplc="04190001" w:tentative="1">
+      <w:start w:val="1"/>
+      <w:numFmt w:val="bullet"/>
+      <w:lvlText w:val=""/>
+      <w:lvlJc w:val="left"/>
+      <w:pPr>
+        <w:ind w:left="5832" w:hanging="360"/>
+      </w:pPr>
+      <w:rPr>
+        <w:rFonts w:ascii="Symbol" w:hAnsi="Symbol" w:hint="default"/>
+      </w:rPr>
+    </w:lvl>
+    <w:lvl w:ilvl="7" w:tplc="04190003" w:tentative="1">
+      <w:start w:val="1"/>
+      <w:numFmt w:val="bullet"/>
+      <w:lvlText w:val="o"/>
+      <w:lvlJc w:val="left"/>
+      <w:pPr>
+        <w:ind w:left="6552" w:hanging="360"/>
+      </w:pPr>
+      <w:rPr>
+        <w:rFonts w:ascii="Courier New" w:hAnsi="Courier New" w:cs="Courier New" w:hint="default"/>
+      </w:rPr>
+    </w:lvl>
+    <w:lvl w:ilvl="8" w:tplc="04190005" w:tentative="1">
+      <w:start w:val="1"/>
+      <w:numFmt w:val="bullet"/>
+      <w:lvlText w:val=""/>
+      <w:lvlJc w:val="left"/>
+      <w:pPr>
+        <w:ind w:left="7272" w:hanging="360"/>
+      </w:pPr>
+      <w:rPr>
+        <w:rFonts w:ascii="Wingdings" w:hAnsi="Wingdings" w:hint="default"/>
+      </w:rPr>
+    </w:lvl>
+  </w:abstractNum>
+  <w:abstractNum w:abstractNumId="39">
     <w:nsid w:val="4B037963"/>
     <w:multiLevelType w:val="hybridMultilevel"/>
     <w:tmpl w:val="AD2E2F9C"/>
@@ -4555,7 +4890,120 @@
       </w:pPr>
     </w:lvl>
   </w:abstractNum>
-  <w:abstractNum w:abstractNumId="32">
+  <w:abstractNum w:abstractNumId="40">
+    <w:nsid w:val="4E303CA4"/>
+    <w:multiLevelType w:val="hybridMultilevel"/>
+    <w:tmpl w:val="2B8AB180"/>
+    <w:lvl w:ilvl="0" w:tplc="04190001">
+      <w:start w:val="1"/>
+      <w:numFmt w:val="bullet"/>
+      <w:lvlText w:val=""/>
+      <w:lvlJc w:val="left"/>
+      <w:pPr>
+        <w:ind w:left="720" w:hanging="360"/>
+      </w:pPr>
+      <w:rPr>
+        <w:rFonts w:ascii="Symbol" w:hAnsi="Symbol" w:hint="default"/>
+      </w:rPr>
+    </w:lvl>
+    <w:lvl w:ilvl="1" w:tplc="04190003" w:tentative="1">
+      <w:start w:val="1"/>
+      <w:numFmt w:val="bullet"/>
+      <w:lvlText w:val="o"/>
+      <w:lvlJc w:val="left"/>
+      <w:pPr>
+        <w:ind w:left="1440" w:hanging="360"/>
+      </w:pPr>
+      <w:rPr>
+        <w:rFonts w:ascii="Courier New" w:hAnsi="Courier New" w:cs="Courier New" w:hint="default"/>
+      </w:rPr>
+    </w:lvl>
+    <w:lvl w:ilvl="2" w:tplc="04190005" w:tentative="1">
+      <w:start w:val="1"/>
+      <w:numFmt w:val="bullet"/>
+      <w:lvlText w:val=""/>
+      <w:lvlJc w:val="left"/>
+      <w:pPr>
+        <w:ind w:left="2160" w:hanging="360"/>
+      </w:pPr>
+      <w:rPr>
+        <w:rFonts w:ascii="Wingdings" w:hAnsi="Wingdings" w:hint="default"/>
+      </w:rPr>
+    </w:lvl>
+    <w:lvl w:ilvl="3" w:tplc="04190001" w:tentative="1">
+      <w:start w:val="1"/>
+      <w:numFmt w:val="bullet"/>
+      <w:lvlText w:val=""/>
+      <w:lvlJc w:val="left"/>
+      <w:pPr>
+        <w:ind w:left="2880" w:hanging="360"/>
+      </w:pPr>
+      <w:rPr>
+        <w:rFonts w:ascii="Symbol" w:hAnsi="Symbol" w:hint="default"/>
+      </w:rPr>
+    </w:lvl>
+    <w:lvl w:ilvl="4" w:tplc="04190003" w:tentative="1">
+      <w:start w:val="1"/>
+      <w:numFmt w:val="bullet"/>
+      <w:lvlText w:val="o"/>
+      <w:lvlJc w:val="left"/>
+      <w:pPr>
+        <w:ind w:left="3600" w:hanging="360"/>
+      </w:pPr>
+      <w:rPr>
+        <w:rFonts w:ascii="Courier New" w:hAnsi="Courier New" w:cs="Courier New" w:hint="default"/>
+      </w:rPr>
+    </w:lvl>
+    <w:lvl w:ilvl="5" w:tplc="04190005" w:tentative="1">
+      <w:start w:val="1"/>
+      <w:numFmt w:val="bullet"/>
+      <w:lvlText w:val=""/>
+      <w:lvlJc w:val="left"/>
+      <w:pPr>
+        <w:ind w:left="4320" w:hanging="360"/>
+      </w:pPr>
+      <w:rPr>
+        <w:rFonts w:ascii="Wingdings" w:hAnsi="Wingdings" w:hint="default"/>
+      </w:rPr>
+    </w:lvl>
+    <w:lvl w:ilvl="6" w:tplc="04190001" w:tentative="1">
+      <w:start w:val="1"/>
+      <w:numFmt w:val="bullet"/>
+      <w:lvlText w:val=""/>
+      <w:lvlJc w:val="left"/>
+      <w:pPr>
+        <w:ind w:left="5040" w:hanging="360"/>
+      </w:pPr>
+      <w:rPr>
+        <w:rFonts w:ascii="Symbol" w:hAnsi="Symbol" w:hint="default"/>
+      </w:rPr>
+    </w:lvl>
+    <w:lvl w:ilvl="7" w:tplc="04190003" w:tentative="1">
+      <w:start w:val="1"/>
+      <w:numFmt w:val="bullet"/>
+      <w:lvlText w:val="o"/>
+      <w:lvlJc w:val="left"/>
+      <w:pPr>
+        <w:ind w:left="5760" w:hanging="360"/>
+      </w:pPr>
+      <w:rPr>
+        <w:rFonts w:ascii="Courier New" w:hAnsi="Courier New" w:cs="Courier New" w:hint="default"/>
+      </w:rPr>
+    </w:lvl>
+    <w:lvl w:ilvl="8" w:tplc="04190005" w:tentative="1">
+      <w:start w:val="1"/>
+      <w:numFmt w:val="bullet"/>
+      <w:lvlText w:val=""/>
+      <w:lvlJc w:val="left"/>
+      <w:pPr>
+        <w:ind w:left="6480" w:hanging="360"/>
+      </w:pPr>
+      <w:rPr>
+        <w:rFonts w:ascii="Wingdings" w:hAnsi="Wingdings" w:hint="default"/>
+      </w:rPr>
+    </w:lvl>
+  </w:abstractNum>
+  <w:abstractNum w:abstractNumId="41">
     <w:nsid w:val="537C0FF1"/>
     <w:multiLevelType w:val="multilevel"/>
     <w:tmpl w:val="0419001F"/>
@@ -4641,7 +5089,7 @@
       </w:pPr>
     </w:lvl>
   </w:abstractNum>
-  <w:abstractNum w:abstractNumId="33">
+  <w:abstractNum w:abstractNumId="42">
     <w:nsid w:val="5A7B5DDA"/>
     <w:multiLevelType w:val="hybridMultilevel"/>
     <w:tmpl w:val="48A2C3DA"/>
@@ -4730,7 +5178,7 @@
       </w:pPr>
     </w:lvl>
   </w:abstractNum>
-  <w:abstractNum w:abstractNumId="34">
+  <w:abstractNum w:abstractNumId="43">
     <w:nsid w:val="6DDC527C"/>
     <w:multiLevelType w:val="multilevel"/>
     <w:tmpl w:val="0E18214C"/>
@@ -4819,7 +5267,7 @@
       </w:pPr>
     </w:lvl>
   </w:abstractNum>
-  <w:abstractNum w:abstractNumId="35">
+  <w:abstractNum w:abstractNumId="44">
     <w:nsid w:val="79273107"/>
     <w:multiLevelType w:val="hybridMultilevel"/>
     <w:tmpl w:val="3E24646C"/>
@@ -4908,7 +5356,7 @@
       </w:pPr>
     </w:lvl>
   </w:abstractNum>
-  <w:abstractNum w:abstractNumId="36">
+  <w:abstractNum w:abstractNumId="45">
     <w:nsid w:val="7B0304AD"/>
     <w:multiLevelType w:val="hybridMultilevel"/>
     <w:tmpl w:val="EA66040A"/>
@@ -4997,7 +5445,7 @@
       </w:pPr>
     </w:lvl>
   </w:abstractNum>
-  <w:abstractNum w:abstractNumId="37">
+  <w:abstractNum w:abstractNumId="46">
     <w:nsid w:val="7F6D4BC7"/>
     <w:multiLevelType w:val="hybridMultilevel"/>
     <w:tmpl w:val="BF6C4320"/>
@@ -5111,16 +5559,16 @@
     </w:lvl>
   </w:abstractNum>
   <w:num w:numId="1">
-    <w:abstractNumId w:val="33"/>
+    <w:abstractNumId w:val="42"/>
   </w:num>
   <w:num w:numId="2">
-    <w:abstractNumId w:val="29"/>
+    <w:abstractNumId w:val="35"/>
   </w:num>
   <w:num w:numId="3">
-    <w:abstractNumId w:val="22"/>
+    <w:abstractNumId w:val="24"/>
   </w:num>
   <w:num w:numId="4">
-    <w:abstractNumId w:val="34"/>
+    <w:abstractNumId w:val="43"/>
   </w:num>
   <w:num w:numId="5">
     <w:abstractNumId w:val="0"/>
@@ -5129,16 +5577,16 @@
     <w:abstractNumId w:val="3"/>
   </w:num>
   <w:num w:numId="7">
-    <w:abstractNumId w:val="24"/>
+    <w:abstractNumId w:val="28"/>
   </w:num>
   <w:num w:numId="8">
-    <w:abstractNumId w:val="30"/>
+    <w:abstractNumId w:val="36"/>
   </w:num>
   <w:num w:numId="9">
-    <w:abstractNumId w:val="23"/>
+    <w:abstractNumId w:val="26"/>
   </w:num>
   <w:num w:numId="10">
-    <w:abstractNumId w:val="32"/>
+    <w:abstractNumId w:val="41"/>
   </w:num>
   <w:num w:numId="11">
     <w:abstractNumId w:val="1"/>
@@ -5201,28 +5649,55 @@
     <w:abstractNumId w:val="21"/>
   </w:num>
   <w:num w:numId="31">
+    <w:abstractNumId w:val="30"/>
+  </w:num>
+  <w:num w:numId="32">
+    <w:abstractNumId w:val="46"/>
+  </w:num>
+  <w:num w:numId="33">
+    <w:abstractNumId w:val="39"/>
+  </w:num>
+  <w:num w:numId="34">
+    <w:abstractNumId w:val="44"/>
+  </w:num>
+  <w:num w:numId="35">
+    <w:abstractNumId w:val="32"/>
+  </w:num>
+  <w:num w:numId="36">
+    <w:abstractNumId w:val="31"/>
+  </w:num>
+  <w:num w:numId="37">
+    <w:abstractNumId w:val="34"/>
+  </w:num>
+  <w:num w:numId="38">
+    <w:abstractNumId w:val="45"/>
+  </w:num>
+  <w:num w:numId="39">
+    <w:abstractNumId w:val="38"/>
+  </w:num>
+  <w:num w:numId="40">
+    <w:abstractNumId w:val="23"/>
+  </w:num>
+  <w:num w:numId="41">
+    <w:abstractNumId w:val="40"/>
+  </w:num>
+  <w:num w:numId="42">
+    <w:abstractNumId w:val="37"/>
+  </w:num>
+  <w:num w:numId="43">
+    <w:abstractNumId w:val="29"/>
+  </w:num>
+  <w:num w:numId="44">
+    <w:abstractNumId w:val="27"/>
+  </w:num>
+  <w:num w:numId="45">
     <w:abstractNumId w:val="25"/>
   </w:num>
-  <w:num w:numId="32">
-    <w:abstractNumId w:val="37"/>
+  <w:num w:numId="46">
+    <w:abstractNumId w:val="33"/>
   </w:num>
-  <w:num w:numId="33">
-    <w:abstractNumId w:val="31"/>
-  </w:num>
-  <w:num w:numId="34">
-    <w:abstractNumId w:val="35"/>
-  </w:num>
-  <w:num w:numId="35">
-    <w:abstractNumId w:val="27"/>
-  </w:num>
-  <w:num w:numId="36">
-    <w:abstractNumId w:val="26"/>
-  </w:num>
-  <w:num w:numId="37">
-    <w:abstractNumId w:val="28"/>
-  </w:num>
-  <w:num w:numId="38">
-    <w:abstractNumId w:val="36"/>
+  <w:num w:numId="47">
+    <w:abstractNumId w:val="22"/>
   </w:num>
 </w:numbering>
 </file>
@@ -5386,7 +5861,33 @@
   <w:style w:type="paragraph" w:default="1" w:styleId="a">
     <w:name w:val="Normal"/>
     <w:qFormat/>
-    <w:rsid w:val="00D246D1"/>
+    <w:rsid w:val="00326BB3"/>
+    <w:pPr>
+      <w:widowControl w:val="0"/>
+      <w:tabs>
+        <w:tab w:val="left" w:pos="560"/>
+        <w:tab w:val="left" w:pos="1120"/>
+        <w:tab w:val="left" w:pos="1680"/>
+        <w:tab w:val="left" w:pos="2240"/>
+        <w:tab w:val="left" w:pos="2800"/>
+        <w:tab w:val="left" w:pos="3360"/>
+        <w:tab w:val="left" w:pos="3920"/>
+        <w:tab w:val="left" w:pos="4480"/>
+        <w:tab w:val="left" w:pos="5040"/>
+        <w:tab w:val="left" w:pos="5600"/>
+        <w:tab w:val="left" w:pos="6160"/>
+        <w:tab w:val="left" w:pos="6720"/>
+      </w:tabs>
+      <w:autoSpaceDE w:val="0"/>
+      <w:autoSpaceDN w:val="0"/>
+      <w:adjustRightInd w:val="0"/>
+      <w:ind w:firstLine="426"/>
+      <w:jc w:val="both"/>
+    </w:pPr>
+    <w:rPr>
+      <w:rFonts w:cs="Arial"/>
+      <w:lang w:val="ru-RU"/>
+    </w:rPr>
   </w:style>
   <w:style w:type="paragraph" w:styleId="1">
     <w:name w:val="heading 1"/>
@@ -5411,7 +5912,6 @@
       <w:bCs/>
       <w:sz w:val="28"/>
       <w:szCs w:val="28"/>
-      <w:lang w:val="ru-RU"/>
     </w:rPr>
   </w:style>
   <w:style w:type="paragraph" w:styleId="2">
@@ -5438,7 +5938,6 @@
       <w:bCs/>
       <w:sz w:val="26"/>
       <w:szCs w:val="26"/>
-      <w:lang w:val="ru-RU"/>
     </w:rPr>
   </w:style>
   <w:style w:type="paragraph" w:styleId="3">
@@ -5902,7 +6401,6 @@
       </w:pBdr>
       <w:spacing w:before="200" w:after="280"/>
       <w:ind w:left="1008" w:right="1152"/>
-      <w:jc w:val="both"/>
     </w:pPr>
     <w:rPr>
       <w:b/>
@@ -6443,7 +6941,7 @@
 </file>
 
 <file path=customXml/itemProps1.xml><?xml version="1.0" encoding="utf-8"?>
-<ds:datastoreItem xmlns:ds="http://schemas.openxmlformats.org/officeDocument/2006/customXml" ds:itemID="{252CDC1D-4882-4F9C-AC20-101628CB7B8B}">
+<ds:datastoreItem xmlns:ds="http://schemas.openxmlformats.org/officeDocument/2006/customXml" ds:itemID="{5045FCF6-9175-45CE-8A2C-2D1161ED84DC}">
   <ds:schemaRefs>
     <ds:schemaRef ds:uri="http://schemas.openxmlformats.org/officeDocument/2006/bibliography"/>
   </ds:schemaRefs>

</xml_diff>